<commit_message>
Added seperate section for internships
</commit_message>
<xml_diff>
--- a/Working Copy/Sachin-Fernando_Systems-Integration-Resume.docx
+++ b/Working Copy/Sachin-Fernando_Systems-Integration-Resume.docx
@@ -603,16 +603,7 @@
           <w:bCs/>
           <w:color w:val="auto"/>
         </w:rPr>
-        <w:t>RESEARCH GROUP / DESIGN TEAM</w:t>
-      </w:r>
-      <w:r>
-        <w:rPr>
-          <w:rFonts w:ascii="Garamond" w:hAnsi="Garamond"/>
-          <w:b/>
-          <w:bCs/>
-          <w:color w:val="auto"/>
-        </w:rPr>
-        <w:t xml:space="preserve"> </w:t>
+        <w:t xml:space="preserve">RESEARCH GROUP </w:t>
       </w:r>
     </w:p>
     <w:p>
@@ -1381,37 +1372,37 @@
           <w:color w:val="auto"/>
           <w:u w:val="none"/>
         </w:rPr>
-        <w:t xml:space="preserve">Ensured vehicle performance met engineering standards through </w:t>
+        <w:t>Ensured vehicle performance met engineering standards through hardware-in-the-loop (</w:t>
       </w:r>
       <w:r>
         <w:rPr>
           <w:rStyle w:val="Hyperlink"/>
           <w:rFonts w:ascii="Garamond" w:hAnsi="Garamond"/>
-          <w:bCs/>
+          <w:b/>
           <w:color w:val="auto"/>
           <w:u w:val="none"/>
         </w:rPr>
-        <w:t>hardware-in-the-loop (</w:t>
+        <w:t>HIL</w:t>
       </w:r>
       <w:r>
         <w:rPr>
           <w:rStyle w:val="Hyperlink"/>
           <w:rFonts w:ascii="Garamond" w:hAnsi="Garamond"/>
-          <w:b/>
+          <w:bCs/>
           <w:color w:val="auto"/>
           <w:u w:val="none"/>
         </w:rPr>
-        <w:t>HIL</w:t>
+        <w:t>) and vehicle-in-the-loop (</w:t>
       </w:r>
       <w:r>
         <w:rPr>
           <w:rStyle w:val="Hyperlink"/>
           <w:rFonts w:ascii="Garamond" w:hAnsi="Garamond"/>
-          <w:bCs/>
+          <w:b/>
           <w:color w:val="auto"/>
           <w:u w:val="none"/>
         </w:rPr>
-        <w:t xml:space="preserve">) and </w:t>
+        <w:t>VIL</w:t>
       </w:r>
       <w:r>
         <w:rPr>
@@ -1421,77 +1412,27 @@
           <w:color w:val="auto"/>
           <w:u w:val="none"/>
         </w:rPr>
-        <w:t>vehicle-in-the-loop</w:t>
+        <w:t xml:space="preserve">) tests on local track. Gained proficiency with </w:t>
       </w:r>
       <w:r>
         <w:rPr>
           <w:rStyle w:val="Hyperlink"/>
           <w:rFonts w:ascii="Garamond" w:hAnsi="Garamond"/>
-          <w:bCs/>
+          <w:b/>
           <w:color w:val="auto"/>
           <w:u w:val="none"/>
         </w:rPr>
-        <w:t xml:space="preserve"> (</w:t>
+        <w:t xml:space="preserve">CAN </w:t>
       </w:r>
       <w:r>
         <w:rPr>
           <w:rStyle w:val="Hyperlink"/>
           <w:rFonts w:ascii="Garamond" w:hAnsi="Garamond"/>
-          <w:b/>
+          <w:bCs/>
           <w:color w:val="auto"/>
           <w:u w:val="none"/>
         </w:rPr>
-        <w:t>VIL</w:t>
-      </w:r>
-      <w:r>
-        <w:rPr>
-          <w:rStyle w:val="Hyperlink"/>
-          <w:rFonts w:ascii="Garamond" w:hAnsi="Garamond"/>
-          <w:bCs/>
-          <w:color w:val="auto"/>
-          <w:u w:val="none"/>
-        </w:rPr>
-        <w:t>)</w:t>
-      </w:r>
-      <w:r>
-        <w:rPr>
-          <w:rStyle w:val="Hyperlink"/>
-          <w:rFonts w:ascii="Garamond" w:hAnsi="Garamond"/>
-          <w:bCs/>
-          <w:color w:val="auto"/>
-          <w:u w:val="none"/>
-        </w:rPr>
-        <w:t xml:space="preserve"> tests on local track. Gained proficiency with </w:t>
-      </w:r>
-      <w:r>
-        <w:rPr>
-          <w:rStyle w:val="Hyperlink"/>
-          <w:rFonts w:ascii="Garamond" w:hAnsi="Garamond"/>
-          <w:b/>
-          <w:color w:val="auto"/>
-          <w:u w:val="none"/>
-        </w:rPr>
-        <w:t xml:space="preserve">CAN </w:t>
-      </w:r>
-      <w:r>
-        <w:rPr>
-          <w:rStyle w:val="Hyperlink"/>
-          <w:rFonts w:ascii="Garamond" w:hAnsi="Garamond"/>
-          <w:bCs/>
-          <w:color w:val="auto"/>
-          <w:u w:val="none"/>
-        </w:rPr>
-        <w:t>interfacing</w:t>
-      </w:r>
-      <w:r>
-        <w:rPr>
-          <w:rStyle w:val="Hyperlink"/>
-          <w:rFonts w:ascii="Garamond" w:hAnsi="Garamond"/>
-          <w:bCs/>
-          <w:color w:val="auto"/>
-          <w:u w:val="none"/>
-        </w:rPr>
-        <w:t xml:space="preserve"> with Vector CANalyzer</w:t>
+        <w:t>interfacing with Vector CANalyzer</w:t>
       </w:r>
       <w:r>
         <w:rPr>
@@ -3073,36 +3014,16 @@
           <w:iCs/>
           <w:color w:val="auto"/>
         </w:rPr>
-        <w:t xml:space="preserve">   </w:t>
-      </w:r>
-      <w:proofErr w:type="gramStart"/>
-      <w:r>
-        <w:rPr>
-          <w:rFonts w:ascii="Garamond" w:hAnsi="Garamond"/>
-          <w:i/>
-          <w:iCs/>
-          <w:color w:val="auto"/>
-        </w:rPr>
-        <w:t xml:space="preserve">   </w:t>
-      </w:r>
-      <w:r>
-        <w:rPr>
-          <w:rFonts w:ascii="Garamond" w:hAnsi="Garamond"/>
-          <w:b/>
-          <w:bCs/>
-          <w:color w:val="auto"/>
-        </w:rPr>
-        <w:t>(</w:t>
-      </w:r>
-      <w:proofErr w:type="gramEnd"/>
-      <w:r>
-        <w:rPr>
-          <w:rFonts w:ascii="Garamond" w:hAnsi="Garamond"/>
-          <w:b/>
-          <w:bCs/>
-          <w:color w:val="auto"/>
-        </w:rPr>
-        <w:t xml:space="preserve">Expected) </w:t>
+        <w:t xml:space="preserve">      </w:t>
+      </w:r>
+      <w:r>
+        <w:rPr>
+          <w:rFonts w:ascii="Garamond" w:hAnsi="Garamond"/>
+          <w:b/>
+          <w:bCs/>
+          <w:color w:val="auto"/>
+        </w:rPr>
+        <w:t xml:space="preserve">(Expected) </w:t>
       </w:r>
       <w:r>
         <w:rPr>
@@ -3386,25 +3307,14 @@
         </w:rPr>
         <w:t xml:space="preserve">  </w:t>
       </w:r>
-      <w:proofErr w:type="gramStart"/>
-      <w:r>
-        <w:rPr>
-          <w:rFonts w:ascii="Garamond" w:hAnsi="Garamond"/>
-          <w:b/>
-          <w:bCs/>
-          <w:color w:val="auto"/>
-        </w:rPr>
-        <w:t>June,</w:t>
-      </w:r>
-      <w:proofErr w:type="gramEnd"/>
-      <w:r>
-        <w:rPr>
-          <w:rFonts w:ascii="Garamond" w:hAnsi="Garamond"/>
-          <w:b/>
-          <w:bCs/>
-          <w:color w:val="auto"/>
-        </w:rPr>
-        <w:t xml:space="preserve"> 2021</w:t>
+      <w:r>
+        <w:rPr>
+          <w:rFonts w:ascii="Garamond" w:hAnsi="Garamond"/>
+          <w:b/>
+          <w:bCs/>
+          <w:color w:val="auto"/>
+        </w:rPr>
+        <w:t>June, 2021</w:t>
       </w:r>
     </w:p>
     <w:p>

</xml_diff>

<commit_message>
Updates to heading and courses
</commit_message>
<xml_diff>
--- a/Working Copy/Sachin-Fernando_Systems-Integration-Resume.docx
+++ b/Working Copy/Sachin-Fernando_Systems-Integration-Resume.docx
@@ -1,6 +1,6 @@
 
 <file path=word/document.xml><?xml version="1.0" encoding="utf-8"?>
-<w:document xmlns:wpc="http://schemas.microsoft.com/office/word/2010/wordprocessingCanvas" xmlns:cx="http://schemas.microsoft.com/office/drawing/2014/chartex" xmlns:cx1="http://schemas.microsoft.com/office/drawing/2015/9/8/chartex" xmlns:cx2="http://schemas.microsoft.com/office/drawing/2015/10/21/chartex" xmlns:cx3="http://schemas.microsoft.com/office/drawing/2016/5/9/chartex" xmlns:cx4="http://schemas.microsoft.com/office/drawing/2016/5/10/chartex" xmlns:cx5="http://schemas.microsoft.com/office/drawing/2016/5/11/chartex" xmlns:cx6="http://schemas.microsoft.com/office/drawing/2016/5/12/chartex" xmlns:cx7="http://schemas.microsoft.com/office/drawing/2016/5/13/chartex" xmlns:cx8="http://schemas.microsoft.com/office/drawing/2016/5/14/chartex" xmlns:mc="http://schemas.openxmlformats.org/markup-compatibility/2006" xmlns:aink="http://schemas.microsoft.com/office/drawing/2016/ink" xmlns:am3d="http://schemas.microsoft.com/office/drawing/2017/model3d" xmlns:o="urn:schemas-microsoft-com:office:office" xmlns:oel="http://schemas.microsoft.com/office/2019/extlst" xmlns:r="http://schemas.openxmlformats.org/officeDocument/2006/relationships" xmlns:m="http://schemas.openxmlformats.org/officeDocument/2006/math" xmlns:v="urn:schemas-microsoft-com:vml" xmlns:wp14="http://schemas.microsoft.com/office/word/2010/wordprocessingDrawing" xmlns:wp="http://schemas.openxmlformats.org/drawingml/2006/wordprocessingDrawing" xmlns:w10="urn:schemas-microsoft-com:office:word" xmlns:w="http://schemas.openxmlformats.org/wordprocessingml/2006/main" xmlns:w14="http://schemas.microsoft.com/office/word/2010/wordml" xmlns:w15="http://schemas.microsoft.com/office/word/2012/wordml" xmlns:w16cex="http://schemas.microsoft.com/office/word/2018/wordml/cex" xmlns:w16cid="http://schemas.microsoft.com/office/word/2016/wordml/cid" xmlns:w16="http://schemas.microsoft.com/office/word/2018/wordml" xmlns:w16sdtdh="http://schemas.microsoft.com/office/word/2020/wordml/sdtdatahash" xmlns:w16se="http://schemas.microsoft.com/office/word/2015/wordml/symex" xmlns:wpg="http://schemas.microsoft.com/office/word/2010/wordprocessingGroup" xmlns:wpi="http://schemas.microsoft.com/office/word/2010/wordprocessingInk" xmlns:wne="http://schemas.microsoft.com/office/word/2006/wordml" xmlns:wps="http://schemas.microsoft.com/office/word/2010/wordprocessingShape" mc:Ignorable="w14 w15 w16se w16cid w16 w16cex w16sdtdh wp14">
+<w:document xmlns:wpc="http://schemas.microsoft.com/office/word/2010/wordprocessingCanvas" xmlns:cx="http://schemas.microsoft.com/office/drawing/2014/chartex" xmlns:cx1="http://schemas.microsoft.com/office/drawing/2015/9/8/chartex" xmlns:cx2="http://schemas.microsoft.com/office/drawing/2015/10/21/chartex" xmlns:cx3="http://schemas.microsoft.com/office/drawing/2016/5/9/chartex" xmlns:cx4="http://schemas.microsoft.com/office/drawing/2016/5/10/chartex" xmlns:cx5="http://schemas.microsoft.com/office/drawing/2016/5/11/chartex" xmlns:cx6="http://schemas.microsoft.com/office/drawing/2016/5/12/chartex" xmlns:cx7="http://schemas.microsoft.com/office/drawing/2016/5/13/chartex" xmlns:cx8="http://schemas.microsoft.com/office/drawing/2016/5/14/chartex" xmlns:mc="http://schemas.openxmlformats.org/markup-compatibility/2006" xmlns:aink="http://schemas.microsoft.com/office/drawing/2016/ink" xmlns:am3d="http://schemas.microsoft.com/office/drawing/2017/model3d" xmlns:o="urn:schemas-microsoft-com:office:office" xmlns:oel="http://schemas.microsoft.com/office/2019/extlst" xmlns:r="http://schemas.openxmlformats.org/officeDocument/2006/relationships" xmlns:m="http://schemas.openxmlformats.org/officeDocument/2006/math" xmlns:v="urn:schemas-microsoft-com:vml" xmlns:wp14="http://schemas.microsoft.com/office/word/2010/wordprocessingDrawing" xmlns:wp="http://schemas.openxmlformats.org/drawingml/2006/wordprocessingDrawing" xmlns:w10="urn:schemas-microsoft-com:office:word" xmlns:w="http://schemas.openxmlformats.org/wordprocessingml/2006/main" xmlns:w14="http://schemas.microsoft.com/office/word/2010/wordml" xmlns:w15="http://schemas.microsoft.com/office/word/2012/wordml" xmlns:w16cex="http://schemas.microsoft.com/office/word/2018/wordml/cex" xmlns:w16cid="http://schemas.microsoft.com/office/word/2016/wordml/cid" xmlns:w16="http://schemas.microsoft.com/office/word/2018/wordml" xmlns:w16du="http://schemas.microsoft.com/office/word/2023/wordml/word16du" xmlns:w16sdtdh="http://schemas.microsoft.com/office/word/2020/wordml/sdtdatahash" xmlns:w16se="http://schemas.microsoft.com/office/word/2015/wordml/symex" xmlns:wpg="http://schemas.microsoft.com/office/word/2010/wordprocessingGroup" xmlns:wpi="http://schemas.microsoft.com/office/word/2010/wordprocessingInk" xmlns:wne="http://schemas.microsoft.com/office/word/2006/wordml" xmlns:wps="http://schemas.microsoft.com/office/word/2010/wordprocessingShape" mc:Ignorable="w14 w15 w16se w16cid w16 w16cex w16sdtdh wp14">
   <w:body>
     <w:p>
       <w:pPr>
@@ -173,7 +173,16 @@
           <w:bCs/>
           <w:color w:val="auto"/>
         </w:rPr>
-        <w:t>TECHNICAL SKILLS</w:t>
+        <w:t xml:space="preserve">TECHNICAL </w:t>
+      </w:r>
+      <w:r>
+        <w:rPr>
+          <w:rFonts w:ascii="Garamond" w:hAnsi="Garamond"/>
+          <w:b/>
+          <w:bCs/>
+          <w:color w:val="auto"/>
+        </w:rPr>
+        <w:t>COMPETENCIES</w:t>
       </w:r>
     </w:p>
     <w:tbl>
@@ -316,47 +325,7 @@
                 <w:sz w:val="22"/>
                 <w:szCs w:val="22"/>
               </w:rPr>
-              <w:t xml:space="preserve"> software testing (</w:t>
-            </w:r>
-            <w:proofErr w:type="spellStart"/>
-            <w:r>
-              <w:rPr>
-                <w:rFonts w:ascii="Garamond" w:hAnsi="Garamond"/>
-                <w:color w:val="auto"/>
-                <w:sz w:val="22"/>
-                <w:szCs w:val="22"/>
-              </w:rPr>
-              <w:t>GoogleTest</w:t>
-            </w:r>
-            <w:proofErr w:type="spellEnd"/>
-            <w:r>
-              <w:rPr>
-                <w:rFonts w:ascii="Garamond" w:hAnsi="Garamond"/>
-                <w:color w:val="auto"/>
-                <w:sz w:val="22"/>
-                <w:szCs w:val="22"/>
-              </w:rPr>
-              <w:t xml:space="preserve">, </w:t>
-            </w:r>
-            <w:proofErr w:type="spellStart"/>
-            <w:r>
-              <w:rPr>
-                <w:rFonts w:ascii="Garamond" w:hAnsi="Garamond"/>
-                <w:color w:val="auto"/>
-                <w:sz w:val="22"/>
-                <w:szCs w:val="22"/>
-              </w:rPr>
-              <w:t>pytest</w:t>
-            </w:r>
-            <w:proofErr w:type="spellEnd"/>
-            <w:r>
-              <w:rPr>
-                <w:rFonts w:ascii="Garamond" w:hAnsi="Garamond"/>
-                <w:color w:val="auto"/>
-                <w:sz w:val="22"/>
-                <w:szCs w:val="22"/>
-              </w:rPr>
-              <w:t xml:space="preserve">), </w:t>
+              <w:t xml:space="preserve"> software testing (GoogleTest, pytest), </w:t>
             </w:r>
             <w:r>
               <w:rPr>
@@ -410,27 +379,7 @@
                 <w:sz w:val="22"/>
                 <w:szCs w:val="28"/>
               </w:rPr>
-              <w:t xml:space="preserve">, libraries (scikit-learn, </w:t>
-            </w:r>
-            <w:proofErr w:type="spellStart"/>
-            <w:r>
-              <w:rPr>
-                <w:rFonts w:ascii="Garamond" w:hAnsi="Garamond"/>
-                <w:color w:val="auto"/>
-                <w:sz w:val="22"/>
-                <w:szCs w:val="28"/>
-              </w:rPr>
-              <w:t>PyTorch</w:t>
-            </w:r>
-            <w:proofErr w:type="spellEnd"/>
-            <w:r>
-              <w:rPr>
-                <w:rFonts w:ascii="Garamond" w:hAnsi="Garamond"/>
-                <w:color w:val="auto"/>
-                <w:sz w:val="22"/>
-                <w:szCs w:val="28"/>
-              </w:rPr>
-              <w:t>, OpenCV)</w:t>
+              <w:t>, libraries (scikit-learn, PyTorch, OpenCV)</w:t>
             </w:r>
           </w:p>
         </w:tc>
@@ -476,47 +425,7 @@
                 <w:sz w:val="22"/>
                 <w:szCs w:val="28"/>
               </w:rPr>
-              <w:t>interfacing (</w:t>
-            </w:r>
-            <w:proofErr w:type="spellStart"/>
-            <w:r>
-              <w:rPr>
-                <w:rFonts w:ascii="Garamond" w:hAnsi="Garamond"/>
-                <w:color w:val="auto"/>
-                <w:sz w:val="22"/>
-                <w:szCs w:val="28"/>
-              </w:rPr>
-              <w:t>dSPACE</w:t>
-            </w:r>
-            <w:proofErr w:type="spellEnd"/>
-            <w:r>
-              <w:rPr>
-                <w:rFonts w:ascii="Garamond" w:hAnsi="Garamond"/>
-                <w:color w:val="auto"/>
-                <w:sz w:val="22"/>
-                <w:szCs w:val="28"/>
-              </w:rPr>
-              <w:t xml:space="preserve"> </w:t>
-            </w:r>
-            <w:proofErr w:type="spellStart"/>
-            <w:r>
-              <w:rPr>
-                <w:rFonts w:ascii="Garamond" w:hAnsi="Garamond"/>
-                <w:color w:val="auto"/>
-                <w:sz w:val="22"/>
-                <w:szCs w:val="28"/>
-              </w:rPr>
-              <w:t>ControlDesk</w:t>
-            </w:r>
-            <w:proofErr w:type="spellEnd"/>
-            <w:r>
-              <w:rPr>
-                <w:rFonts w:ascii="Garamond" w:hAnsi="Garamond"/>
-                <w:color w:val="auto"/>
-                <w:sz w:val="22"/>
-                <w:szCs w:val="28"/>
-              </w:rPr>
-              <w:t>, Vector CANalyzer), sensor calibration (radar, lidar, camera)</w:t>
+              <w:t>interfacing (dSPACE ControlDesk, Vector CANalyzer), sensor calibration (radar, lidar, camera)</w:t>
             </w:r>
             <w:r>
               <w:rPr>
@@ -638,27 +547,7 @@
           <w:bCs/>
           <w:color w:val="auto"/>
         </w:rPr>
-        <w:t xml:space="preserve">University of Waterloo </w:t>
-      </w:r>
-      <w:proofErr w:type="spellStart"/>
-      <w:r>
-        <w:rPr>
-          <w:rFonts w:ascii="Garamond" w:hAnsi="Garamond"/>
-          <w:b/>
-          <w:bCs/>
-          <w:color w:val="auto"/>
-        </w:rPr>
-        <w:t>EcoCAR</w:t>
-      </w:r>
-      <w:proofErr w:type="spellEnd"/>
-      <w:r>
-        <w:rPr>
-          <w:rFonts w:ascii="Garamond" w:hAnsi="Garamond"/>
-          <w:b/>
-          <w:bCs/>
-          <w:color w:val="auto"/>
-        </w:rPr>
-        <w:t xml:space="preserve"> Team</w:t>
+        <w:t>University of Waterloo EcoCAR Team</w:t>
       </w:r>
       <w:r>
         <w:rPr>
@@ -1244,7 +1133,16 @@
           <w:i/>
           <w:color w:val="auto"/>
         </w:rPr>
-        <w:t xml:space="preserve">Propulsion and Controls Integration </w:t>
+        <w:t>Hardware Testing and</w:t>
+      </w:r>
+      <w:r>
+        <w:rPr>
+          <w:rFonts w:ascii="Garamond" w:hAnsi="Garamond"/>
+          <w:bCs/>
+          <w:i/>
+          <w:color w:val="auto"/>
+        </w:rPr>
+        <w:t xml:space="preserve"> Integration </w:t>
       </w:r>
       <w:r>
         <w:rPr>
@@ -1566,54 +1464,23 @@
         </w:rPr>
         <w:t xml:space="preserve">) using </w:t>
       </w:r>
-      <w:proofErr w:type="spellStart"/>
-      <w:r>
-        <w:rPr>
-          <w:rFonts w:ascii="Garamond" w:hAnsi="Garamond"/>
-          <w:b/>
-          <w:bCs/>
-          <w:color w:val="auto"/>
-        </w:rPr>
-        <w:t>dSPACE</w:t>
-      </w:r>
-      <w:proofErr w:type="spellEnd"/>
-      <w:r>
-        <w:rPr>
-          <w:rFonts w:ascii="Garamond" w:hAnsi="Garamond"/>
-          <w:b/>
-          <w:bCs/>
-          <w:color w:val="auto"/>
-        </w:rPr>
-        <w:t xml:space="preserve"> </w:t>
-      </w:r>
-      <w:proofErr w:type="spellStart"/>
-      <w:r>
-        <w:rPr>
-          <w:rFonts w:ascii="Garamond" w:hAnsi="Garamond"/>
-          <w:b/>
-          <w:bCs/>
-          <w:color w:val="auto"/>
-        </w:rPr>
-        <w:t>ControlDes</w:t>
-      </w:r>
-      <w:r>
-        <w:rPr>
-          <w:rFonts w:ascii="Garamond" w:hAnsi="Garamond"/>
-          <w:b/>
-          <w:bCs/>
-          <w:color w:val="auto"/>
-        </w:rPr>
-        <w:t>k</w:t>
-      </w:r>
-      <w:proofErr w:type="spellEnd"/>
-      <w:r>
-        <w:rPr>
-          <w:rFonts w:ascii="Garamond" w:hAnsi="Garamond"/>
-          <w:b/>
-          <w:bCs/>
-          <w:color w:val="auto"/>
-        </w:rPr>
-        <w:t xml:space="preserve"> </w:t>
+      <w:r>
+        <w:rPr>
+          <w:rFonts w:ascii="Garamond" w:hAnsi="Garamond"/>
+          <w:b/>
+          <w:bCs/>
+          <w:color w:val="auto"/>
+        </w:rPr>
+        <w:t>dSPACE ControlDes</w:t>
+      </w:r>
+      <w:r>
+        <w:rPr>
+          <w:rFonts w:ascii="Garamond" w:hAnsi="Garamond"/>
+          <w:b/>
+          <w:bCs/>
+          <w:color w:val="auto"/>
+        </w:rPr>
+        <w:t xml:space="preserve">k </w:t>
       </w:r>
       <w:r>
         <w:rPr>
@@ -1686,7 +1553,6 @@
           <w:color w:val="auto"/>
         </w:rPr>
       </w:pPr>
-      <w:proofErr w:type="spellStart"/>
       <w:r>
         <w:rPr>
           <w:rFonts w:ascii="Garamond" w:hAnsi="Garamond"/>
@@ -1696,7 +1562,6 @@
         </w:rPr>
         <w:t>Stacktronic</w:t>
       </w:r>
-      <w:proofErr w:type="spellEnd"/>
       <w:r>
         <w:rPr>
           <w:rFonts w:ascii="Garamond" w:hAnsi="Garamond"/>
@@ -2108,25 +1973,7 @@
           <w:b/>
           <w:color w:val="auto"/>
         </w:rPr>
-        <w:t xml:space="preserve">MATLAB’s </w:t>
-      </w:r>
-      <w:proofErr w:type="spellStart"/>
-      <w:r>
-        <w:rPr>
-          <w:rFonts w:ascii="Garamond" w:hAnsi="Garamond"/>
-          <w:b/>
-          <w:color w:val="auto"/>
-        </w:rPr>
-        <w:t>Simscape</w:t>
-      </w:r>
-      <w:proofErr w:type="spellEnd"/>
-      <w:r>
-        <w:rPr>
-          <w:rFonts w:ascii="Garamond" w:hAnsi="Garamond"/>
-          <w:b/>
-          <w:color w:val="auto"/>
-        </w:rPr>
-        <w:t xml:space="preserve"> Electrical</w:t>
+        <w:t>MATLAB’s Simscape Electrical</w:t>
       </w:r>
       <w:r>
         <w:rPr>
@@ -2167,7 +2014,6 @@
         </w:rPr>
         <w:t xml:space="preserve">using </w:t>
       </w:r>
-      <w:proofErr w:type="spellStart"/>
       <w:r>
         <w:rPr>
           <w:rFonts w:ascii="Garamond" w:hAnsi="Garamond"/>
@@ -2176,7 +2022,6 @@
         </w:rPr>
         <w:t>Onshape</w:t>
       </w:r>
-      <w:proofErr w:type="spellEnd"/>
       <w:r>
         <w:rPr>
           <w:rFonts w:ascii="Garamond" w:hAnsi="Garamond"/>
@@ -2706,25 +2551,7 @@
           <w:bCs/>
           <w:color w:val="auto"/>
         </w:rPr>
-        <w:t xml:space="preserve">using </w:t>
-      </w:r>
-      <w:proofErr w:type="spellStart"/>
-      <w:r>
-        <w:rPr>
-          <w:rFonts w:ascii="Garamond" w:hAnsi="Garamond"/>
-          <w:bCs/>
-          <w:color w:val="auto"/>
-        </w:rPr>
-        <w:t>RSLogix</w:t>
-      </w:r>
-      <w:proofErr w:type="spellEnd"/>
-      <w:r>
-        <w:rPr>
-          <w:rFonts w:ascii="Garamond" w:hAnsi="Garamond"/>
-          <w:bCs/>
-          <w:color w:val="auto"/>
-        </w:rPr>
-        <w:t xml:space="preserve"> with </w:t>
+        <w:t xml:space="preserve">using RSLogix with </w:t>
       </w:r>
       <w:r>
         <w:rPr>
@@ -2921,27 +2748,7 @@
           <w:iCs/>
           <w:color w:val="auto"/>
         </w:rPr>
-        <w:t xml:space="preserve">Candidate for </w:t>
-      </w:r>
-      <w:proofErr w:type="spellStart"/>
-      <w:r>
-        <w:rPr>
-          <w:rFonts w:ascii="Garamond" w:hAnsi="Garamond"/>
-          <w:i/>
-          <w:iCs/>
-          <w:color w:val="auto"/>
-        </w:rPr>
-        <w:t>MASc</w:t>
-      </w:r>
-      <w:proofErr w:type="spellEnd"/>
-      <w:r>
-        <w:rPr>
-          <w:rFonts w:ascii="Garamond" w:hAnsi="Garamond"/>
-          <w:i/>
-          <w:iCs/>
-          <w:color w:val="auto"/>
-        </w:rPr>
-        <w:t>, Mechatronics Engineering</w:t>
+        <w:t>Candidate for MASc, Mechatronics Engineering</w:t>
       </w:r>
       <w:r>
         <w:rPr>
@@ -3195,7 +3002,6 @@
           <w:color w:val="auto"/>
         </w:rPr>
       </w:pPr>
-      <w:proofErr w:type="spellStart"/>
       <w:r>
         <w:rPr>
           <w:rFonts w:ascii="Garamond" w:hAnsi="Garamond"/>
@@ -3203,17 +3009,7 @@
           <w:iCs/>
           <w:color w:val="auto"/>
         </w:rPr>
-        <w:t>BASc</w:t>
-      </w:r>
-      <w:proofErr w:type="spellEnd"/>
-      <w:r>
-        <w:rPr>
-          <w:rFonts w:ascii="Garamond" w:hAnsi="Garamond"/>
-          <w:i/>
-          <w:iCs/>
-          <w:color w:val="auto"/>
-        </w:rPr>
-        <w:t>, Systems Design Engineering</w:t>
+        <w:t>BASc, Systems Design Engineering</w:t>
       </w:r>
       <w:r>
         <w:rPr>
@@ -3565,7 +3361,7 @@
 </file>
 
 <file path=word/endnotes.xml><?xml version="1.0" encoding="utf-8"?>
-<w:endnotes xmlns:wpc="http://schemas.microsoft.com/office/word/2010/wordprocessingCanvas" xmlns:cx="http://schemas.microsoft.com/office/drawing/2014/chartex" xmlns:cx1="http://schemas.microsoft.com/office/drawing/2015/9/8/chartex" xmlns:cx2="http://schemas.microsoft.com/office/drawing/2015/10/21/chartex" xmlns:cx3="http://schemas.microsoft.com/office/drawing/2016/5/9/chartex" xmlns:cx4="http://schemas.microsoft.com/office/drawing/2016/5/10/chartex" xmlns:cx5="http://schemas.microsoft.com/office/drawing/2016/5/11/chartex" xmlns:cx6="http://schemas.microsoft.com/office/drawing/2016/5/12/chartex" xmlns:cx7="http://schemas.microsoft.com/office/drawing/2016/5/13/chartex" xmlns:cx8="http://schemas.microsoft.com/office/drawing/2016/5/14/chartex" xmlns:mc="http://schemas.openxmlformats.org/markup-compatibility/2006" xmlns:aink="http://schemas.microsoft.com/office/drawing/2016/ink" xmlns:am3d="http://schemas.microsoft.com/office/drawing/2017/model3d" xmlns:o="urn:schemas-microsoft-com:office:office" xmlns:oel="http://schemas.microsoft.com/office/2019/extlst" xmlns:r="http://schemas.openxmlformats.org/officeDocument/2006/relationships" xmlns:m="http://schemas.openxmlformats.org/officeDocument/2006/math" xmlns:v="urn:schemas-microsoft-com:vml" xmlns:wp14="http://schemas.microsoft.com/office/word/2010/wordprocessingDrawing" xmlns:wp="http://schemas.openxmlformats.org/drawingml/2006/wordprocessingDrawing" xmlns:w10="urn:schemas-microsoft-com:office:word" xmlns:w="http://schemas.openxmlformats.org/wordprocessingml/2006/main" xmlns:w14="http://schemas.microsoft.com/office/word/2010/wordml" xmlns:w15="http://schemas.microsoft.com/office/word/2012/wordml" xmlns:w16cex="http://schemas.microsoft.com/office/word/2018/wordml/cex" xmlns:w16cid="http://schemas.microsoft.com/office/word/2016/wordml/cid" xmlns:w16="http://schemas.microsoft.com/office/word/2018/wordml" xmlns:w16sdtdh="http://schemas.microsoft.com/office/word/2020/wordml/sdtdatahash" xmlns:w16se="http://schemas.microsoft.com/office/word/2015/wordml/symex" xmlns:wpg="http://schemas.microsoft.com/office/word/2010/wordprocessingGroup" xmlns:wpi="http://schemas.microsoft.com/office/word/2010/wordprocessingInk" xmlns:wne="http://schemas.microsoft.com/office/word/2006/wordml" xmlns:wps="http://schemas.microsoft.com/office/word/2010/wordprocessingShape" mc:Ignorable="w14 w15 w16se w16cid w16 w16cex w16sdtdh wp14">
+<w:endnotes xmlns:wpc="http://schemas.microsoft.com/office/word/2010/wordprocessingCanvas" xmlns:cx="http://schemas.microsoft.com/office/drawing/2014/chartex" xmlns:cx1="http://schemas.microsoft.com/office/drawing/2015/9/8/chartex" xmlns:cx2="http://schemas.microsoft.com/office/drawing/2015/10/21/chartex" xmlns:cx3="http://schemas.microsoft.com/office/drawing/2016/5/9/chartex" xmlns:cx4="http://schemas.microsoft.com/office/drawing/2016/5/10/chartex" xmlns:cx5="http://schemas.microsoft.com/office/drawing/2016/5/11/chartex" xmlns:cx6="http://schemas.microsoft.com/office/drawing/2016/5/12/chartex" xmlns:cx7="http://schemas.microsoft.com/office/drawing/2016/5/13/chartex" xmlns:cx8="http://schemas.microsoft.com/office/drawing/2016/5/14/chartex" xmlns:mc="http://schemas.openxmlformats.org/markup-compatibility/2006" xmlns:aink="http://schemas.microsoft.com/office/drawing/2016/ink" xmlns:am3d="http://schemas.microsoft.com/office/drawing/2017/model3d" xmlns:o="urn:schemas-microsoft-com:office:office" xmlns:oel="http://schemas.microsoft.com/office/2019/extlst" xmlns:r="http://schemas.openxmlformats.org/officeDocument/2006/relationships" xmlns:m="http://schemas.openxmlformats.org/officeDocument/2006/math" xmlns:v="urn:schemas-microsoft-com:vml" xmlns:wp14="http://schemas.microsoft.com/office/word/2010/wordprocessingDrawing" xmlns:wp="http://schemas.openxmlformats.org/drawingml/2006/wordprocessingDrawing" xmlns:w10="urn:schemas-microsoft-com:office:word" xmlns:w="http://schemas.openxmlformats.org/wordprocessingml/2006/main" xmlns:w14="http://schemas.microsoft.com/office/word/2010/wordml" xmlns:w15="http://schemas.microsoft.com/office/word/2012/wordml" xmlns:w16cex="http://schemas.microsoft.com/office/word/2018/wordml/cex" xmlns:w16cid="http://schemas.microsoft.com/office/word/2016/wordml/cid" xmlns:w16="http://schemas.microsoft.com/office/word/2018/wordml" xmlns:w16du="http://schemas.microsoft.com/office/word/2023/wordml/word16du" xmlns:w16sdtdh="http://schemas.microsoft.com/office/word/2020/wordml/sdtdatahash" xmlns:w16se="http://schemas.microsoft.com/office/word/2015/wordml/symex" xmlns:wpg="http://schemas.microsoft.com/office/word/2010/wordprocessingGroup" xmlns:wpi="http://schemas.microsoft.com/office/word/2010/wordprocessingInk" xmlns:wne="http://schemas.microsoft.com/office/word/2006/wordml" xmlns:wps="http://schemas.microsoft.com/office/word/2010/wordprocessingShape" mc:Ignorable="w14 w15 w16se w16cid w16 w16cex w16sdtdh wp14">
   <w:endnote w:type="separator" w:id="-1">
     <w:p>
       <w:r>
@@ -3584,7 +3380,7 @@
 </file>
 
 <file path=word/footnotes.xml><?xml version="1.0" encoding="utf-8"?>
-<w:footnotes xmlns:wpc="http://schemas.microsoft.com/office/word/2010/wordprocessingCanvas" xmlns:cx="http://schemas.microsoft.com/office/drawing/2014/chartex" xmlns:cx1="http://schemas.microsoft.com/office/drawing/2015/9/8/chartex" xmlns:cx2="http://schemas.microsoft.com/office/drawing/2015/10/21/chartex" xmlns:cx3="http://schemas.microsoft.com/office/drawing/2016/5/9/chartex" xmlns:cx4="http://schemas.microsoft.com/office/drawing/2016/5/10/chartex" xmlns:cx5="http://schemas.microsoft.com/office/drawing/2016/5/11/chartex" xmlns:cx6="http://schemas.microsoft.com/office/drawing/2016/5/12/chartex" xmlns:cx7="http://schemas.microsoft.com/office/drawing/2016/5/13/chartex" xmlns:cx8="http://schemas.microsoft.com/office/drawing/2016/5/14/chartex" xmlns:mc="http://schemas.openxmlformats.org/markup-compatibility/2006" xmlns:aink="http://schemas.microsoft.com/office/drawing/2016/ink" xmlns:am3d="http://schemas.microsoft.com/office/drawing/2017/model3d" xmlns:o="urn:schemas-microsoft-com:office:office" xmlns:oel="http://schemas.microsoft.com/office/2019/extlst" xmlns:r="http://schemas.openxmlformats.org/officeDocument/2006/relationships" xmlns:m="http://schemas.openxmlformats.org/officeDocument/2006/math" xmlns:v="urn:schemas-microsoft-com:vml" xmlns:wp14="http://schemas.microsoft.com/office/word/2010/wordprocessingDrawing" xmlns:wp="http://schemas.openxmlformats.org/drawingml/2006/wordprocessingDrawing" xmlns:w10="urn:schemas-microsoft-com:office:word" xmlns:w="http://schemas.openxmlformats.org/wordprocessingml/2006/main" xmlns:w14="http://schemas.microsoft.com/office/word/2010/wordml" xmlns:w15="http://schemas.microsoft.com/office/word/2012/wordml" xmlns:w16cex="http://schemas.microsoft.com/office/word/2018/wordml/cex" xmlns:w16cid="http://schemas.microsoft.com/office/word/2016/wordml/cid" xmlns:w16="http://schemas.microsoft.com/office/word/2018/wordml" xmlns:w16sdtdh="http://schemas.microsoft.com/office/word/2020/wordml/sdtdatahash" xmlns:w16se="http://schemas.microsoft.com/office/word/2015/wordml/symex" xmlns:wpg="http://schemas.microsoft.com/office/word/2010/wordprocessingGroup" xmlns:wpi="http://schemas.microsoft.com/office/word/2010/wordprocessingInk" xmlns:wne="http://schemas.microsoft.com/office/word/2006/wordml" xmlns:wps="http://schemas.microsoft.com/office/word/2010/wordprocessingShape" mc:Ignorable="w14 w15 w16se w16cid w16 w16cex w16sdtdh wp14">
+<w:footnotes xmlns:wpc="http://schemas.microsoft.com/office/word/2010/wordprocessingCanvas" xmlns:cx="http://schemas.microsoft.com/office/drawing/2014/chartex" xmlns:cx1="http://schemas.microsoft.com/office/drawing/2015/9/8/chartex" xmlns:cx2="http://schemas.microsoft.com/office/drawing/2015/10/21/chartex" xmlns:cx3="http://schemas.microsoft.com/office/drawing/2016/5/9/chartex" xmlns:cx4="http://schemas.microsoft.com/office/drawing/2016/5/10/chartex" xmlns:cx5="http://schemas.microsoft.com/office/drawing/2016/5/11/chartex" xmlns:cx6="http://schemas.microsoft.com/office/drawing/2016/5/12/chartex" xmlns:cx7="http://schemas.microsoft.com/office/drawing/2016/5/13/chartex" xmlns:cx8="http://schemas.microsoft.com/office/drawing/2016/5/14/chartex" xmlns:mc="http://schemas.openxmlformats.org/markup-compatibility/2006" xmlns:aink="http://schemas.microsoft.com/office/drawing/2016/ink" xmlns:am3d="http://schemas.microsoft.com/office/drawing/2017/model3d" xmlns:o="urn:schemas-microsoft-com:office:office" xmlns:oel="http://schemas.microsoft.com/office/2019/extlst" xmlns:r="http://schemas.openxmlformats.org/officeDocument/2006/relationships" xmlns:m="http://schemas.openxmlformats.org/officeDocument/2006/math" xmlns:v="urn:schemas-microsoft-com:vml" xmlns:wp14="http://schemas.microsoft.com/office/word/2010/wordprocessingDrawing" xmlns:wp="http://schemas.openxmlformats.org/drawingml/2006/wordprocessingDrawing" xmlns:w10="urn:schemas-microsoft-com:office:word" xmlns:w="http://schemas.openxmlformats.org/wordprocessingml/2006/main" xmlns:w14="http://schemas.microsoft.com/office/word/2010/wordml" xmlns:w15="http://schemas.microsoft.com/office/word/2012/wordml" xmlns:w16cex="http://schemas.microsoft.com/office/word/2018/wordml/cex" xmlns:w16cid="http://schemas.microsoft.com/office/word/2016/wordml/cid" xmlns:w16="http://schemas.microsoft.com/office/word/2018/wordml" xmlns:w16du="http://schemas.microsoft.com/office/word/2023/wordml/word16du" xmlns:w16sdtdh="http://schemas.microsoft.com/office/word/2020/wordml/sdtdatahash" xmlns:w16se="http://schemas.microsoft.com/office/word/2015/wordml/symex" xmlns:wpg="http://schemas.microsoft.com/office/word/2010/wordprocessingGroup" xmlns:wpi="http://schemas.microsoft.com/office/word/2010/wordprocessingInk" xmlns:wne="http://schemas.microsoft.com/office/word/2006/wordml" xmlns:wps="http://schemas.microsoft.com/office/word/2010/wordprocessingShape" mc:Ignorable="w14 w15 w16se w16cid w16 w16cex w16sdtdh wp14">
   <w:footnote w:type="separator" w:id="-1">
     <w:p>
       <w:r>
@@ -3603,7 +3399,7 @@
 </file>
 
 <file path=word/numbering.xml><?xml version="1.0" encoding="utf-8"?>
-<w:numbering xmlns:wpc="http://schemas.microsoft.com/office/word/2010/wordprocessingCanvas" xmlns:cx="http://schemas.microsoft.com/office/drawing/2014/chartex" xmlns:cx1="http://schemas.microsoft.com/office/drawing/2015/9/8/chartex" xmlns:cx2="http://schemas.microsoft.com/office/drawing/2015/10/21/chartex" xmlns:cx3="http://schemas.microsoft.com/office/drawing/2016/5/9/chartex" xmlns:cx4="http://schemas.microsoft.com/office/drawing/2016/5/10/chartex" xmlns:cx5="http://schemas.microsoft.com/office/drawing/2016/5/11/chartex" xmlns:cx6="http://schemas.microsoft.com/office/drawing/2016/5/12/chartex" xmlns:cx7="http://schemas.microsoft.com/office/drawing/2016/5/13/chartex" xmlns:cx8="http://schemas.microsoft.com/office/drawing/2016/5/14/chartex" xmlns:mc="http://schemas.openxmlformats.org/markup-compatibility/2006" xmlns:aink="http://schemas.microsoft.com/office/drawing/2016/ink" xmlns:am3d="http://schemas.microsoft.com/office/drawing/2017/model3d" xmlns:o="urn:schemas-microsoft-com:office:office" xmlns:oel="http://schemas.microsoft.com/office/2019/extlst" xmlns:r="http://schemas.openxmlformats.org/officeDocument/2006/relationships" xmlns:m="http://schemas.openxmlformats.org/officeDocument/2006/math" xmlns:v="urn:schemas-microsoft-com:vml" xmlns:wp14="http://schemas.microsoft.com/office/word/2010/wordprocessingDrawing" xmlns:wp="http://schemas.openxmlformats.org/drawingml/2006/wordprocessingDrawing" xmlns:w10="urn:schemas-microsoft-com:office:word" xmlns:w="http://schemas.openxmlformats.org/wordprocessingml/2006/main" xmlns:w14="http://schemas.microsoft.com/office/word/2010/wordml" xmlns:w15="http://schemas.microsoft.com/office/word/2012/wordml" xmlns:w16cex="http://schemas.microsoft.com/office/word/2018/wordml/cex" xmlns:w16cid="http://schemas.microsoft.com/office/word/2016/wordml/cid" xmlns:w16="http://schemas.microsoft.com/office/word/2018/wordml" xmlns:w16sdtdh="http://schemas.microsoft.com/office/word/2020/wordml/sdtdatahash" xmlns:w16se="http://schemas.microsoft.com/office/word/2015/wordml/symex" xmlns:wpg="http://schemas.microsoft.com/office/word/2010/wordprocessingGroup" xmlns:wpi="http://schemas.microsoft.com/office/word/2010/wordprocessingInk" xmlns:wne="http://schemas.microsoft.com/office/word/2006/wordml" xmlns:wps="http://schemas.microsoft.com/office/word/2010/wordprocessingShape" mc:Ignorable="w14 w15 w16se w16cid w16 w16cex w16sdtdh wp14">
+<w:numbering xmlns:wpc="http://schemas.microsoft.com/office/word/2010/wordprocessingCanvas" xmlns:cx="http://schemas.microsoft.com/office/drawing/2014/chartex" xmlns:cx1="http://schemas.microsoft.com/office/drawing/2015/9/8/chartex" xmlns:cx2="http://schemas.microsoft.com/office/drawing/2015/10/21/chartex" xmlns:cx3="http://schemas.microsoft.com/office/drawing/2016/5/9/chartex" xmlns:cx4="http://schemas.microsoft.com/office/drawing/2016/5/10/chartex" xmlns:cx5="http://schemas.microsoft.com/office/drawing/2016/5/11/chartex" xmlns:cx6="http://schemas.microsoft.com/office/drawing/2016/5/12/chartex" xmlns:cx7="http://schemas.microsoft.com/office/drawing/2016/5/13/chartex" xmlns:cx8="http://schemas.microsoft.com/office/drawing/2016/5/14/chartex" xmlns:mc="http://schemas.openxmlformats.org/markup-compatibility/2006" xmlns:aink="http://schemas.microsoft.com/office/drawing/2016/ink" xmlns:am3d="http://schemas.microsoft.com/office/drawing/2017/model3d" xmlns:o="urn:schemas-microsoft-com:office:office" xmlns:oel="http://schemas.microsoft.com/office/2019/extlst" xmlns:r="http://schemas.openxmlformats.org/officeDocument/2006/relationships" xmlns:m="http://schemas.openxmlformats.org/officeDocument/2006/math" xmlns:v="urn:schemas-microsoft-com:vml" xmlns:wp14="http://schemas.microsoft.com/office/word/2010/wordprocessingDrawing" xmlns:wp="http://schemas.openxmlformats.org/drawingml/2006/wordprocessingDrawing" xmlns:w10="urn:schemas-microsoft-com:office:word" xmlns:w="http://schemas.openxmlformats.org/wordprocessingml/2006/main" xmlns:w14="http://schemas.microsoft.com/office/word/2010/wordml" xmlns:w15="http://schemas.microsoft.com/office/word/2012/wordml" xmlns:w16cex="http://schemas.microsoft.com/office/word/2018/wordml/cex" xmlns:w16cid="http://schemas.microsoft.com/office/word/2016/wordml/cid" xmlns:w16="http://schemas.microsoft.com/office/word/2018/wordml" xmlns:w16du="http://schemas.microsoft.com/office/word/2023/wordml/word16du" xmlns:w16sdtdh="http://schemas.microsoft.com/office/word/2020/wordml/sdtdatahash" xmlns:w16se="http://schemas.microsoft.com/office/word/2015/wordml/symex" xmlns:wpg="http://schemas.microsoft.com/office/word/2010/wordprocessingGroup" xmlns:wpi="http://schemas.microsoft.com/office/word/2010/wordprocessingInk" xmlns:wne="http://schemas.microsoft.com/office/word/2006/wordml" xmlns:wps="http://schemas.microsoft.com/office/word/2010/wordprocessingShape" mc:Ignorable="w14 w15 w16se w16cid w16 w16cex w16sdtdh wp14">
   <w:abstractNum w:abstractNumId="0" w15:restartNumberingAfterBreak="0">
     <w:nsid w:val="02C450BF"/>
     <w:multiLevelType w:val="hybridMultilevel"/>

</xml_diff>

<commit_message>
Update after completing MASc degree
</commit_message>
<xml_diff>
--- a/Working Copy/Sachin-Fernando_Systems-Integration-Resume.docx
+++ b/Working Copy/Sachin-Fernando_Systems-Integration-Resume.docx
@@ -1,6 +1,6 @@
 
 <file path=word/document.xml><?xml version="1.0" encoding="utf-8"?>
-<w:document xmlns:wpc="http://schemas.microsoft.com/office/word/2010/wordprocessingCanvas" xmlns:cx="http://schemas.microsoft.com/office/drawing/2014/chartex" xmlns:cx1="http://schemas.microsoft.com/office/drawing/2015/9/8/chartex" xmlns:cx2="http://schemas.microsoft.com/office/drawing/2015/10/21/chartex" xmlns:cx3="http://schemas.microsoft.com/office/drawing/2016/5/9/chartex" xmlns:cx4="http://schemas.microsoft.com/office/drawing/2016/5/10/chartex" xmlns:cx5="http://schemas.microsoft.com/office/drawing/2016/5/11/chartex" xmlns:cx6="http://schemas.microsoft.com/office/drawing/2016/5/12/chartex" xmlns:cx7="http://schemas.microsoft.com/office/drawing/2016/5/13/chartex" xmlns:cx8="http://schemas.microsoft.com/office/drawing/2016/5/14/chartex" xmlns:mc="http://schemas.openxmlformats.org/markup-compatibility/2006" xmlns:aink="http://schemas.microsoft.com/office/drawing/2016/ink" xmlns:am3d="http://schemas.microsoft.com/office/drawing/2017/model3d" xmlns:o="urn:schemas-microsoft-com:office:office" xmlns:oel="http://schemas.microsoft.com/office/2019/extlst" xmlns:r="http://schemas.openxmlformats.org/officeDocument/2006/relationships" xmlns:m="http://schemas.openxmlformats.org/officeDocument/2006/math" xmlns:v="urn:schemas-microsoft-com:vml" xmlns:wp14="http://schemas.microsoft.com/office/word/2010/wordprocessingDrawing" xmlns:wp="http://schemas.openxmlformats.org/drawingml/2006/wordprocessingDrawing" xmlns:w10="urn:schemas-microsoft-com:office:word" xmlns:w="http://schemas.openxmlformats.org/wordprocessingml/2006/main" xmlns:w14="http://schemas.microsoft.com/office/word/2010/wordml" xmlns:w15="http://schemas.microsoft.com/office/word/2012/wordml" xmlns:w16cex="http://schemas.microsoft.com/office/word/2018/wordml/cex" xmlns:w16cid="http://schemas.microsoft.com/office/word/2016/wordml/cid" xmlns:w16="http://schemas.microsoft.com/office/word/2018/wordml" xmlns:w16du="http://schemas.microsoft.com/office/word/2023/wordml/word16du" xmlns:w16sdtdh="http://schemas.microsoft.com/office/word/2020/wordml/sdtdatahash" xmlns:w16se="http://schemas.microsoft.com/office/word/2015/wordml/symex" xmlns:wpg="http://schemas.microsoft.com/office/word/2010/wordprocessingGroup" xmlns:wpi="http://schemas.microsoft.com/office/word/2010/wordprocessingInk" xmlns:wne="http://schemas.microsoft.com/office/word/2006/wordml" xmlns:wps="http://schemas.microsoft.com/office/word/2010/wordprocessingShape" mc:Ignorable="w14 w15 w16se w16cid w16 w16cex w16sdtdh wp14">
+<w:document xmlns:wpc="http://schemas.microsoft.com/office/word/2010/wordprocessingCanvas" xmlns:cx="http://schemas.microsoft.com/office/drawing/2014/chartex" xmlns:cx1="http://schemas.microsoft.com/office/drawing/2015/9/8/chartex" xmlns:cx2="http://schemas.microsoft.com/office/drawing/2015/10/21/chartex" xmlns:cx3="http://schemas.microsoft.com/office/drawing/2016/5/9/chartex" xmlns:cx4="http://schemas.microsoft.com/office/drawing/2016/5/10/chartex" xmlns:cx5="http://schemas.microsoft.com/office/drawing/2016/5/11/chartex" xmlns:cx6="http://schemas.microsoft.com/office/drawing/2016/5/12/chartex" xmlns:cx7="http://schemas.microsoft.com/office/drawing/2016/5/13/chartex" xmlns:cx8="http://schemas.microsoft.com/office/drawing/2016/5/14/chartex" xmlns:mc="http://schemas.openxmlformats.org/markup-compatibility/2006" xmlns:aink="http://schemas.microsoft.com/office/drawing/2016/ink" xmlns:am3d="http://schemas.microsoft.com/office/drawing/2017/model3d" xmlns:o="urn:schemas-microsoft-com:office:office" xmlns:oel="http://schemas.microsoft.com/office/2019/extlst" xmlns:r="http://schemas.openxmlformats.org/officeDocument/2006/relationships" xmlns:m="http://schemas.openxmlformats.org/officeDocument/2006/math" xmlns:v="urn:schemas-microsoft-com:vml" xmlns:wp14="http://schemas.microsoft.com/office/word/2010/wordprocessingDrawing" xmlns:wp="http://schemas.openxmlformats.org/drawingml/2006/wordprocessingDrawing" xmlns:w10="urn:schemas-microsoft-com:office:word" xmlns:w="http://schemas.openxmlformats.org/wordprocessingml/2006/main" xmlns:w14="http://schemas.microsoft.com/office/word/2010/wordml" xmlns:w15="http://schemas.microsoft.com/office/word/2012/wordml" xmlns:w16cex="http://schemas.microsoft.com/office/word/2018/wordml/cex" xmlns:w16cid="http://schemas.microsoft.com/office/word/2016/wordml/cid" xmlns:w16="http://schemas.microsoft.com/office/word/2018/wordml" xmlns:w16sdtdh="http://schemas.microsoft.com/office/word/2020/wordml/sdtdatahash" xmlns:w16se="http://schemas.microsoft.com/office/word/2015/wordml/symex" xmlns:wpg="http://schemas.microsoft.com/office/word/2010/wordprocessingGroup" xmlns:wpi="http://schemas.microsoft.com/office/word/2010/wordprocessingInk" xmlns:wne="http://schemas.microsoft.com/office/word/2006/wordml" xmlns:wps="http://schemas.microsoft.com/office/word/2010/wordprocessingShape" mc:Ignorable="w14 w15 w16se w16cid w16 w16cex w16sdtdh wp14">
   <w:body>
     <w:p>
       <w:pPr>
@@ -627,7 +627,6 @@
           <w:color w:val="auto"/>
         </w:rPr>
         <w:tab/>
-        <w:t xml:space="preserve">    </w:t>
       </w:r>
       <w:r>
         <w:rPr>
@@ -654,7 +653,7 @@
           <w:bCs/>
           <w:color w:val="auto"/>
         </w:rPr>
-        <w:t>Present</w:t>
+        <w:t>Aug. 2023</w:t>
       </w:r>
     </w:p>
     <w:p>
@@ -2176,7 +2175,7 @@
           <w:color w:val="auto"/>
         </w:rPr>
         <w:tab/>
-        <w:t xml:space="preserve">     </w:t>
+        <w:t xml:space="preserve">    </w:t>
       </w:r>
       <w:r>
         <w:rPr>
@@ -2221,7 +2220,25 @@
           <w:bCs/>
           <w:color w:val="auto"/>
         </w:rPr>
-        <w:t>Jan – Apr</w:t>
+        <w:t>Jan</w:t>
+      </w:r>
+      <w:r>
+        <w:rPr>
+          <w:rFonts w:ascii="Garamond" w:hAnsi="Garamond"/>
+          <w:b/>
+          <w:bCs/>
+          <w:color w:val="auto"/>
+        </w:rPr>
+        <w:t>.</w:t>
+      </w:r>
+      <w:r>
+        <w:rPr>
+          <w:rFonts w:ascii="Garamond" w:hAnsi="Garamond"/>
+          <w:b/>
+          <w:bCs/>
+          <w:color w:val="auto"/>
+        </w:rPr>
+        <w:t xml:space="preserve"> – Apr</w:t>
       </w:r>
       <w:r>
         <w:rPr>
@@ -2830,7 +2847,26 @@
           <w:bCs/>
           <w:color w:val="auto"/>
         </w:rPr>
-        <w:t xml:space="preserve">(Expected) </w:t>
+        <w:tab/>
+      </w:r>
+      <w:r>
+        <w:rPr>
+          <w:rFonts w:ascii="Garamond" w:hAnsi="Garamond"/>
+          <w:b/>
+          <w:bCs/>
+          <w:color w:val="auto"/>
+        </w:rPr>
+        <w:tab/>
+        <w:t xml:space="preserve">      </w:t>
+      </w:r>
+      <w:r>
+        <w:rPr>
+          <w:rFonts w:ascii="Garamond" w:hAnsi="Garamond"/>
+          <w:b/>
+          <w:bCs/>
+          <w:color w:val="auto"/>
+        </w:rPr>
+        <w:t xml:space="preserve"> </w:t>
       </w:r>
       <w:r>
         <w:rPr>
@@ -2857,7 +2893,7 @@
           <w:bCs/>
           <w:color w:val="auto"/>
         </w:rPr>
-        <w:t>, 202</w:t>
+        <w:t xml:space="preserve"> 202</w:t>
       </w:r>
       <w:r>
         <w:rPr>
@@ -2885,30 +2921,32 @@
       <w:r>
         <w:rPr>
           <w:rFonts w:ascii="Garamond" w:hAnsi="Garamond"/>
-          <w:color w:val="auto"/>
-        </w:rPr>
-        <w:t xml:space="preserve">Thesis: An Automated Testing Framework for </w:t>
-      </w:r>
-      <w:r>
-        <w:rPr>
-          <w:rFonts w:ascii="Garamond" w:hAnsi="Garamond"/>
-          <w:color w:val="auto"/>
-        </w:rPr>
-        <w:t>Perception</w:t>
-      </w:r>
-      <w:r>
-        <w:rPr>
-          <w:rFonts w:ascii="Garamond" w:hAnsi="Garamond"/>
-          <w:color w:val="auto"/>
-        </w:rPr>
-        <w:t xml:space="preserve"> Algorithm Development</w:t>
+          <w:b/>
+          <w:bCs/>
+          <w:color w:val="auto"/>
+        </w:rPr>
+        <w:t>Thesis</w:t>
+      </w:r>
+      <w:r>
+        <w:rPr>
+          <w:rFonts w:ascii="Garamond" w:hAnsi="Garamond"/>
+          <w:color w:val="auto"/>
+        </w:rPr>
+        <w:t>:</w:t>
+      </w:r>
+      <w:r>
+        <w:rPr>
+          <w:rFonts w:ascii="Garamond" w:hAnsi="Garamond"/>
+          <w:color w:val="auto"/>
+        </w:rPr>
+        <w:t xml:space="preserve"> “A Structured Testing Framework for ADAS Software Development”</w:t>
       </w:r>
     </w:p>
     <w:p>
       <w:pPr>
         <w:pStyle w:val="Default"/>
         <w:numPr>
-          <w:ilvl w:val="0"/>
+          <w:ilvl w:val="1"/>
           <w:numId w:val="7"/>
         </w:numPr>
         <w:spacing w:line="252" w:lineRule="auto"/>
@@ -2920,27 +2958,39 @@
       <w:r>
         <w:rPr>
           <w:rFonts w:ascii="Garamond" w:hAnsi="Garamond"/>
-          <w:color w:val="auto"/>
-        </w:rPr>
-        <w:t>Engineering Dean’s Entrance Award (85%+ admission average)</w:t>
-      </w:r>
-      <w:r>
-        <w:rPr>
-          <w:rFonts w:ascii="Garamond" w:hAnsi="Garamond"/>
-          <w:b/>
-          <w:bCs/>
-          <w:color w:val="auto"/>
-        </w:rPr>
-        <w:tab/>
-      </w:r>
-      <w:r>
-        <w:rPr>
-          <w:rFonts w:ascii="Garamond" w:hAnsi="Garamond"/>
-          <w:b/>
-          <w:bCs/>
-          <w:color w:val="auto"/>
-        </w:rPr>
-        <w:tab/>
+          <w:b/>
+          <w:bCs/>
+          <w:color w:val="auto"/>
+        </w:rPr>
+        <w:t>Publication</w:t>
+      </w:r>
+      <w:r>
+        <w:rPr>
+          <w:rFonts w:ascii="Garamond" w:hAnsi="Garamond"/>
+          <w:color w:val="auto"/>
+        </w:rPr>
+        <w:t xml:space="preserve">: </w:t>
+      </w:r>
+      <w:r>
+        <w:rPr>
+          <w:rFonts w:ascii="Garamond" w:hAnsi="Garamond"/>
+          <w:color w:val="auto"/>
+        </w:rPr>
+        <w:t xml:space="preserve">IEEE </w:t>
+      </w:r>
+      <w:r>
+        <w:rPr>
+          <w:rFonts w:ascii="Garamond" w:hAnsi="Garamond"/>
+          <w:color w:val="auto"/>
+        </w:rPr>
+        <w:t>I</w:t>
+      </w:r>
+      <w:r>
+        <w:rPr>
+          <w:rFonts w:ascii="Garamond" w:hAnsi="Garamond"/>
+          <w:color w:val="auto"/>
+        </w:rPr>
+        <w:t>nternational Automated and Vehicle Validation Conference (IAVVC), 2023</w:t>
       </w:r>
       <w:r>
         <w:rPr>
@@ -2951,44 +3001,6 @@
         </w:rPr>
         <w:tab/>
         <w:t xml:space="preserve">                     </w:t>
-      </w:r>
-      <w:r>
-        <w:rPr>
-          <w:rFonts w:ascii="Garamond" w:hAnsi="Garamond"/>
-          <w:b/>
-          <w:bCs/>
-          <w:color w:val="auto"/>
-        </w:rPr>
-        <w:tab/>
-        <w:t xml:space="preserve">        </w:t>
-      </w:r>
-      <w:r>
-        <w:rPr>
-          <w:rFonts w:ascii="Garamond" w:hAnsi="Garamond"/>
-          <w:b/>
-          <w:bCs/>
-          <w:color w:val="auto"/>
-        </w:rPr>
-        <w:tab/>
-      </w:r>
-      <w:r>
-        <w:rPr>
-          <w:rFonts w:ascii="Garamond" w:hAnsi="Garamond"/>
-          <w:b/>
-          <w:bCs/>
-          <w:color w:val="auto"/>
-        </w:rPr>
-        <w:tab/>
-        <w:t xml:space="preserve">      </w:t>
-      </w:r>
-      <w:r>
-        <w:rPr>
-          <w:rFonts w:ascii="Garamond" w:hAnsi="Garamond"/>
-          <w:b/>
-          <w:bCs/>
-          <w:color w:val="auto"/>
-        </w:rPr>
-        <w:t xml:space="preserve">      </w:t>
       </w:r>
     </w:p>
     <w:p>
@@ -3106,11 +3118,20 @@
       <w:r>
         <w:rPr>
           <w:rFonts w:ascii="Garamond" w:hAnsi="Garamond"/>
-          <w:b/>
-          <w:bCs/>
-          <w:color w:val="auto"/>
-        </w:rPr>
-        <w:t>June, 2021</w:t>
+          <w:i/>
+          <w:iCs/>
+          <w:color w:val="auto"/>
+        </w:rPr>
+        <w:t xml:space="preserve"> </w:t>
+      </w:r>
+      <w:r>
+        <w:rPr>
+          <w:rFonts w:ascii="Garamond" w:hAnsi="Garamond"/>
+          <w:b/>
+          <w:bCs/>
+          <w:color w:val="auto"/>
+        </w:rPr>
+        <w:t>June 2021</w:t>
       </w:r>
     </w:p>
     <w:p>
@@ -3361,7 +3382,7 @@
 </file>
 
 <file path=word/endnotes.xml><?xml version="1.0" encoding="utf-8"?>
-<w:endnotes xmlns:wpc="http://schemas.microsoft.com/office/word/2010/wordprocessingCanvas" xmlns:cx="http://schemas.microsoft.com/office/drawing/2014/chartex" xmlns:cx1="http://schemas.microsoft.com/office/drawing/2015/9/8/chartex" xmlns:cx2="http://schemas.microsoft.com/office/drawing/2015/10/21/chartex" xmlns:cx3="http://schemas.microsoft.com/office/drawing/2016/5/9/chartex" xmlns:cx4="http://schemas.microsoft.com/office/drawing/2016/5/10/chartex" xmlns:cx5="http://schemas.microsoft.com/office/drawing/2016/5/11/chartex" xmlns:cx6="http://schemas.microsoft.com/office/drawing/2016/5/12/chartex" xmlns:cx7="http://schemas.microsoft.com/office/drawing/2016/5/13/chartex" xmlns:cx8="http://schemas.microsoft.com/office/drawing/2016/5/14/chartex" xmlns:mc="http://schemas.openxmlformats.org/markup-compatibility/2006" xmlns:aink="http://schemas.microsoft.com/office/drawing/2016/ink" xmlns:am3d="http://schemas.microsoft.com/office/drawing/2017/model3d" xmlns:o="urn:schemas-microsoft-com:office:office" xmlns:oel="http://schemas.microsoft.com/office/2019/extlst" xmlns:r="http://schemas.openxmlformats.org/officeDocument/2006/relationships" xmlns:m="http://schemas.openxmlformats.org/officeDocument/2006/math" xmlns:v="urn:schemas-microsoft-com:vml" xmlns:wp14="http://schemas.microsoft.com/office/word/2010/wordprocessingDrawing" xmlns:wp="http://schemas.openxmlformats.org/drawingml/2006/wordprocessingDrawing" xmlns:w10="urn:schemas-microsoft-com:office:word" xmlns:w="http://schemas.openxmlformats.org/wordprocessingml/2006/main" xmlns:w14="http://schemas.microsoft.com/office/word/2010/wordml" xmlns:w15="http://schemas.microsoft.com/office/word/2012/wordml" xmlns:w16cex="http://schemas.microsoft.com/office/word/2018/wordml/cex" xmlns:w16cid="http://schemas.microsoft.com/office/word/2016/wordml/cid" xmlns:w16="http://schemas.microsoft.com/office/word/2018/wordml" xmlns:w16du="http://schemas.microsoft.com/office/word/2023/wordml/word16du" xmlns:w16sdtdh="http://schemas.microsoft.com/office/word/2020/wordml/sdtdatahash" xmlns:w16se="http://schemas.microsoft.com/office/word/2015/wordml/symex" xmlns:wpg="http://schemas.microsoft.com/office/word/2010/wordprocessingGroup" xmlns:wpi="http://schemas.microsoft.com/office/word/2010/wordprocessingInk" xmlns:wne="http://schemas.microsoft.com/office/word/2006/wordml" xmlns:wps="http://schemas.microsoft.com/office/word/2010/wordprocessingShape" mc:Ignorable="w14 w15 w16se w16cid w16 w16cex w16sdtdh wp14">
+<w:endnotes xmlns:wpc="http://schemas.microsoft.com/office/word/2010/wordprocessingCanvas" xmlns:cx="http://schemas.microsoft.com/office/drawing/2014/chartex" xmlns:cx1="http://schemas.microsoft.com/office/drawing/2015/9/8/chartex" xmlns:cx2="http://schemas.microsoft.com/office/drawing/2015/10/21/chartex" xmlns:cx3="http://schemas.microsoft.com/office/drawing/2016/5/9/chartex" xmlns:cx4="http://schemas.microsoft.com/office/drawing/2016/5/10/chartex" xmlns:cx5="http://schemas.microsoft.com/office/drawing/2016/5/11/chartex" xmlns:cx6="http://schemas.microsoft.com/office/drawing/2016/5/12/chartex" xmlns:cx7="http://schemas.microsoft.com/office/drawing/2016/5/13/chartex" xmlns:cx8="http://schemas.microsoft.com/office/drawing/2016/5/14/chartex" xmlns:mc="http://schemas.openxmlformats.org/markup-compatibility/2006" xmlns:aink="http://schemas.microsoft.com/office/drawing/2016/ink" xmlns:am3d="http://schemas.microsoft.com/office/drawing/2017/model3d" xmlns:o="urn:schemas-microsoft-com:office:office" xmlns:oel="http://schemas.microsoft.com/office/2019/extlst" xmlns:r="http://schemas.openxmlformats.org/officeDocument/2006/relationships" xmlns:m="http://schemas.openxmlformats.org/officeDocument/2006/math" xmlns:v="urn:schemas-microsoft-com:vml" xmlns:wp14="http://schemas.microsoft.com/office/word/2010/wordprocessingDrawing" xmlns:wp="http://schemas.openxmlformats.org/drawingml/2006/wordprocessingDrawing" xmlns:w10="urn:schemas-microsoft-com:office:word" xmlns:w="http://schemas.openxmlformats.org/wordprocessingml/2006/main" xmlns:w14="http://schemas.microsoft.com/office/word/2010/wordml" xmlns:w15="http://schemas.microsoft.com/office/word/2012/wordml" xmlns:w16cex="http://schemas.microsoft.com/office/word/2018/wordml/cex" xmlns:w16cid="http://schemas.microsoft.com/office/word/2016/wordml/cid" xmlns:w16="http://schemas.microsoft.com/office/word/2018/wordml" xmlns:w16sdtdh="http://schemas.microsoft.com/office/word/2020/wordml/sdtdatahash" xmlns:w16se="http://schemas.microsoft.com/office/word/2015/wordml/symex" xmlns:wpg="http://schemas.microsoft.com/office/word/2010/wordprocessingGroup" xmlns:wpi="http://schemas.microsoft.com/office/word/2010/wordprocessingInk" xmlns:wne="http://schemas.microsoft.com/office/word/2006/wordml" xmlns:wps="http://schemas.microsoft.com/office/word/2010/wordprocessingShape" mc:Ignorable="w14 w15 w16se w16cid w16 w16cex w16sdtdh wp14">
   <w:endnote w:type="separator" w:id="-1">
     <w:p>
       <w:r>
@@ -3380,7 +3401,7 @@
 </file>
 
 <file path=word/footnotes.xml><?xml version="1.0" encoding="utf-8"?>
-<w:footnotes xmlns:wpc="http://schemas.microsoft.com/office/word/2010/wordprocessingCanvas" xmlns:cx="http://schemas.microsoft.com/office/drawing/2014/chartex" xmlns:cx1="http://schemas.microsoft.com/office/drawing/2015/9/8/chartex" xmlns:cx2="http://schemas.microsoft.com/office/drawing/2015/10/21/chartex" xmlns:cx3="http://schemas.microsoft.com/office/drawing/2016/5/9/chartex" xmlns:cx4="http://schemas.microsoft.com/office/drawing/2016/5/10/chartex" xmlns:cx5="http://schemas.microsoft.com/office/drawing/2016/5/11/chartex" xmlns:cx6="http://schemas.microsoft.com/office/drawing/2016/5/12/chartex" xmlns:cx7="http://schemas.microsoft.com/office/drawing/2016/5/13/chartex" xmlns:cx8="http://schemas.microsoft.com/office/drawing/2016/5/14/chartex" xmlns:mc="http://schemas.openxmlformats.org/markup-compatibility/2006" xmlns:aink="http://schemas.microsoft.com/office/drawing/2016/ink" xmlns:am3d="http://schemas.microsoft.com/office/drawing/2017/model3d" xmlns:o="urn:schemas-microsoft-com:office:office" xmlns:oel="http://schemas.microsoft.com/office/2019/extlst" xmlns:r="http://schemas.openxmlformats.org/officeDocument/2006/relationships" xmlns:m="http://schemas.openxmlformats.org/officeDocument/2006/math" xmlns:v="urn:schemas-microsoft-com:vml" xmlns:wp14="http://schemas.microsoft.com/office/word/2010/wordprocessingDrawing" xmlns:wp="http://schemas.openxmlformats.org/drawingml/2006/wordprocessingDrawing" xmlns:w10="urn:schemas-microsoft-com:office:word" xmlns:w="http://schemas.openxmlformats.org/wordprocessingml/2006/main" xmlns:w14="http://schemas.microsoft.com/office/word/2010/wordml" xmlns:w15="http://schemas.microsoft.com/office/word/2012/wordml" xmlns:w16cex="http://schemas.microsoft.com/office/word/2018/wordml/cex" xmlns:w16cid="http://schemas.microsoft.com/office/word/2016/wordml/cid" xmlns:w16="http://schemas.microsoft.com/office/word/2018/wordml" xmlns:w16du="http://schemas.microsoft.com/office/word/2023/wordml/word16du" xmlns:w16sdtdh="http://schemas.microsoft.com/office/word/2020/wordml/sdtdatahash" xmlns:w16se="http://schemas.microsoft.com/office/word/2015/wordml/symex" xmlns:wpg="http://schemas.microsoft.com/office/word/2010/wordprocessingGroup" xmlns:wpi="http://schemas.microsoft.com/office/word/2010/wordprocessingInk" xmlns:wne="http://schemas.microsoft.com/office/word/2006/wordml" xmlns:wps="http://schemas.microsoft.com/office/word/2010/wordprocessingShape" mc:Ignorable="w14 w15 w16se w16cid w16 w16cex w16sdtdh wp14">
+<w:footnotes xmlns:wpc="http://schemas.microsoft.com/office/word/2010/wordprocessingCanvas" xmlns:cx="http://schemas.microsoft.com/office/drawing/2014/chartex" xmlns:cx1="http://schemas.microsoft.com/office/drawing/2015/9/8/chartex" xmlns:cx2="http://schemas.microsoft.com/office/drawing/2015/10/21/chartex" xmlns:cx3="http://schemas.microsoft.com/office/drawing/2016/5/9/chartex" xmlns:cx4="http://schemas.microsoft.com/office/drawing/2016/5/10/chartex" xmlns:cx5="http://schemas.microsoft.com/office/drawing/2016/5/11/chartex" xmlns:cx6="http://schemas.microsoft.com/office/drawing/2016/5/12/chartex" xmlns:cx7="http://schemas.microsoft.com/office/drawing/2016/5/13/chartex" xmlns:cx8="http://schemas.microsoft.com/office/drawing/2016/5/14/chartex" xmlns:mc="http://schemas.openxmlformats.org/markup-compatibility/2006" xmlns:aink="http://schemas.microsoft.com/office/drawing/2016/ink" xmlns:am3d="http://schemas.microsoft.com/office/drawing/2017/model3d" xmlns:o="urn:schemas-microsoft-com:office:office" xmlns:oel="http://schemas.microsoft.com/office/2019/extlst" xmlns:r="http://schemas.openxmlformats.org/officeDocument/2006/relationships" xmlns:m="http://schemas.openxmlformats.org/officeDocument/2006/math" xmlns:v="urn:schemas-microsoft-com:vml" xmlns:wp14="http://schemas.microsoft.com/office/word/2010/wordprocessingDrawing" xmlns:wp="http://schemas.openxmlformats.org/drawingml/2006/wordprocessingDrawing" xmlns:w10="urn:schemas-microsoft-com:office:word" xmlns:w="http://schemas.openxmlformats.org/wordprocessingml/2006/main" xmlns:w14="http://schemas.microsoft.com/office/word/2010/wordml" xmlns:w15="http://schemas.microsoft.com/office/word/2012/wordml" xmlns:w16cex="http://schemas.microsoft.com/office/word/2018/wordml/cex" xmlns:w16cid="http://schemas.microsoft.com/office/word/2016/wordml/cid" xmlns:w16="http://schemas.microsoft.com/office/word/2018/wordml" xmlns:w16sdtdh="http://schemas.microsoft.com/office/word/2020/wordml/sdtdatahash" xmlns:w16se="http://schemas.microsoft.com/office/word/2015/wordml/symex" xmlns:wpg="http://schemas.microsoft.com/office/word/2010/wordprocessingGroup" xmlns:wpi="http://schemas.microsoft.com/office/word/2010/wordprocessingInk" xmlns:wne="http://schemas.microsoft.com/office/word/2006/wordml" xmlns:wps="http://schemas.microsoft.com/office/word/2010/wordprocessingShape" mc:Ignorable="w14 w15 w16se w16cid w16 w16cex w16sdtdh wp14">
   <w:footnote w:type="separator" w:id="-1">
     <w:p>
       <w:r>
@@ -3399,7 +3420,7 @@
 </file>
 
 <file path=word/numbering.xml><?xml version="1.0" encoding="utf-8"?>
-<w:numbering xmlns:wpc="http://schemas.microsoft.com/office/word/2010/wordprocessingCanvas" xmlns:cx="http://schemas.microsoft.com/office/drawing/2014/chartex" xmlns:cx1="http://schemas.microsoft.com/office/drawing/2015/9/8/chartex" xmlns:cx2="http://schemas.microsoft.com/office/drawing/2015/10/21/chartex" xmlns:cx3="http://schemas.microsoft.com/office/drawing/2016/5/9/chartex" xmlns:cx4="http://schemas.microsoft.com/office/drawing/2016/5/10/chartex" xmlns:cx5="http://schemas.microsoft.com/office/drawing/2016/5/11/chartex" xmlns:cx6="http://schemas.microsoft.com/office/drawing/2016/5/12/chartex" xmlns:cx7="http://schemas.microsoft.com/office/drawing/2016/5/13/chartex" xmlns:cx8="http://schemas.microsoft.com/office/drawing/2016/5/14/chartex" xmlns:mc="http://schemas.openxmlformats.org/markup-compatibility/2006" xmlns:aink="http://schemas.microsoft.com/office/drawing/2016/ink" xmlns:am3d="http://schemas.microsoft.com/office/drawing/2017/model3d" xmlns:o="urn:schemas-microsoft-com:office:office" xmlns:oel="http://schemas.microsoft.com/office/2019/extlst" xmlns:r="http://schemas.openxmlformats.org/officeDocument/2006/relationships" xmlns:m="http://schemas.openxmlformats.org/officeDocument/2006/math" xmlns:v="urn:schemas-microsoft-com:vml" xmlns:wp14="http://schemas.microsoft.com/office/word/2010/wordprocessingDrawing" xmlns:wp="http://schemas.openxmlformats.org/drawingml/2006/wordprocessingDrawing" xmlns:w10="urn:schemas-microsoft-com:office:word" xmlns:w="http://schemas.openxmlformats.org/wordprocessingml/2006/main" xmlns:w14="http://schemas.microsoft.com/office/word/2010/wordml" xmlns:w15="http://schemas.microsoft.com/office/word/2012/wordml" xmlns:w16cex="http://schemas.microsoft.com/office/word/2018/wordml/cex" xmlns:w16cid="http://schemas.microsoft.com/office/word/2016/wordml/cid" xmlns:w16="http://schemas.microsoft.com/office/word/2018/wordml" xmlns:w16du="http://schemas.microsoft.com/office/word/2023/wordml/word16du" xmlns:w16sdtdh="http://schemas.microsoft.com/office/word/2020/wordml/sdtdatahash" xmlns:w16se="http://schemas.microsoft.com/office/word/2015/wordml/symex" xmlns:wpg="http://schemas.microsoft.com/office/word/2010/wordprocessingGroup" xmlns:wpi="http://schemas.microsoft.com/office/word/2010/wordprocessingInk" xmlns:wne="http://schemas.microsoft.com/office/word/2006/wordml" xmlns:wps="http://schemas.microsoft.com/office/word/2010/wordprocessingShape" mc:Ignorable="w14 w15 w16se w16cid w16 w16cex w16sdtdh wp14">
+<w:numbering xmlns:wpc="http://schemas.microsoft.com/office/word/2010/wordprocessingCanvas" xmlns:cx="http://schemas.microsoft.com/office/drawing/2014/chartex" xmlns:cx1="http://schemas.microsoft.com/office/drawing/2015/9/8/chartex" xmlns:cx2="http://schemas.microsoft.com/office/drawing/2015/10/21/chartex" xmlns:cx3="http://schemas.microsoft.com/office/drawing/2016/5/9/chartex" xmlns:cx4="http://schemas.microsoft.com/office/drawing/2016/5/10/chartex" xmlns:cx5="http://schemas.microsoft.com/office/drawing/2016/5/11/chartex" xmlns:cx6="http://schemas.microsoft.com/office/drawing/2016/5/12/chartex" xmlns:cx7="http://schemas.microsoft.com/office/drawing/2016/5/13/chartex" xmlns:cx8="http://schemas.microsoft.com/office/drawing/2016/5/14/chartex" xmlns:mc="http://schemas.openxmlformats.org/markup-compatibility/2006" xmlns:aink="http://schemas.microsoft.com/office/drawing/2016/ink" xmlns:am3d="http://schemas.microsoft.com/office/drawing/2017/model3d" xmlns:o="urn:schemas-microsoft-com:office:office" xmlns:oel="http://schemas.microsoft.com/office/2019/extlst" xmlns:r="http://schemas.openxmlformats.org/officeDocument/2006/relationships" xmlns:m="http://schemas.openxmlformats.org/officeDocument/2006/math" xmlns:v="urn:schemas-microsoft-com:vml" xmlns:wp14="http://schemas.microsoft.com/office/word/2010/wordprocessingDrawing" xmlns:wp="http://schemas.openxmlformats.org/drawingml/2006/wordprocessingDrawing" xmlns:w10="urn:schemas-microsoft-com:office:word" xmlns:w="http://schemas.openxmlformats.org/wordprocessingml/2006/main" xmlns:w14="http://schemas.microsoft.com/office/word/2010/wordml" xmlns:w15="http://schemas.microsoft.com/office/word/2012/wordml" xmlns:w16cex="http://schemas.microsoft.com/office/word/2018/wordml/cex" xmlns:w16cid="http://schemas.microsoft.com/office/word/2016/wordml/cid" xmlns:w16="http://schemas.microsoft.com/office/word/2018/wordml" xmlns:w16sdtdh="http://schemas.microsoft.com/office/word/2020/wordml/sdtdatahash" xmlns:w16se="http://schemas.microsoft.com/office/word/2015/wordml/symex" xmlns:wpg="http://schemas.microsoft.com/office/word/2010/wordprocessingGroup" xmlns:wpi="http://schemas.microsoft.com/office/word/2010/wordprocessingInk" xmlns:wne="http://schemas.microsoft.com/office/word/2006/wordml" xmlns:wps="http://schemas.microsoft.com/office/word/2010/wordprocessingShape" mc:Ignorable="w14 w15 w16se w16cid w16 w16cex w16sdtdh wp14">
   <w:abstractNum w:abstractNumId="0" w15:restartNumberingAfterBreak="0">
     <w:nsid w:val="02C450BF"/>
     <w:multiLevelType w:val="hybridMultilevel"/>
@@ -4548,7 +4569,7 @@
         <w:rFonts w:ascii="Wingdings" w:hAnsi="Wingdings" w:hint="default"/>
       </w:rPr>
     </w:lvl>
-    <w:lvl w:ilvl="1" w:tplc="04090003" w:tentative="1">
+    <w:lvl w:ilvl="1" w:tplc="04090003">
       <w:start w:val="1"/>
       <w:numFmt w:val="bullet"/>
       <w:lvlText w:val="o"/>

</xml_diff>

<commit_message>
Fixed EV challenge outdated link
</commit_message>
<xml_diff>
--- a/Working Copy/Sachin-Fernando_Systems-Integration-Resume.docx
+++ b/Working Copy/Sachin-Fernando_Systems-Integration-Resume.docx
@@ -129,7 +129,23 @@
             <w:rFonts w:ascii="Garamond" w:hAnsi="Garamond"/>
             <w:sz w:val="32"/>
           </w:rPr>
-          <w:t>LinkedIn</w:t>
+          <w:t>Linked</w:t>
+        </w:r>
+        <w:r>
+          <w:rPr>
+            <w:rStyle w:val="Hyperlink"/>
+            <w:rFonts w:ascii="Garamond" w:hAnsi="Garamond"/>
+            <w:sz w:val="32"/>
+          </w:rPr>
+          <w:t>I</w:t>
+        </w:r>
+        <w:r>
+          <w:rPr>
+            <w:rStyle w:val="Hyperlink"/>
+            <w:rFonts w:ascii="Garamond" w:hAnsi="Garamond"/>
+            <w:sz w:val="32"/>
+          </w:rPr>
+          <w:t>n</w:t>
         </w:r>
       </w:hyperlink>
       <w:r>
@@ -325,7 +341,47 @@
                 <w:sz w:val="22"/>
                 <w:szCs w:val="22"/>
               </w:rPr>
-              <w:t xml:space="preserve"> software testing (GoogleTest, pytest), </w:t>
+              <w:t xml:space="preserve"> software testing (</w:t>
+            </w:r>
+            <w:proofErr w:type="spellStart"/>
+            <w:r>
+              <w:rPr>
+                <w:rFonts w:ascii="Garamond" w:hAnsi="Garamond"/>
+                <w:color w:val="auto"/>
+                <w:sz w:val="22"/>
+                <w:szCs w:val="22"/>
+              </w:rPr>
+              <w:t>GoogleTest</w:t>
+            </w:r>
+            <w:proofErr w:type="spellEnd"/>
+            <w:r>
+              <w:rPr>
+                <w:rFonts w:ascii="Garamond" w:hAnsi="Garamond"/>
+                <w:color w:val="auto"/>
+                <w:sz w:val="22"/>
+                <w:szCs w:val="22"/>
+              </w:rPr>
+              <w:t xml:space="preserve">, </w:t>
+            </w:r>
+            <w:proofErr w:type="spellStart"/>
+            <w:r>
+              <w:rPr>
+                <w:rFonts w:ascii="Garamond" w:hAnsi="Garamond"/>
+                <w:color w:val="auto"/>
+                <w:sz w:val="22"/>
+                <w:szCs w:val="22"/>
+              </w:rPr>
+              <w:t>pytest</w:t>
+            </w:r>
+            <w:proofErr w:type="spellEnd"/>
+            <w:r>
+              <w:rPr>
+                <w:rFonts w:ascii="Garamond" w:hAnsi="Garamond"/>
+                <w:color w:val="auto"/>
+                <w:sz w:val="22"/>
+                <w:szCs w:val="22"/>
+              </w:rPr>
+              <w:t xml:space="preserve">), </w:t>
             </w:r>
             <w:r>
               <w:rPr>
@@ -379,7 +435,27 @@
                 <w:sz w:val="22"/>
                 <w:szCs w:val="28"/>
               </w:rPr>
-              <w:t>, libraries (scikit-learn, PyTorch, OpenCV)</w:t>
+              <w:t xml:space="preserve">, libraries (scikit-learn, </w:t>
+            </w:r>
+            <w:proofErr w:type="spellStart"/>
+            <w:r>
+              <w:rPr>
+                <w:rFonts w:ascii="Garamond" w:hAnsi="Garamond"/>
+                <w:color w:val="auto"/>
+                <w:sz w:val="22"/>
+                <w:szCs w:val="28"/>
+              </w:rPr>
+              <w:t>PyTorch</w:t>
+            </w:r>
+            <w:proofErr w:type="spellEnd"/>
+            <w:r>
+              <w:rPr>
+                <w:rFonts w:ascii="Garamond" w:hAnsi="Garamond"/>
+                <w:color w:val="auto"/>
+                <w:sz w:val="22"/>
+                <w:szCs w:val="28"/>
+              </w:rPr>
+              <w:t>, OpenCV)</w:t>
             </w:r>
           </w:p>
         </w:tc>
@@ -425,7 +501,47 @@
                 <w:sz w:val="22"/>
                 <w:szCs w:val="28"/>
               </w:rPr>
-              <w:t>interfacing (dSPACE ControlDesk, Vector CANalyzer), sensor calibration (radar, lidar, camera)</w:t>
+              <w:t>interfacing (</w:t>
+            </w:r>
+            <w:proofErr w:type="spellStart"/>
+            <w:r>
+              <w:rPr>
+                <w:rFonts w:ascii="Garamond" w:hAnsi="Garamond"/>
+                <w:color w:val="auto"/>
+                <w:sz w:val="22"/>
+                <w:szCs w:val="28"/>
+              </w:rPr>
+              <w:t>dSPACE</w:t>
+            </w:r>
+            <w:proofErr w:type="spellEnd"/>
+            <w:r>
+              <w:rPr>
+                <w:rFonts w:ascii="Garamond" w:hAnsi="Garamond"/>
+                <w:color w:val="auto"/>
+                <w:sz w:val="22"/>
+                <w:szCs w:val="28"/>
+              </w:rPr>
+              <w:t xml:space="preserve"> </w:t>
+            </w:r>
+            <w:proofErr w:type="spellStart"/>
+            <w:r>
+              <w:rPr>
+                <w:rFonts w:ascii="Garamond" w:hAnsi="Garamond"/>
+                <w:color w:val="auto"/>
+                <w:sz w:val="22"/>
+                <w:szCs w:val="28"/>
+              </w:rPr>
+              <w:t>ControlDesk</w:t>
+            </w:r>
+            <w:proofErr w:type="spellEnd"/>
+            <w:r>
+              <w:rPr>
+                <w:rFonts w:ascii="Garamond" w:hAnsi="Garamond"/>
+                <w:color w:val="auto"/>
+                <w:sz w:val="22"/>
+                <w:szCs w:val="28"/>
+              </w:rPr>
+              <w:t>, Vector CANalyzer), sensor calibration (radar, lidar, camera)</w:t>
             </w:r>
             <w:r>
               <w:rPr>
@@ -547,7 +663,27 @@
           <w:bCs/>
           <w:color w:val="auto"/>
         </w:rPr>
-        <w:t>University of Waterloo EcoCAR Team</w:t>
+        <w:t xml:space="preserve">University of Waterloo </w:t>
+      </w:r>
+      <w:proofErr w:type="spellStart"/>
+      <w:r>
+        <w:rPr>
+          <w:rFonts w:ascii="Garamond" w:hAnsi="Garamond"/>
+          <w:b/>
+          <w:bCs/>
+          <w:color w:val="auto"/>
+        </w:rPr>
+        <w:t>EcoCAR</w:t>
+      </w:r>
+      <w:proofErr w:type="spellEnd"/>
+      <w:r>
+        <w:rPr>
+          <w:rFonts w:ascii="Garamond" w:hAnsi="Garamond"/>
+          <w:b/>
+          <w:bCs/>
+          <w:color w:val="auto"/>
+        </w:rPr>
+        <w:t xml:space="preserve"> Team</w:t>
       </w:r>
       <w:r>
         <w:rPr>
@@ -1002,7 +1138,25 @@
           <w:bCs/>
           <w:color w:val="auto"/>
         </w:rPr>
-        <w:t xml:space="preserve">Achieved near 25% increase in </w:t>
+        <w:t xml:space="preserve">Achieved </w:t>
+      </w:r>
+      <w:proofErr w:type="gramStart"/>
+      <w:r>
+        <w:rPr>
+          <w:rFonts w:ascii="Garamond" w:hAnsi="Garamond"/>
+          <w:bCs/>
+          <w:color w:val="auto"/>
+        </w:rPr>
+        <w:t>near</w:t>
+      </w:r>
+      <w:proofErr w:type="gramEnd"/>
+      <w:r>
+        <w:rPr>
+          <w:rFonts w:ascii="Garamond" w:hAnsi="Garamond"/>
+          <w:bCs/>
+          <w:color w:val="auto"/>
+        </w:rPr>
+        <w:t xml:space="preserve"> 25% increase in </w:t>
       </w:r>
       <w:r>
         <w:rPr>
@@ -1082,7 +1236,25 @@
           <w:bCs/>
           <w:color w:val="auto"/>
         </w:rPr>
-        <w:t xml:space="preserve">Preliminary validation conducted using </w:t>
+        <w:t xml:space="preserve">Preliminary validation </w:t>
+      </w:r>
+      <w:proofErr w:type="gramStart"/>
+      <w:r>
+        <w:rPr>
+          <w:rFonts w:ascii="Garamond" w:hAnsi="Garamond"/>
+          <w:bCs/>
+          <w:color w:val="auto"/>
+        </w:rPr>
+        <w:t>conducted</w:t>
+      </w:r>
+      <w:proofErr w:type="gramEnd"/>
+      <w:r>
+        <w:rPr>
+          <w:rFonts w:ascii="Garamond" w:hAnsi="Garamond"/>
+          <w:bCs/>
+          <w:color w:val="auto"/>
+        </w:rPr>
+        <w:t xml:space="preserve"> using </w:t>
       </w:r>
       <w:r>
         <w:rPr>
@@ -1463,23 +1635,54 @@
         </w:rPr>
         <w:t xml:space="preserve">) using </w:t>
       </w:r>
-      <w:r>
-        <w:rPr>
-          <w:rFonts w:ascii="Garamond" w:hAnsi="Garamond"/>
-          <w:b/>
-          <w:bCs/>
-          <w:color w:val="auto"/>
-        </w:rPr>
-        <w:t>dSPACE ControlDes</w:t>
-      </w:r>
-      <w:r>
-        <w:rPr>
-          <w:rFonts w:ascii="Garamond" w:hAnsi="Garamond"/>
-          <w:b/>
-          <w:bCs/>
-          <w:color w:val="auto"/>
-        </w:rPr>
-        <w:t xml:space="preserve">k </w:t>
+      <w:proofErr w:type="spellStart"/>
+      <w:r>
+        <w:rPr>
+          <w:rFonts w:ascii="Garamond" w:hAnsi="Garamond"/>
+          <w:b/>
+          <w:bCs/>
+          <w:color w:val="auto"/>
+        </w:rPr>
+        <w:t>dSPACE</w:t>
+      </w:r>
+      <w:proofErr w:type="spellEnd"/>
+      <w:r>
+        <w:rPr>
+          <w:rFonts w:ascii="Garamond" w:hAnsi="Garamond"/>
+          <w:b/>
+          <w:bCs/>
+          <w:color w:val="auto"/>
+        </w:rPr>
+        <w:t xml:space="preserve"> </w:t>
+      </w:r>
+      <w:proofErr w:type="spellStart"/>
+      <w:r>
+        <w:rPr>
+          <w:rFonts w:ascii="Garamond" w:hAnsi="Garamond"/>
+          <w:b/>
+          <w:bCs/>
+          <w:color w:val="auto"/>
+        </w:rPr>
+        <w:t>ControlDes</w:t>
+      </w:r>
+      <w:r>
+        <w:rPr>
+          <w:rFonts w:ascii="Garamond" w:hAnsi="Garamond"/>
+          <w:b/>
+          <w:bCs/>
+          <w:color w:val="auto"/>
+        </w:rPr>
+        <w:t>k</w:t>
+      </w:r>
+      <w:proofErr w:type="spellEnd"/>
+      <w:r>
+        <w:rPr>
+          <w:rFonts w:ascii="Garamond" w:hAnsi="Garamond"/>
+          <w:b/>
+          <w:bCs/>
+          <w:color w:val="auto"/>
+        </w:rPr>
+        <w:t xml:space="preserve"> </w:t>
       </w:r>
       <w:r>
         <w:rPr>
@@ -1552,6 +1755,7 @@
           <w:color w:val="auto"/>
         </w:rPr>
       </w:pPr>
+      <w:proofErr w:type="spellStart"/>
       <w:r>
         <w:rPr>
           <w:rFonts w:ascii="Garamond" w:hAnsi="Garamond"/>
@@ -1561,6 +1765,7 @@
         </w:rPr>
         <w:t>Stacktronic</w:t>
       </w:r>
+      <w:proofErr w:type="spellEnd"/>
       <w:r>
         <w:rPr>
           <w:rFonts w:ascii="Garamond" w:hAnsi="Garamond"/>
@@ -1972,7 +2177,25 @@
           <w:b/>
           <w:color w:val="auto"/>
         </w:rPr>
-        <w:t>MATLAB’s Simscape Electrical</w:t>
+        <w:t xml:space="preserve">MATLAB’s </w:t>
+      </w:r>
+      <w:proofErr w:type="spellStart"/>
+      <w:r>
+        <w:rPr>
+          <w:rFonts w:ascii="Garamond" w:hAnsi="Garamond"/>
+          <w:b/>
+          <w:color w:val="auto"/>
+        </w:rPr>
+        <w:t>Simscape</w:t>
+      </w:r>
+      <w:proofErr w:type="spellEnd"/>
+      <w:r>
+        <w:rPr>
+          <w:rFonts w:ascii="Garamond" w:hAnsi="Garamond"/>
+          <w:b/>
+          <w:color w:val="auto"/>
+        </w:rPr>
+        <w:t xml:space="preserve"> Electrical</w:t>
       </w:r>
       <w:r>
         <w:rPr>
@@ -2013,6 +2236,7 @@
         </w:rPr>
         <w:t xml:space="preserve">using </w:t>
       </w:r>
+      <w:proofErr w:type="spellStart"/>
       <w:r>
         <w:rPr>
           <w:rFonts w:ascii="Garamond" w:hAnsi="Garamond"/>
@@ -2021,6 +2245,7 @@
         </w:rPr>
         <w:t>Onshape</w:t>
       </w:r>
+      <w:proofErr w:type="spellEnd"/>
       <w:r>
         <w:rPr>
           <w:rFonts w:ascii="Garamond" w:hAnsi="Garamond"/>
@@ -2546,13 +2771,23 @@
         </w:rPr>
         <w:t xml:space="preserve">Validated PLC logic for </w:t>
       </w:r>
-      <w:r>
-        <w:rPr>
-          <w:rFonts w:ascii="Garamond" w:hAnsi="Garamond"/>
-          <w:bCs/>
-          <w:color w:val="auto"/>
-        </w:rPr>
-        <w:t xml:space="preserve">merge and </w:t>
+      <w:proofErr w:type="gramStart"/>
+      <w:r>
+        <w:rPr>
+          <w:rFonts w:ascii="Garamond" w:hAnsi="Garamond"/>
+          <w:bCs/>
+          <w:color w:val="auto"/>
+        </w:rPr>
+        <w:t>merge</w:t>
+      </w:r>
+      <w:proofErr w:type="gramEnd"/>
+      <w:r>
+        <w:rPr>
+          <w:rFonts w:ascii="Garamond" w:hAnsi="Garamond"/>
+          <w:bCs/>
+          <w:color w:val="auto"/>
+        </w:rPr>
+        <w:t xml:space="preserve"> and </w:t>
       </w:r>
       <w:r>
         <w:rPr>
@@ -2568,7 +2803,25 @@
           <w:bCs/>
           <w:color w:val="auto"/>
         </w:rPr>
-        <w:t xml:space="preserve">using RSLogix with </w:t>
+        <w:t xml:space="preserve">using </w:t>
+      </w:r>
+      <w:proofErr w:type="spellStart"/>
+      <w:r>
+        <w:rPr>
+          <w:rFonts w:ascii="Garamond" w:hAnsi="Garamond"/>
+          <w:bCs/>
+          <w:color w:val="auto"/>
+        </w:rPr>
+        <w:t>RSLogix</w:t>
+      </w:r>
+      <w:proofErr w:type="spellEnd"/>
+      <w:r>
+        <w:rPr>
+          <w:rFonts w:ascii="Garamond" w:hAnsi="Garamond"/>
+          <w:bCs/>
+          <w:color w:val="auto"/>
+        </w:rPr>
+        <w:t xml:space="preserve"> with </w:t>
       </w:r>
       <w:r>
         <w:rPr>
@@ -2765,7 +3018,27 @@
           <w:iCs/>
           <w:color w:val="auto"/>
         </w:rPr>
-        <w:t>Candidate for MASc, Mechatronics Engineering</w:t>
+        <w:t xml:space="preserve">Candidate for </w:t>
+      </w:r>
+      <w:proofErr w:type="spellStart"/>
+      <w:r>
+        <w:rPr>
+          <w:rFonts w:ascii="Garamond" w:hAnsi="Garamond"/>
+          <w:i/>
+          <w:iCs/>
+          <w:color w:val="auto"/>
+        </w:rPr>
+        <w:t>MASc</w:t>
+      </w:r>
+      <w:proofErr w:type="spellEnd"/>
+      <w:r>
+        <w:rPr>
+          <w:rFonts w:ascii="Garamond" w:hAnsi="Garamond"/>
+          <w:i/>
+          <w:iCs/>
+          <w:color w:val="auto"/>
+        </w:rPr>
+        <w:t>, Mechatronics Engineering</w:t>
       </w:r>
       <w:r>
         <w:rPr>
@@ -3014,6 +3287,7 @@
           <w:color w:val="auto"/>
         </w:rPr>
       </w:pPr>
+      <w:proofErr w:type="spellStart"/>
       <w:r>
         <w:rPr>
           <w:rFonts w:ascii="Garamond" w:hAnsi="Garamond"/>
@@ -3021,7 +3295,17 @@
           <w:iCs/>
           <w:color w:val="auto"/>
         </w:rPr>
-        <w:t>BASc, Systems Design Engineering</w:t>
+        <w:t>BASc</w:t>
+      </w:r>
+      <w:proofErr w:type="spellEnd"/>
+      <w:r>
+        <w:rPr>
+          <w:rFonts w:ascii="Garamond" w:hAnsi="Garamond"/>
+          <w:i/>
+          <w:iCs/>
+          <w:color w:val="auto"/>
+        </w:rPr>
+        <w:t>, Systems Design Engineering</w:t>
       </w:r>
       <w:r>
         <w:rPr>

</xml_diff>

<commit_message>
Updates to GM job description and removal of 'candidate for' MASc
</commit_message>
<xml_diff>
--- a/Working Copy/Sachin-Fernando_Systems-Integration-Resume.docx
+++ b/Working Copy/Sachin-Fernando_Systems-Integration-Resume.docx
@@ -1,6 +1,6 @@
 
 <file path=word/document.xml><?xml version="1.0" encoding="utf-8"?>
-<w:document xmlns:wpc="http://schemas.microsoft.com/office/word/2010/wordprocessingCanvas" xmlns:mo="http://schemas.microsoft.com/office/mac/office/2008/main" xmlns:mc="http://schemas.openxmlformats.org/markup-compatibility/2006" xmlns:mv="urn:schemas-microsoft-com:mac:vml" xmlns:o="urn:schemas-microsoft-com:office:office" xmlns:r="http://schemas.openxmlformats.org/officeDocument/2006/relationships" xmlns:m="http://schemas.openxmlformats.org/officeDocument/2006/math" xmlns:v="urn:schemas-microsoft-com:vml" xmlns:wp14="http://schemas.microsoft.com/office/word/2010/wordprocessingDrawing" xmlns:wp="http://schemas.openxmlformats.org/drawingml/2006/wordprocessingDrawing" xmlns:w10="urn:schemas-microsoft-com:office:word" xmlns:w="http://schemas.openxmlformats.org/wordprocessingml/2006/main" xmlns:w14="http://schemas.microsoft.com/office/word/2010/wordml" xmlns:wpg="http://schemas.microsoft.com/office/word/2010/wordprocessingGroup" xmlns:wpi="http://schemas.microsoft.com/office/word/2010/wordprocessingInk" xmlns:wne="http://schemas.microsoft.com/office/word/2006/wordml" xmlns:wps="http://schemas.microsoft.com/office/word/2010/wordprocessingShape" mc:Ignorable="w14 wp14">
+<w:document xmlns:wpc="http://schemas.microsoft.com/office/word/2010/wordprocessingCanvas" xmlns:cx="http://schemas.microsoft.com/office/drawing/2014/chartex" xmlns:cx1="http://schemas.microsoft.com/office/drawing/2015/9/8/chartex" xmlns:cx2="http://schemas.microsoft.com/office/drawing/2015/10/21/chartex" xmlns:cx3="http://schemas.microsoft.com/office/drawing/2016/5/9/chartex" xmlns:cx4="http://schemas.microsoft.com/office/drawing/2016/5/10/chartex" xmlns:cx5="http://schemas.microsoft.com/office/drawing/2016/5/11/chartex" xmlns:cx6="http://schemas.microsoft.com/office/drawing/2016/5/12/chartex" xmlns:cx7="http://schemas.microsoft.com/office/drawing/2016/5/13/chartex" xmlns:cx8="http://schemas.microsoft.com/office/drawing/2016/5/14/chartex" xmlns:mc="http://schemas.openxmlformats.org/markup-compatibility/2006" xmlns:aink="http://schemas.microsoft.com/office/drawing/2016/ink" xmlns:am3d="http://schemas.microsoft.com/office/drawing/2017/model3d" xmlns:o="urn:schemas-microsoft-com:office:office" xmlns:oel="http://schemas.microsoft.com/office/2019/extlst" xmlns:r="http://schemas.openxmlformats.org/officeDocument/2006/relationships" xmlns:m="http://schemas.openxmlformats.org/officeDocument/2006/math" xmlns:v="urn:schemas-microsoft-com:vml" xmlns:wp14="http://schemas.microsoft.com/office/word/2010/wordprocessingDrawing" xmlns:wp="http://schemas.openxmlformats.org/drawingml/2006/wordprocessingDrawing" xmlns:w10="urn:schemas-microsoft-com:office:word" xmlns:w="http://schemas.openxmlformats.org/wordprocessingml/2006/main" xmlns:w14="http://schemas.microsoft.com/office/word/2010/wordml" xmlns:w15="http://schemas.microsoft.com/office/word/2012/wordml" xmlns:w16cex="http://schemas.microsoft.com/office/word/2018/wordml/cex" xmlns:w16cid="http://schemas.microsoft.com/office/word/2016/wordml/cid" xmlns:w16="http://schemas.microsoft.com/office/word/2018/wordml" xmlns:w16du="http://schemas.microsoft.com/office/word/2023/wordml/word16du" xmlns:w16sdtdh="http://schemas.microsoft.com/office/word/2020/wordml/sdtdatahash" xmlns:w16se="http://schemas.microsoft.com/office/word/2015/wordml/symex" xmlns:wpg="http://schemas.microsoft.com/office/word/2010/wordprocessingGroup" xmlns:wpi="http://schemas.microsoft.com/office/word/2010/wordprocessingInk" xmlns:wne="http://schemas.microsoft.com/office/word/2006/wordml" xmlns:wps="http://schemas.microsoft.com/office/word/2010/wordprocessingShape" mc:Ignorable="w14 w15 w16se w16cid w16 w16cex w16sdtdh w16du wp14">
   <w:body>
     <w:p>
       <w:pPr>
@@ -80,15 +80,15 @@
           <w:color w:val="auto"/>
           <w:sz w:val="32"/>
         </w:rPr>
-        <w:t>shfernan</w:t>
-      </w:r>
-      <w:r>
-        <w:rPr>
-          <w:rFonts w:ascii="Garamond" w:hAnsi="Garamond"/>
+        <w:t xml:space="preserve">sachinfern26@gmail.com </w:t>
+      </w:r>
+      <w:r>
+        <w:rPr>
+          <w:rFonts w:ascii="Wingdings" w:hAnsi="Wingdings"/>
           <w:color w:val="auto"/>
           <w:sz w:val="32"/>
         </w:rPr>
-        <w:t>@</w:t>
+        <w:t></w:t>
       </w:r>
       <w:r>
         <w:rPr>
@@ -96,33 +96,9 @@
           <w:color w:val="auto"/>
           <w:sz w:val="32"/>
         </w:rPr>
-        <w:t>uwaterloo.ca</w:t>
-      </w:r>
-      <w:r>
-        <w:rPr>
-          <w:rFonts w:ascii="Garamond" w:hAnsi="Garamond"/>
-          <w:color w:val="auto"/>
-          <w:sz w:val="32"/>
-        </w:rPr>
         <w:t xml:space="preserve"> </w:t>
       </w:r>
-      <w:r>
-        <w:rPr>
-          <w:rFonts w:ascii="Wingdings" w:hAnsi="Wingdings"/>
-          <w:color w:val="auto"/>
-          <w:sz w:val="32"/>
-        </w:rPr>
-        <w:t></w:t>
-      </w:r>
-      <w:r>
-        <w:rPr>
-          <w:rFonts w:ascii="Garamond" w:hAnsi="Garamond"/>
-          <w:color w:val="auto"/>
-          <w:sz w:val="32"/>
-        </w:rPr>
-        <w:t xml:space="preserve"> </w:t>
-      </w:r>
-      <w:hyperlink r:id="rId9" w:history="1">
+      <w:hyperlink r:id="rId8" w:history="1">
         <w:r>
           <w:rPr>
             <w:rStyle w:val="Hyperlink"/>
@@ -298,7 +274,6 @@
                 <w:szCs w:val="28"/>
               </w:rPr>
             </w:pPr>
-            <w:proofErr w:type="gramStart"/>
             <w:r>
               <w:rPr>
                 <w:rFonts w:ascii="Garamond" w:hAnsi="Garamond"/>
@@ -306,17 +281,7 @@
                 <w:sz w:val="22"/>
                 <w:szCs w:val="22"/>
               </w:rPr>
-              <w:t>programming</w:t>
-            </w:r>
-            <w:proofErr w:type="gramEnd"/>
-            <w:r>
-              <w:rPr>
-                <w:rFonts w:ascii="Garamond" w:hAnsi="Garamond"/>
-                <w:color w:val="auto"/>
-                <w:sz w:val="22"/>
-                <w:szCs w:val="22"/>
-              </w:rPr>
-              <w:t xml:space="preserve"> (C++, Python, MATLAB),</w:t>
+              <w:t>programming (C++, Python, MATLAB),</w:t>
             </w:r>
             <w:r>
               <w:rPr>
@@ -334,47 +299,7 @@
                 <w:sz w:val="22"/>
                 <w:szCs w:val="22"/>
               </w:rPr>
-              <w:t xml:space="preserve"> software testing (</w:t>
-            </w:r>
-            <w:proofErr w:type="spellStart"/>
-            <w:r>
-              <w:rPr>
-                <w:rFonts w:ascii="Garamond" w:hAnsi="Garamond"/>
-                <w:color w:val="auto"/>
-                <w:sz w:val="22"/>
-                <w:szCs w:val="22"/>
-              </w:rPr>
-              <w:t>GoogleTest</w:t>
-            </w:r>
-            <w:proofErr w:type="spellEnd"/>
-            <w:r>
-              <w:rPr>
-                <w:rFonts w:ascii="Garamond" w:hAnsi="Garamond"/>
-                <w:color w:val="auto"/>
-                <w:sz w:val="22"/>
-                <w:szCs w:val="22"/>
-              </w:rPr>
-              <w:t xml:space="preserve">, </w:t>
-            </w:r>
-            <w:proofErr w:type="spellStart"/>
-            <w:r>
-              <w:rPr>
-                <w:rFonts w:ascii="Garamond" w:hAnsi="Garamond"/>
-                <w:color w:val="auto"/>
-                <w:sz w:val="22"/>
-                <w:szCs w:val="22"/>
-              </w:rPr>
-              <w:t>pytest</w:t>
-            </w:r>
-            <w:proofErr w:type="spellEnd"/>
-            <w:r>
-              <w:rPr>
-                <w:rFonts w:ascii="Garamond" w:hAnsi="Garamond"/>
-                <w:color w:val="auto"/>
-                <w:sz w:val="22"/>
-                <w:szCs w:val="22"/>
-              </w:rPr>
-              <w:t xml:space="preserve">), </w:t>
+              <w:t xml:space="preserve"> software testing (GoogleTest, pytest), </w:t>
             </w:r>
             <w:r>
               <w:rPr>
@@ -449,7 +374,6 @@
                 <w:szCs w:val="28"/>
               </w:rPr>
             </w:pPr>
-            <w:proofErr w:type="gramStart"/>
             <w:r>
               <w:rPr>
                 <w:rFonts w:ascii="Garamond" w:hAnsi="Garamond"/>
@@ -457,17 +381,7 @@
                 <w:sz w:val="22"/>
                 <w:szCs w:val="28"/>
               </w:rPr>
-              <w:t>vehicle</w:t>
-            </w:r>
-            <w:proofErr w:type="gramEnd"/>
-            <w:r>
-              <w:rPr>
-                <w:rFonts w:ascii="Garamond" w:hAnsi="Garamond"/>
-                <w:color w:val="auto"/>
-                <w:sz w:val="22"/>
-                <w:szCs w:val="28"/>
-              </w:rPr>
-              <w:t xml:space="preserve"> testing and </w:t>
+              <w:t xml:space="preserve">vehicle testing and </w:t>
             </w:r>
             <w:r>
               <w:rPr>
@@ -485,47 +399,7 @@
                 <w:sz w:val="22"/>
                 <w:szCs w:val="28"/>
               </w:rPr>
-              <w:t>interfacing (</w:t>
-            </w:r>
-            <w:proofErr w:type="spellStart"/>
-            <w:r>
-              <w:rPr>
-                <w:rFonts w:ascii="Garamond" w:hAnsi="Garamond"/>
-                <w:color w:val="auto"/>
-                <w:sz w:val="22"/>
-                <w:szCs w:val="28"/>
-              </w:rPr>
-              <w:t>dSPACE</w:t>
-            </w:r>
-            <w:proofErr w:type="spellEnd"/>
-            <w:r>
-              <w:rPr>
-                <w:rFonts w:ascii="Garamond" w:hAnsi="Garamond"/>
-                <w:color w:val="auto"/>
-                <w:sz w:val="22"/>
-                <w:szCs w:val="28"/>
-              </w:rPr>
-              <w:t xml:space="preserve"> </w:t>
-            </w:r>
-            <w:proofErr w:type="spellStart"/>
-            <w:r>
-              <w:rPr>
-                <w:rFonts w:ascii="Garamond" w:hAnsi="Garamond"/>
-                <w:color w:val="auto"/>
-                <w:sz w:val="22"/>
-                <w:szCs w:val="28"/>
-              </w:rPr>
-              <w:t>ControlDesk</w:t>
-            </w:r>
-            <w:proofErr w:type="spellEnd"/>
-            <w:r>
-              <w:rPr>
-                <w:rFonts w:ascii="Garamond" w:hAnsi="Garamond"/>
-                <w:color w:val="auto"/>
-                <w:sz w:val="22"/>
-                <w:szCs w:val="28"/>
-              </w:rPr>
-              <w:t>, Vector CANalyzer), sensor calibration (radar, lidar, camera)</w:t>
+              <w:t>interfacing (dSPACE ControlDesk, Vector CANalyzer), sensor calibration (radar, lidar, camera)</w:t>
             </w:r>
             <w:r>
               <w:rPr>
@@ -764,6 +638,15 @@
           <w:i/>
           <w:color w:val="auto"/>
         </w:rPr>
+        <w:t xml:space="preserve">AV </w:t>
+      </w:r>
+      <w:r>
+        <w:rPr>
+          <w:rFonts w:ascii="Garamond" w:hAnsi="Garamond"/>
+          <w:bCs/>
+          <w:i/>
+          <w:color w:val="auto"/>
+        </w:rPr>
         <w:t>Software Integration Engineer</w:t>
       </w:r>
       <w:r>
@@ -877,15 +760,71 @@
           <w:bCs/>
           <w:color w:val="auto"/>
         </w:rPr>
-        <w:t xml:space="preserve">Created and maintained virtual vehicle packages to test </w:t>
-      </w:r>
-      <w:r>
-        <w:rPr>
-          <w:rFonts w:ascii="Garamond" w:hAnsi="Garamond"/>
-          <w:b/>
-          <w:color w:val="auto"/>
-        </w:rPr>
-        <w:t>controls</w:t>
+        <w:t xml:space="preserve">Created and maintained </w:t>
+      </w:r>
+      <w:r>
+        <w:rPr>
+          <w:rFonts w:ascii="Garamond" w:hAnsi="Garamond"/>
+          <w:bCs/>
+          <w:color w:val="auto"/>
+        </w:rPr>
+        <w:t xml:space="preserve">high fidelity simulation packages for </w:t>
+      </w:r>
+      <w:r>
+        <w:rPr>
+          <w:rFonts w:ascii="Garamond" w:hAnsi="Garamond"/>
+          <w:b/>
+          <w:color w:val="auto"/>
+        </w:rPr>
+        <w:t>autonomous</w:t>
+      </w:r>
+      <w:r>
+        <w:rPr>
+          <w:rFonts w:ascii="Garamond" w:hAnsi="Garamond"/>
+          <w:bCs/>
+          <w:color w:val="auto"/>
+        </w:rPr>
+        <w:t xml:space="preserve"> </w:t>
+      </w:r>
+      <w:r>
+        <w:rPr>
+          <w:rFonts w:ascii="Garamond" w:hAnsi="Garamond"/>
+          <w:bCs/>
+          <w:color w:val="auto"/>
+        </w:rPr>
+        <w:t xml:space="preserve">vehicle </w:t>
+      </w:r>
+      <w:r>
+        <w:rPr>
+          <w:rFonts w:ascii="Garamond" w:hAnsi="Garamond"/>
+          <w:bCs/>
+          <w:color w:val="auto"/>
+        </w:rPr>
+        <w:t xml:space="preserve">programs. Virtualization extended to </w:t>
+      </w:r>
+      <w:r>
+        <w:rPr>
+          <w:rFonts w:ascii="Garamond" w:hAnsi="Garamond"/>
+          <w:b/>
+          <w:color w:val="auto"/>
+        </w:rPr>
+        <w:t>supervisory</w:t>
+      </w:r>
+      <w:r>
+        <w:rPr>
+          <w:rFonts w:ascii="Garamond" w:hAnsi="Garamond"/>
+          <w:bCs/>
+          <w:color w:val="auto"/>
+        </w:rPr>
+        <w:t xml:space="preserve"> </w:t>
+      </w:r>
+      <w:r>
+        <w:rPr>
+          <w:rFonts w:ascii="Garamond" w:hAnsi="Garamond"/>
+          <w:b/>
+          <w:color w:val="auto"/>
+        </w:rPr>
+        <w:t>controllers</w:t>
       </w:r>
       <w:r>
         <w:rPr>
@@ -925,7 +864,23 @@
           <w:bCs/>
           <w:color w:val="auto"/>
         </w:rPr>
-        <w:t xml:space="preserve"> for upcoming EV model lineup using in-house </w:t>
+        <w:t xml:space="preserve"> using </w:t>
+      </w:r>
+      <w:r>
+        <w:rPr>
+          <w:rFonts w:ascii="Garamond" w:hAnsi="Garamond"/>
+          <w:bCs/>
+          <w:color w:val="auto"/>
+        </w:rPr>
+        <w:t xml:space="preserve">combination of </w:t>
+      </w:r>
+      <w:r>
+        <w:rPr>
+          <w:rFonts w:ascii="Garamond" w:hAnsi="Garamond"/>
+          <w:bCs/>
+          <w:color w:val="auto"/>
+        </w:rPr>
+        <w:t xml:space="preserve">in-house </w:t>
       </w:r>
       <w:r>
         <w:rPr>
@@ -941,7 +896,55 @@
           <w:bCs/>
           <w:color w:val="auto"/>
         </w:rPr>
-        <w:t xml:space="preserve"> and software build processes.</w:t>
+        <w:t xml:space="preserve"> </w:t>
+      </w:r>
+      <w:r>
+        <w:rPr>
+          <w:rFonts w:ascii="Garamond" w:hAnsi="Garamond"/>
+          <w:bCs/>
+          <w:color w:val="auto"/>
+        </w:rPr>
+        <w:t xml:space="preserve">tools, </w:t>
+      </w:r>
+      <w:r>
+        <w:rPr>
+          <w:rFonts w:ascii="Garamond" w:hAnsi="Garamond"/>
+          <w:b/>
+          <w:color w:val="auto"/>
+        </w:rPr>
+        <w:t>C</w:t>
+      </w:r>
+      <w:r>
+        <w:rPr>
+          <w:rFonts w:ascii="Garamond" w:hAnsi="Garamond"/>
+          <w:b/>
+          <w:color w:val="auto"/>
+        </w:rPr>
+        <w:t>++</w:t>
+      </w:r>
+      <w:r>
+        <w:rPr>
+          <w:rFonts w:ascii="Garamond" w:hAnsi="Garamond"/>
+          <w:bCs/>
+          <w:color w:val="auto"/>
+        </w:rPr>
+        <w:t xml:space="preserve">, and </w:t>
+      </w:r>
+      <w:r>
+        <w:rPr>
+          <w:rFonts w:ascii="Garamond" w:hAnsi="Garamond"/>
+          <w:b/>
+          <w:color w:val="auto"/>
+        </w:rPr>
+        <w:t>MATLAB/Simulink</w:t>
+      </w:r>
+      <w:r>
+        <w:rPr>
+          <w:rFonts w:ascii="Garamond" w:hAnsi="Garamond"/>
+          <w:b/>
+          <w:color w:val="auto"/>
+        </w:rPr>
+        <w:t>.</w:t>
       </w:r>
     </w:p>
     <w:p>
@@ -958,62 +961,43 @@
           <w:color w:val="auto"/>
         </w:rPr>
       </w:pPr>
-      <w:r>
-        <w:rPr>
-          <w:rFonts w:ascii="Garamond" w:hAnsi="Garamond"/>
-          <w:bCs/>
-          <w:color w:val="auto"/>
-        </w:rPr>
-        <w:t xml:space="preserve">Owned semi-active damping component releases </w:t>
-      </w:r>
-      <w:r>
-        <w:rPr>
-          <w:rFonts w:ascii="Garamond" w:hAnsi="Garamond"/>
-          <w:bCs/>
-          <w:color w:val="auto"/>
-        </w:rPr>
-        <w:t>across virtualization team</w:t>
-      </w:r>
-      <w:r>
-        <w:rPr>
-          <w:rFonts w:ascii="Garamond" w:hAnsi="Garamond"/>
-          <w:bCs/>
-          <w:color w:val="auto"/>
-        </w:rPr>
-        <w:t xml:space="preserve">. Leveraged </w:t>
-      </w:r>
-      <w:r>
-        <w:rPr>
-          <w:rFonts w:ascii="Garamond" w:hAnsi="Garamond"/>
-          <w:b/>
-          <w:color w:val="auto"/>
-        </w:rPr>
-        <w:t>version control</w:t>
-      </w:r>
-      <w:r>
-        <w:rPr>
-          <w:rFonts w:ascii="Garamond" w:hAnsi="Garamond"/>
-          <w:bCs/>
-          <w:color w:val="auto"/>
-        </w:rPr>
-        <w:t xml:space="preserve"> workflow to </w:t>
-      </w:r>
-      <w:r>
-        <w:rPr>
-          <w:rFonts w:ascii="Garamond" w:hAnsi="Garamond"/>
-          <w:b/>
-          <w:color w:val="auto"/>
-        </w:rPr>
-        <w:t>modularize</w:t>
-      </w:r>
-      <w:r>
-        <w:rPr>
-          <w:rFonts w:ascii="Garamond" w:hAnsi="Garamond"/>
-          <w:bCs/>
-          <w:color w:val="auto"/>
-        </w:rPr>
-        <w:t xml:space="preserve"> component and significantly reduce update time and effort.</w:t>
-      </w:r>
+      <w:bookmarkStart w:id="0" w:name="_Hlk174390904"/>
+      <w:r>
+        <w:rPr>
+          <w:rFonts w:ascii="Garamond" w:hAnsi="Garamond"/>
+          <w:bCs/>
+          <w:color w:val="auto"/>
+        </w:rPr>
+        <w:t xml:space="preserve">Expanded </w:t>
+      </w:r>
+      <w:r>
+        <w:rPr>
+          <w:rFonts w:ascii="Garamond" w:hAnsi="Garamond"/>
+          <w:bCs/>
+          <w:color w:val="auto"/>
+        </w:rPr>
+        <w:t xml:space="preserve">automated test set </w:t>
+      </w:r>
+      <w:r>
+        <w:rPr>
+          <w:rFonts w:ascii="Garamond" w:hAnsi="Garamond"/>
+          <w:bCs/>
+          <w:color w:val="auto"/>
+        </w:rPr>
+        <w:t xml:space="preserve">to reduce validation time and effort whilst minimizing defects. </w:t>
+      </w:r>
+    </w:p>
+    <w:bookmarkEnd w:id="0"/>
+    <w:p>
+      <w:pPr>
+        <w:pStyle w:val="Default"/>
+        <w:spacing w:line="252" w:lineRule="auto"/>
+        <w:rPr>
+          <w:rFonts w:ascii="Garamond" w:hAnsi="Garamond"/>
+          <w:bCs/>
+          <w:color w:val="auto"/>
+        </w:rPr>
+      </w:pPr>
     </w:p>
     <w:p>
       <w:pPr>
@@ -1021,23 +1005,11 @@
         <w:spacing w:line="252" w:lineRule="auto"/>
         <w:rPr>
           <w:rFonts w:ascii="Garamond" w:hAnsi="Garamond"/>
-          <w:bCs/>
-          <w:color w:val="auto"/>
-        </w:rPr>
-      </w:pPr>
-    </w:p>
-    <w:p>
-      <w:pPr>
-        <w:pStyle w:val="Default"/>
-        <w:spacing w:line="252" w:lineRule="auto"/>
-        <w:rPr>
-          <w:rFonts w:ascii="Garamond" w:hAnsi="Garamond"/>
-          <w:b/>
-          <w:bCs/>
-          <w:color w:val="auto"/>
-        </w:rPr>
-      </w:pPr>
-      <w:proofErr w:type="spellStart"/>
+          <w:b/>
+          <w:bCs/>
+          <w:color w:val="auto"/>
+        </w:rPr>
+      </w:pPr>
       <w:r>
         <w:rPr>
           <w:rFonts w:ascii="Garamond" w:hAnsi="Garamond"/>
@@ -1047,7 +1019,6 @@
         </w:rPr>
         <w:t>Stacktronic</w:t>
       </w:r>
-      <w:proofErr w:type="spellEnd"/>
       <w:r>
         <w:rPr>
           <w:rFonts w:ascii="Garamond" w:hAnsi="Garamond"/>
@@ -1368,18 +1339,8 @@
           <w:b/>
           <w:color w:val="auto"/>
         </w:rPr>
-        <w:t xml:space="preserve"> </w:t>
-      </w:r>
-      <w:proofErr w:type="spellStart"/>
-      <w:r>
-        <w:rPr>
-          <w:rFonts w:ascii="Garamond" w:hAnsi="Garamond"/>
-          <w:b/>
-          <w:color w:val="auto"/>
-        </w:rPr>
-        <w:t>Simscape</w:t>
-      </w:r>
-      <w:proofErr w:type="spellEnd"/>
+        <w:t xml:space="preserve"> Simscape</w:t>
+      </w:r>
       <w:r>
         <w:rPr>
           <w:rFonts w:ascii="Garamond" w:hAnsi="Garamond"/>
@@ -1419,23 +1380,13 @@
         </w:rPr>
         <w:t xml:space="preserve">Reduced pack frame’s form factor by 15% by re-designing mounting geometry using </w:t>
       </w:r>
-      <w:proofErr w:type="spellStart"/>
-      <w:r>
-        <w:rPr>
-          <w:rFonts w:ascii="Garamond" w:hAnsi="Garamond"/>
-          <w:b/>
-          <w:color w:val="auto"/>
-        </w:rPr>
-        <w:t>Onshape</w:t>
-      </w:r>
-      <w:proofErr w:type="spellEnd"/>
-      <w:r>
-        <w:rPr>
-          <w:rFonts w:ascii="Garamond" w:hAnsi="Garamond"/>
-          <w:b/>
-          <w:color w:val="auto"/>
-        </w:rPr>
-        <w:t xml:space="preserve"> CAD</w:t>
+      <w:r>
+        <w:rPr>
+          <w:rFonts w:ascii="Garamond" w:hAnsi="Garamond"/>
+          <w:b/>
+          <w:color w:val="auto"/>
+        </w:rPr>
+        <w:t>Onshape CAD</w:t>
       </w:r>
       <w:r>
         <w:rPr>
@@ -1805,27 +1756,7 @@
           <w:bCs/>
           <w:color w:val="auto"/>
         </w:rPr>
-        <w:t xml:space="preserve">University of Waterloo </w:t>
-      </w:r>
-      <w:proofErr w:type="spellStart"/>
-      <w:r>
-        <w:rPr>
-          <w:rFonts w:ascii="Garamond" w:hAnsi="Garamond"/>
-          <w:b/>
-          <w:bCs/>
-          <w:color w:val="auto"/>
-        </w:rPr>
-        <w:t>EcoCAR</w:t>
-      </w:r>
-      <w:proofErr w:type="spellEnd"/>
-      <w:r>
-        <w:rPr>
-          <w:rFonts w:ascii="Garamond" w:hAnsi="Garamond"/>
-          <w:b/>
-          <w:bCs/>
-          <w:color w:val="auto"/>
-        </w:rPr>
-        <w:t xml:space="preserve"> Team</w:t>
+        <w:t>University of Waterloo EcoCAR Team</w:t>
       </w:r>
       <w:r>
         <w:rPr>
@@ -1843,7 +1774,7 @@
         </w:rPr>
         <w:t>(</w:t>
       </w:r>
-      <w:hyperlink r:id="rId10" w:history="1">
+      <w:hyperlink r:id="rId9" w:history="1">
         <w:r>
           <w:rPr>
             <w:rStyle w:val="Hyperlink"/>
@@ -2631,54 +2562,23 @@
         </w:rPr>
         <w:t xml:space="preserve">) using </w:t>
       </w:r>
-      <w:proofErr w:type="spellStart"/>
-      <w:r>
-        <w:rPr>
-          <w:rFonts w:ascii="Garamond" w:hAnsi="Garamond"/>
-          <w:b/>
-          <w:bCs/>
-          <w:color w:val="auto"/>
-        </w:rPr>
-        <w:t>dSPACE</w:t>
-      </w:r>
-      <w:proofErr w:type="spellEnd"/>
-      <w:r>
-        <w:rPr>
-          <w:rFonts w:ascii="Garamond" w:hAnsi="Garamond"/>
-          <w:b/>
-          <w:bCs/>
-          <w:color w:val="auto"/>
-        </w:rPr>
-        <w:t xml:space="preserve"> </w:t>
-      </w:r>
-      <w:proofErr w:type="spellStart"/>
-      <w:r>
-        <w:rPr>
-          <w:rFonts w:ascii="Garamond" w:hAnsi="Garamond"/>
-          <w:b/>
-          <w:bCs/>
-          <w:color w:val="auto"/>
-        </w:rPr>
-        <w:t>ControlDes</w:t>
-      </w:r>
-      <w:r>
-        <w:rPr>
-          <w:rFonts w:ascii="Garamond" w:hAnsi="Garamond"/>
-          <w:b/>
-          <w:bCs/>
-          <w:color w:val="auto"/>
-        </w:rPr>
-        <w:t>k</w:t>
-      </w:r>
-      <w:proofErr w:type="spellEnd"/>
-      <w:r>
-        <w:rPr>
-          <w:rFonts w:ascii="Garamond" w:hAnsi="Garamond"/>
-          <w:b/>
-          <w:bCs/>
-          <w:color w:val="auto"/>
-        </w:rPr>
-        <w:t xml:space="preserve"> </w:t>
+      <w:r>
+        <w:rPr>
+          <w:rFonts w:ascii="Garamond" w:hAnsi="Garamond"/>
+          <w:b/>
+          <w:bCs/>
+          <w:color w:val="auto"/>
+        </w:rPr>
+        <w:t>dSPACE ControlDes</w:t>
+      </w:r>
+      <w:r>
+        <w:rPr>
+          <w:rFonts w:ascii="Garamond" w:hAnsi="Garamond"/>
+          <w:b/>
+          <w:bCs/>
+          <w:color w:val="auto"/>
+        </w:rPr>
+        <w:t xml:space="preserve">k </w:t>
       </w:r>
       <w:r>
         <w:rPr>
@@ -2854,18 +2754,34 @@
         <w:tab/>
         <w:t xml:space="preserve">            </w:t>
       </w:r>
-    </w:p>
-    <w:p>
-      <w:pPr>
-        <w:pStyle w:val="Default"/>
-        <w:spacing w:line="252" w:lineRule="auto"/>
+      <w:r>
+        <w:rPr>
+          <w:rFonts w:ascii="Garamond" w:hAnsi="Garamond"/>
+          <w:b/>
+          <w:bCs/>
+          <w:color w:val="auto"/>
+        </w:rPr>
+        <w:t xml:space="preserve">   </w:t>
+      </w:r>
+      <w:r>
+        <w:rPr>
+          <w:rFonts w:ascii="Garamond" w:hAnsi="Garamond"/>
+          <w:b/>
+          <w:bCs/>
+          <w:color w:val="auto"/>
+        </w:rPr>
+        <w:tab/>
+        <w:t xml:space="preserve">   </w:t>
+      </w:r>
+      <w:r>
         <w:rPr>
           <w:rFonts w:ascii="Garamond" w:hAnsi="Garamond"/>
           <w:i/>
           <w:iCs/>
           <w:color w:val="auto"/>
         </w:rPr>
-      </w:pPr>
+        <w:t>MASc, Mechatronics Engineering</w:t>
+      </w:r>
       <w:r>
         <w:rPr>
           <w:rFonts w:ascii="Garamond" w:hAnsi="Garamond"/>
@@ -2873,9 +2789,8 @@
           <w:iCs/>
           <w:color w:val="auto"/>
         </w:rPr>
-        <w:t xml:space="preserve">Candidate for </w:t>
-      </w:r>
-      <w:proofErr w:type="spellStart"/>
+        <w:tab/>
+      </w:r>
       <w:r>
         <w:rPr>
           <w:rFonts w:ascii="Garamond" w:hAnsi="Garamond"/>
@@ -2883,9 +2798,8 @@
           <w:iCs/>
           <w:color w:val="auto"/>
         </w:rPr>
-        <w:t>MASc</w:t>
-      </w:r>
-      <w:proofErr w:type="spellEnd"/>
+        <w:tab/>
+      </w:r>
       <w:r>
         <w:rPr>
           <w:rFonts w:ascii="Garamond" w:hAnsi="Garamond"/>
@@ -2893,7 +2807,7 @@
           <w:iCs/>
           <w:color w:val="auto"/>
         </w:rPr>
-        <w:t>, Mechatronics Engineering</w:t>
+        <w:tab/>
       </w:r>
       <w:r>
         <w:rPr>
@@ -2921,6 +2835,7 @@
           <w:color w:val="auto"/>
         </w:rPr>
         <w:tab/>
+        <w:t xml:space="preserve"> </w:t>
       </w:r>
       <w:r>
         <w:rPr>
@@ -2929,7 +2844,7 @@
           <w:iCs/>
           <w:color w:val="auto"/>
         </w:rPr>
-        <w:tab/>
+        <w:t xml:space="preserve">   </w:t>
       </w:r>
       <w:r>
         <w:rPr>
@@ -2938,63 +2853,54 @@
           <w:iCs/>
           <w:color w:val="auto"/>
         </w:rPr>
-        <w:tab/>
-      </w:r>
-      <w:r>
-        <w:rPr>
-          <w:rFonts w:ascii="Garamond" w:hAnsi="Garamond"/>
-          <w:i/>
-          <w:iCs/>
-          <w:color w:val="auto"/>
-        </w:rPr>
-        <w:tab/>
+        <w:t xml:space="preserve">      </w:t>
+      </w:r>
+      <w:r>
+        <w:rPr>
+          <w:rFonts w:ascii="Garamond" w:hAnsi="Garamond"/>
+          <w:b/>
+          <w:bCs/>
+          <w:color w:val="auto"/>
+        </w:rPr>
+        <w:tab/>
+      </w:r>
+      <w:r>
+        <w:rPr>
+          <w:rFonts w:ascii="Garamond" w:hAnsi="Garamond"/>
+          <w:b/>
+          <w:bCs/>
+          <w:color w:val="auto"/>
+        </w:rPr>
+        <w:tab/>
+        <w:t xml:space="preserve">      </w:t>
+      </w:r>
+      <w:r>
+        <w:rPr>
+          <w:rFonts w:ascii="Garamond" w:hAnsi="Garamond"/>
+          <w:b/>
+          <w:bCs/>
+          <w:color w:val="auto"/>
+        </w:rPr>
+        <w:tab/>
+      </w:r>
+      <w:r>
+        <w:rPr>
+          <w:rFonts w:ascii="Garamond" w:hAnsi="Garamond"/>
+          <w:b/>
+          <w:bCs/>
+          <w:color w:val="auto"/>
+        </w:rPr>
         <w:t xml:space="preserve"> </w:t>
       </w:r>
       <w:r>
         <w:rPr>
           <w:rFonts w:ascii="Garamond" w:hAnsi="Garamond"/>
-          <w:i/>
-          <w:iCs/>
-          <w:color w:val="auto"/>
-        </w:rPr>
-        <w:t xml:space="preserve">   </w:t>
-      </w:r>
-      <w:r>
-        <w:rPr>
-          <w:rFonts w:ascii="Garamond" w:hAnsi="Garamond"/>
-          <w:i/>
-          <w:iCs/>
-          <w:color w:val="auto"/>
-        </w:rPr>
-        <w:t xml:space="preserve">      </w:t>
-      </w:r>
-      <w:r>
-        <w:rPr>
-          <w:rFonts w:ascii="Garamond" w:hAnsi="Garamond"/>
-          <w:b/>
-          <w:bCs/>
-          <w:color w:val="auto"/>
-        </w:rPr>
-        <w:tab/>
-      </w:r>
-      <w:r>
-        <w:rPr>
-          <w:rFonts w:ascii="Garamond" w:hAnsi="Garamond"/>
-          <w:b/>
-          <w:bCs/>
-          <w:color w:val="auto"/>
-        </w:rPr>
-        <w:tab/>
-        <w:t xml:space="preserve">      </w:t>
-      </w:r>
-      <w:r>
-        <w:rPr>
-          <w:rFonts w:ascii="Garamond" w:hAnsi="Garamond"/>
-          <w:b/>
-          <w:bCs/>
-          <w:color w:val="auto"/>
-        </w:rPr>
-        <w:t xml:space="preserve"> </w:t>
+          <w:b/>
+          <w:bCs/>
+          <w:color w:val="auto"/>
+        </w:rPr>
+        <w:tab/>
+        <w:t xml:space="preserve">       </w:t>
       </w:r>
       <w:r>
         <w:rPr>
@@ -3099,7 +3005,7 @@
         </w:rPr>
         <w:t xml:space="preserve">: </w:t>
       </w:r>
-      <w:hyperlink r:id="rId11" w:history="1">
+      <w:hyperlink r:id="rId10" w:history="1">
         <w:r>
           <w:rPr>
             <w:rStyle w:val="Hyperlink"/>
@@ -3122,8 +3028,6 @@
         </w:rPr>
         <w:t>IAVVC</w:t>
       </w:r>
-      <w:bookmarkStart w:id="0" w:name="_GoBack"/>
-      <w:bookmarkEnd w:id="0"/>
       <w:r>
         <w:rPr>
           <w:rFonts w:ascii="Garamond" w:hAnsi="Garamond"/>
@@ -3153,7 +3057,6 @@
           <w:color w:val="auto"/>
         </w:rPr>
       </w:pPr>
-      <w:proofErr w:type="spellStart"/>
       <w:r>
         <w:rPr>
           <w:rFonts w:ascii="Garamond" w:hAnsi="Garamond"/>
@@ -3161,17 +3064,7 @@
           <w:iCs/>
           <w:color w:val="auto"/>
         </w:rPr>
-        <w:t>BASc</w:t>
-      </w:r>
-      <w:proofErr w:type="spellEnd"/>
-      <w:r>
-        <w:rPr>
-          <w:rFonts w:ascii="Garamond" w:hAnsi="Garamond"/>
-          <w:i/>
-          <w:iCs/>
-          <w:color w:val="auto"/>
-        </w:rPr>
-        <w:t>, Systems Design Engineering</w:t>
+        <w:t>BASc, Systems Design Engineering</w:t>
       </w:r>
       <w:r>
         <w:rPr>
@@ -3341,7 +3234,7 @@
 </file>
 
 <file path=word/endnotes.xml><?xml version="1.0" encoding="utf-8"?>
-<w:endnotes xmlns:wpc="http://schemas.microsoft.com/office/word/2010/wordprocessingCanvas" xmlns:mo="http://schemas.microsoft.com/office/mac/office/2008/main" xmlns:mc="http://schemas.openxmlformats.org/markup-compatibility/2006" xmlns:mv="urn:schemas-microsoft-com:mac:vml" xmlns:o="urn:schemas-microsoft-com:office:office" xmlns:r="http://schemas.openxmlformats.org/officeDocument/2006/relationships" xmlns:m="http://schemas.openxmlformats.org/officeDocument/2006/math" xmlns:v="urn:schemas-microsoft-com:vml" xmlns:wp14="http://schemas.microsoft.com/office/word/2010/wordprocessingDrawing" xmlns:wp="http://schemas.openxmlformats.org/drawingml/2006/wordprocessingDrawing" xmlns:w10="urn:schemas-microsoft-com:office:word" xmlns:w="http://schemas.openxmlformats.org/wordprocessingml/2006/main" xmlns:w14="http://schemas.microsoft.com/office/word/2010/wordml" xmlns:wpg="http://schemas.microsoft.com/office/word/2010/wordprocessingGroup" xmlns:wpi="http://schemas.microsoft.com/office/word/2010/wordprocessingInk" xmlns:wne="http://schemas.microsoft.com/office/word/2006/wordml" xmlns:wps="http://schemas.microsoft.com/office/word/2010/wordprocessingShape" mc:Ignorable="w14 wp14">
+<w:endnotes xmlns:wpc="http://schemas.microsoft.com/office/word/2010/wordprocessingCanvas" xmlns:cx="http://schemas.microsoft.com/office/drawing/2014/chartex" xmlns:cx1="http://schemas.microsoft.com/office/drawing/2015/9/8/chartex" xmlns:cx2="http://schemas.microsoft.com/office/drawing/2015/10/21/chartex" xmlns:cx3="http://schemas.microsoft.com/office/drawing/2016/5/9/chartex" xmlns:cx4="http://schemas.microsoft.com/office/drawing/2016/5/10/chartex" xmlns:cx5="http://schemas.microsoft.com/office/drawing/2016/5/11/chartex" xmlns:cx6="http://schemas.microsoft.com/office/drawing/2016/5/12/chartex" xmlns:cx7="http://schemas.microsoft.com/office/drawing/2016/5/13/chartex" xmlns:cx8="http://schemas.microsoft.com/office/drawing/2016/5/14/chartex" xmlns:mc="http://schemas.openxmlformats.org/markup-compatibility/2006" xmlns:aink="http://schemas.microsoft.com/office/drawing/2016/ink" xmlns:am3d="http://schemas.microsoft.com/office/drawing/2017/model3d" xmlns:o="urn:schemas-microsoft-com:office:office" xmlns:oel="http://schemas.microsoft.com/office/2019/extlst" xmlns:r="http://schemas.openxmlformats.org/officeDocument/2006/relationships" xmlns:m="http://schemas.openxmlformats.org/officeDocument/2006/math" xmlns:v="urn:schemas-microsoft-com:vml" xmlns:wp14="http://schemas.microsoft.com/office/word/2010/wordprocessingDrawing" xmlns:wp="http://schemas.openxmlformats.org/drawingml/2006/wordprocessingDrawing" xmlns:w10="urn:schemas-microsoft-com:office:word" xmlns:w="http://schemas.openxmlformats.org/wordprocessingml/2006/main" xmlns:w14="http://schemas.microsoft.com/office/word/2010/wordml" xmlns:w15="http://schemas.microsoft.com/office/word/2012/wordml" xmlns:w16cex="http://schemas.microsoft.com/office/word/2018/wordml/cex" xmlns:w16cid="http://schemas.microsoft.com/office/word/2016/wordml/cid" xmlns:w16="http://schemas.microsoft.com/office/word/2018/wordml" xmlns:w16du="http://schemas.microsoft.com/office/word/2023/wordml/word16du" xmlns:w16sdtdh="http://schemas.microsoft.com/office/word/2020/wordml/sdtdatahash" xmlns:w16se="http://schemas.microsoft.com/office/word/2015/wordml/symex" xmlns:wpg="http://schemas.microsoft.com/office/word/2010/wordprocessingGroup" xmlns:wpi="http://schemas.microsoft.com/office/word/2010/wordprocessingInk" xmlns:wne="http://schemas.microsoft.com/office/word/2006/wordml" xmlns:wps="http://schemas.microsoft.com/office/word/2010/wordprocessingShape" mc:Ignorable="w14 w15 w16se w16cid w16 w16cex w16sdtdh w16du wp14">
   <w:endnote w:type="separator" w:id="-1">
     <w:p>
       <w:r>
@@ -3360,7 +3253,7 @@
 </file>
 
 <file path=word/footnotes.xml><?xml version="1.0" encoding="utf-8"?>
-<w:footnotes xmlns:wpc="http://schemas.microsoft.com/office/word/2010/wordprocessingCanvas" xmlns:mo="http://schemas.microsoft.com/office/mac/office/2008/main" xmlns:mc="http://schemas.openxmlformats.org/markup-compatibility/2006" xmlns:mv="urn:schemas-microsoft-com:mac:vml" xmlns:o="urn:schemas-microsoft-com:office:office" xmlns:r="http://schemas.openxmlformats.org/officeDocument/2006/relationships" xmlns:m="http://schemas.openxmlformats.org/officeDocument/2006/math" xmlns:v="urn:schemas-microsoft-com:vml" xmlns:wp14="http://schemas.microsoft.com/office/word/2010/wordprocessingDrawing" xmlns:wp="http://schemas.openxmlformats.org/drawingml/2006/wordprocessingDrawing" xmlns:w10="urn:schemas-microsoft-com:office:word" xmlns:w="http://schemas.openxmlformats.org/wordprocessingml/2006/main" xmlns:w14="http://schemas.microsoft.com/office/word/2010/wordml" xmlns:wpg="http://schemas.microsoft.com/office/word/2010/wordprocessingGroup" xmlns:wpi="http://schemas.microsoft.com/office/word/2010/wordprocessingInk" xmlns:wne="http://schemas.microsoft.com/office/word/2006/wordml" xmlns:wps="http://schemas.microsoft.com/office/word/2010/wordprocessingShape" mc:Ignorable="w14 wp14">
+<w:footnotes xmlns:wpc="http://schemas.microsoft.com/office/word/2010/wordprocessingCanvas" xmlns:cx="http://schemas.microsoft.com/office/drawing/2014/chartex" xmlns:cx1="http://schemas.microsoft.com/office/drawing/2015/9/8/chartex" xmlns:cx2="http://schemas.microsoft.com/office/drawing/2015/10/21/chartex" xmlns:cx3="http://schemas.microsoft.com/office/drawing/2016/5/9/chartex" xmlns:cx4="http://schemas.microsoft.com/office/drawing/2016/5/10/chartex" xmlns:cx5="http://schemas.microsoft.com/office/drawing/2016/5/11/chartex" xmlns:cx6="http://schemas.microsoft.com/office/drawing/2016/5/12/chartex" xmlns:cx7="http://schemas.microsoft.com/office/drawing/2016/5/13/chartex" xmlns:cx8="http://schemas.microsoft.com/office/drawing/2016/5/14/chartex" xmlns:mc="http://schemas.openxmlformats.org/markup-compatibility/2006" xmlns:aink="http://schemas.microsoft.com/office/drawing/2016/ink" xmlns:am3d="http://schemas.microsoft.com/office/drawing/2017/model3d" xmlns:o="urn:schemas-microsoft-com:office:office" xmlns:oel="http://schemas.microsoft.com/office/2019/extlst" xmlns:r="http://schemas.openxmlformats.org/officeDocument/2006/relationships" xmlns:m="http://schemas.openxmlformats.org/officeDocument/2006/math" xmlns:v="urn:schemas-microsoft-com:vml" xmlns:wp14="http://schemas.microsoft.com/office/word/2010/wordprocessingDrawing" xmlns:wp="http://schemas.openxmlformats.org/drawingml/2006/wordprocessingDrawing" xmlns:w10="urn:schemas-microsoft-com:office:word" xmlns:w="http://schemas.openxmlformats.org/wordprocessingml/2006/main" xmlns:w14="http://schemas.microsoft.com/office/word/2010/wordml" xmlns:w15="http://schemas.microsoft.com/office/word/2012/wordml" xmlns:w16cex="http://schemas.microsoft.com/office/word/2018/wordml/cex" xmlns:w16cid="http://schemas.microsoft.com/office/word/2016/wordml/cid" xmlns:w16="http://schemas.microsoft.com/office/word/2018/wordml" xmlns:w16du="http://schemas.microsoft.com/office/word/2023/wordml/word16du" xmlns:w16sdtdh="http://schemas.microsoft.com/office/word/2020/wordml/sdtdatahash" xmlns:w16se="http://schemas.microsoft.com/office/word/2015/wordml/symex" xmlns:wpg="http://schemas.microsoft.com/office/word/2010/wordprocessingGroup" xmlns:wpi="http://schemas.microsoft.com/office/word/2010/wordprocessingInk" xmlns:wne="http://schemas.microsoft.com/office/word/2006/wordml" xmlns:wps="http://schemas.microsoft.com/office/word/2010/wordprocessingShape" mc:Ignorable="w14 w15 w16se w16cid w16 w16cex w16sdtdh w16du wp14">
   <w:footnote w:type="separator" w:id="-1">
     <w:p>
       <w:r>
@@ -3379,8 +3272,8 @@
 </file>
 
 <file path=word/numbering.xml><?xml version="1.0" encoding="utf-8"?>
-<w:numbering xmlns:wpc="http://schemas.microsoft.com/office/word/2010/wordprocessingCanvas" xmlns:mo="http://schemas.microsoft.com/office/mac/office/2008/main" xmlns:mc="http://schemas.openxmlformats.org/markup-compatibility/2006" xmlns:mv="urn:schemas-microsoft-com:mac:vml" xmlns:o="urn:schemas-microsoft-com:office:office" xmlns:r="http://schemas.openxmlformats.org/officeDocument/2006/relationships" xmlns:m="http://schemas.openxmlformats.org/officeDocument/2006/math" xmlns:v="urn:schemas-microsoft-com:vml" xmlns:wp14="http://schemas.microsoft.com/office/word/2010/wordprocessingDrawing" xmlns:wp="http://schemas.openxmlformats.org/drawingml/2006/wordprocessingDrawing" xmlns:w10="urn:schemas-microsoft-com:office:word" xmlns:w="http://schemas.openxmlformats.org/wordprocessingml/2006/main" xmlns:w14="http://schemas.microsoft.com/office/word/2010/wordml" xmlns:wpg="http://schemas.microsoft.com/office/word/2010/wordprocessingGroup" xmlns:wpi="http://schemas.microsoft.com/office/word/2010/wordprocessingInk" xmlns:wne="http://schemas.microsoft.com/office/word/2006/wordml" xmlns:wps="http://schemas.microsoft.com/office/word/2010/wordprocessingShape" mc:Ignorable="w14 wp14">
-  <w:abstractNum w:abstractNumId="0">
+<w:numbering xmlns:wpc="http://schemas.microsoft.com/office/word/2010/wordprocessingCanvas" xmlns:cx="http://schemas.microsoft.com/office/drawing/2014/chartex" xmlns:cx1="http://schemas.microsoft.com/office/drawing/2015/9/8/chartex" xmlns:cx2="http://schemas.microsoft.com/office/drawing/2015/10/21/chartex" xmlns:cx3="http://schemas.microsoft.com/office/drawing/2016/5/9/chartex" xmlns:cx4="http://schemas.microsoft.com/office/drawing/2016/5/10/chartex" xmlns:cx5="http://schemas.microsoft.com/office/drawing/2016/5/11/chartex" xmlns:cx6="http://schemas.microsoft.com/office/drawing/2016/5/12/chartex" xmlns:cx7="http://schemas.microsoft.com/office/drawing/2016/5/13/chartex" xmlns:cx8="http://schemas.microsoft.com/office/drawing/2016/5/14/chartex" xmlns:mc="http://schemas.openxmlformats.org/markup-compatibility/2006" xmlns:aink="http://schemas.microsoft.com/office/drawing/2016/ink" xmlns:am3d="http://schemas.microsoft.com/office/drawing/2017/model3d" xmlns:o="urn:schemas-microsoft-com:office:office" xmlns:oel="http://schemas.microsoft.com/office/2019/extlst" xmlns:r="http://schemas.openxmlformats.org/officeDocument/2006/relationships" xmlns:m="http://schemas.openxmlformats.org/officeDocument/2006/math" xmlns:v="urn:schemas-microsoft-com:vml" xmlns:wp14="http://schemas.microsoft.com/office/word/2010/wordprocessingDrawing" xmlns:wp="http://schemas.openxmlformats.org/drawingml/2006/wordprocessingDrawing" xmlns:w10="urn:schemas-microsoft-com:office:word" xmlns:w="http://schemas.openxmlformats.org/wordprocessingml/2006/main" xmlns:w14="http://schemas.microsoft.com/office/word/2010/wordml" xmlns:w15="http://schemas.microsoft.com/office/word/2012/wordml" xmlns:w16cex="http://schemas.microsoft.com/office/word/2018/wordml/cex" xmlns:w16cid="http://schemas.microsoft.com/office/word/2016/wordml/cid" xmlns:w16="http://schemas.microsoft.com/office/word/2018/wordml" xmlns:w16du="http://schemas.microsoft.com/office/word/2023/wordml/word16du" xmlns:w16sdtdh="http://schemas.microsoft.com/office/word/2020/wordml/sdtdatahash" xmlns:w16se="http://schemas.microsoft.com/office/word/2015/wordml/symex" xmlns:wpg="http://schemas.microsoft.com/office/word/2010/wordprocessingGroup" xmlns:wpi="http://schemas.microsoft.com/office/word/2010/wordprocessingInk" xmlns:wne="http://schemas.microsoft.com/office/word/2006/wordml" xmlns:wps="http://schemas.microsoft.com/office/word/2010/wordprocessingShape" mc:Ignorable="w14 w15 w16se w16cid w16 w16cex w16sdtdh w16du wp14">
+  <w:abstractNum w:abstractNumId="0" w15:restartNumberingAfterBreak="0">
     <w:nsid w:val="02C450BF"/>
     <w:multiLevelType w:val="hybridMultilevel"/>
     <w:tmpl w:val="E6D4DE38"/>
@@ -3493,7 +3386,7 @@
       </w:rPr>
     </w:lvl>
   </w:abstractNum>
-  <w:abstractNum w:abstractNumId="1">
+  <w:abstractNum w:abstractNumId="1" w15:restartNumberingAfterBreak="0">
     <w:nsid w:val="03347FBA"/>
     <w:multiLevelType w:val="hybridMultilevel"/>
     <w:tmpl w:val="8E62D0B0"/>
@@ -3606,7 +3499,7 @@
       </w:rPr>
     </w:lvl>
   </w:abstractNum>
-  <w:abstractNum w:abstractNumId="2">
+  <w:abstractNum w:abstractNumId="2" w15:restartNumberingAfterBreak="0">
     <w:nsid w:val="03A45FDC"/>
     <w:multiLevelType w:val="hybridMultilevel"/>
     <w:tmpl w:val="472AA1A8"/>
@@ -3721,7 +3614,7 @@
       </w:rPr>
     </w:lvl>
   </w:abstractNum>
-  <w:abstractNum w:abstractNumId="3">
+  <w:abstractNum w:abstractNumId="3" w15:restartNumberingAfterBreak="0">
     <w:nsid w:val="0DF47A2B"/>
     <w:multiLevelType w:val="hybridMultilevel"/>
     <w:tmpl w:val="1FA2E6A6"/>
@@ -3834,7 +3727,7 @@
       </w:rPr>
     </w:lvl>
   </w:abstractNum>
-  <w:abstractNum w:abstractNumId="4">
+  <w:abstractNum w:abstractNumId="4" w15:restartNumberingAfterBreak="0">
     <w:nsid w:val="0EA04415"/>
     <w:multiLevelType w:val="hybridMultilevel"/>
     <w:tmpl w:val="56FC76FC"/>
@@ -3947,7 +3840,7 @@
       </w:rPr>
     </w:lvl>
   </w:abstractNum>
-  <w:abstractNum w:abstractNumId="5">
+  <w:abstractNum w:abstractNumId="5" w15:restartNumberingAfterBreak="0">
     <w:nsid w:val="102F00BD"/>
     <w:multiLevelType w:val="hybridMultilevel"/>
     <w:tmpl w:val="F2E4AF16"/>
@@ -4060,7 +3953,7 @@
       </w:rPr>
     </w:lvl>
   </w:abstractNum>
-  <w:abstractNum w:abstractNumId="6">
+  <w:abstractNum w:abstractNumId="6" w15:restartNumberingAfterBreak="0">
     <w:nsid w:val="158C5A13"/>
     <w:multiLevelType w:val="hybridMultilevel"/>
     <w:tmpl w:val="C5943EF8"/>
@@ -4173,7 +4066,7 @@
       </w:rPr>
     </w:lvl>
   </w:abstractNum>
-  <w:abstractNum w:abstractNumId="7">
+  <w:abstractNum w:abstractNumId="7" w15:restartNumberingAfterBreak="0">
     <w:nsid w:val="232925DC"/>
     <w:multiLevelType w:val="multilevel"/>
     <w:tmpl w:val="76E82490"/>
@@ -4286,7 +4179,7 @@
       </w:rPr>
     </w:lvl>
   </w:abstractNum>
-  <w:abstractNum w:abstractNumId="8">
+  <w:abstractNum w:abstractNumId="8" w15:restartNumberingAfterBreak="0">
     <w:nsid w:val="29C65928"/>
     <w:multiLevelType w:val="hybridMultilevel"/>
     <w:tmpl w:val="D570E9FE"/>
@@ -4399,7 +4292,7 @@
       </w:rPr>
     </w:lvl>
   </w:abstractNum>
-  <w:abstractNum w:abstractNumId="9">
+  <w:abstractNum w:abstractNumId="9" w15:restartNumberingAfterBreak="0">
     <w:nsid w:val="2B662BD3"/>
     <w:multiLevelType w:val="hybridMultilevel"/>
     <w:tmpl w:val="06A8CB36"/>
@@ -4512,7 +4405,7 @@
       </w:rPr>
     </w:lvl>
   </w:abstractNum>
-  <w:abstractNum w:abstractNumId="10">
+  <w:abstractNum w:abstractNumId="10" w15:restartNumberingAfterBreak="0">
     <w:nsid w:val="308F1A09"/>
     <w:multiLevelType w:val="hybridMultilevel"/>
     <w:tmpl w:val="CBFC2DBC"/>
@@ -4625,7 +4518,7 @@
       </w:rPr>
     </w:lvl>
   </w:abstractNum>
-  <w:abstractNum w:abstractNumId="11">
+  <w:abstractNum w:abstractNumId="11" w15:restartNumberingAfterBreak="0">
     <w:nsid w:val="3FEE5AED"/>
     <w:multiLevelType w:val="hybridMultilevel"/>
     <w:tmpl w:val="F192217E"/>
@@ -4738,7 +4631,7 @@
       </w:rPr>
     </w:lvl>
   </w:abstractNum>
-  <w:abstractNum w:abstractNumId="12">
+  <w:abstractNum w:abstractNumId="12" w15:restartNumberingAfterBreak="0">
     <w:nsid w:val="40303FEF"/>
     <w:multiLevelType w:val="hybridMultilevel"/>
     <w:tmpl w:val="3E42D6B4"/>
@@ -4850,7 +4743,7 @@
       </w:rPr>
     </w:lvl>
   </w:abstractNum>
-  <w:abstractNum w:abstractNumId="13">
+  <w:abstractNum w:abstractNumId="13" w15:restartNumberingAfterBreak="0">
     <w:nsid w:val="568567E3"/>
     <w:multiLevelType w:val="hybridMultilevel"/>
     <w:tmpl w:val="56BAA7FA"/>
@@ -4963,7 +4856,7 @@
       </w:rPr>
     </w:lvl>
   </w:abstractNum>
-  <w:abstractNum w:abstractNumId="14">
+  <w:abstractNum w:abstractNumId="14" w15:restartNumberingAfterBreak="0">
     <w:nsid w:val="58061B6C"/>
     <w:multiLevelType w:val="hybridMultilevel"/>
     <w:tmpl w:val="4EB29636"/>
@@ -5076,7 +4969,7 @@
       </w:rPr>
     </w:lvl>
   </w:abstractNum>
-  <w:abstractNum w:abstractNumId="15">
+  <w:abstractNum w:abstractNumId="15" w15:restartNumberingAfterBreak="0">
     <w:nsid w:val="5F8E0D82"/>
     <w:multiLevelType w:val="hybridMultilevel"/>
     <w:tmpl w:val="DB1EB92A"/>
@@ -5189,7 +5082,7 @@
       </w:rPr>
     </w:lvl>
   </w:abstractNum>
-  <w:abstractNum w:abstractNumId="16">
+  <w:abstractNum w:abstractNumId="16" w15:restartNumberingAfterBreak="0">
     <w:nsid w:val="60EC7EEA"/>
     <w:multiLevelType w:val="hybridMultilevel"/>
     <w:tmpl w:val="5E56862A"/>
@@ -5302,7 +5195,7 @@
       </w:rPr>
     </w:lvl>
   </w:abstractNum>
-  <w:abstractNum w:abstractNumId="17">
+  <w:abstractNum w:abstractNumId="17" w15:restartNumberingAfterBreak="0">
     <w:nsid w:val="6FFA22F6"/>
     <w:multiLevelType w:val="multilevel"/>
     <w:tmpl w:val="EBACB3F4"/>
@@ -5415,7 +5308,7 @@
       </w:rPr>
     </w:lvl>
   </w:abstractNum>
-  <w:abstractNum w:abstractNumId="18">
+  <w:abstractNum w:abstractNumId="18" w15:restartNumberingAfterBreak="0">
     <w:nsid w:val="712E3FC5"/>
     <w:multiLevelType w:val="hybridMultilevel"/>
     <w:tmpl w:val="74043FCC"/>
@@ -5528,7 +5421,7 @@
       </w:rPr>
     </w:lvl>
   </w:abstractNum>
-  <w:abstractNum w:abstractNumId="19">
+  <w:abstractNum w:abstractNumId="19" w15:restartNumberingAfterBreak="0">
     <w:nsid w:val="728A5CAB"/>
     <w:multiLevelType w:val="hybridMultilevel"/>
     <w:tmpl w:val="92BEE96A"/>
@@ -5641,7 +5534,7 @@
       </w:rPr>
     </w:lvl>
   </w:abstractNum>
-  <w:abstractNum w:abstractNumId="20">
+  <w:abstractNum w:abstractNumId="20" w15:restartNumberingAfterBreak="0">
     <w:nsid w:val="738F1137"/>
     <w:multiLevelType w:val="hybridMultilevel"/>
     <w:tmpl w:val="45625344"/>
@@ -5754,74 +5647,74 @@
       </w:rPr>
     </w:lvl>
   </w:abstractNum>
-  <w:num w:numId="1">
+  <w:num w:numId="1" w16cid:durableId="619380991">
     <w:abstractNumId w:val="11"/>
   </w:num>
-  <w:num w:numId="2">
+  <w:num w:numId="2" w16cid:durableId="1862282141">
     <w:abstractNumId w:val="16"/>
   </w:num>
-  <w:num w:numId="3">
+  <w:num w:numId="3" w16cid:durableId="1873034600">
     <w:abstractNumId w:val="14"/>
   </w:num>
-  <w:num w:numId="4">
+  <w:num w:numId="4" w16cid:durableId="2107118364">
     <w:abstractNumId w:val="13"/>
   </w:num>
-  <w:num w:numId="5">
+  <w:num w:numId="5" w16cid:durableId="1347248451">
     <w:abstractNumId w:val="20"/>
   </w:num>
-  <w:num w:numId="6">
+  <w:num w:numId="6" w16cid:durableId="955867592">
     <w:abstractNumId w:val="2"/>
   </w:num>
-  <w:num w:numId="7">
+  <w:num w:numId="7" w16cid:durableId="1025668708">
     <w:abstractNumId w:val="10"/>
   </w:num>
-  <w:num w:numId="8">
+  <w:num w:numId="8" w16cid:durableId="1482623956">
     <w:abstractNumId w:val="7"/>
   </w:num>
-  <w:num w:numId="9">
+  <w:num w:numId="9" w16cid:durableId="374619768">
     <w:abstractNumId w:val="17"/>
   </w:num>
-  <w:num w:numId="10">
+  <w:num w:numId="10" w16cid:durableId="145516230">
     <w:abstractNumId w:val="19"/>
   </w:num>
-  <w:num w:numId="11">
+  <w:num w:numId="11" w16cid:durableId="1480460252">
     <w:abstractNumId w:val="0"/>
   </w:num>
-  <w:num w:numId="12">
+  <w:num w:numId="12" w16cid:durableId="2065985878">
     <w:abstractNumId w:val="15"/>
   </w:num>
-  <w:num w:numId="13">
+  <w:num w:numId="13" w16cid:durableId="1178957880">
     <w:abstractNumId w:val="5"/>
   </w:num>
-  <w:num w:numId="14">
+  <w:num w:numId="14" w16cid:durableId="878854773">
     <w:abstractNumId w:val="4"/>
   </w:num>
-  <w:num w:numId="15">
+  <w:num w:numId="15" w16cid:durableId="291248608">
     <w:abstractNumId w:val="3"/>
   </w:num>
-  <w:num w:numId="16">
+  <w:num w:numId="16" w16cid:durableId="1951887574">
     <w:abstractNumId w:val="18"/>
   </w:num>
-  <w:num w:numId="17">
+  <w:num w:numId="17" w16cid:durableId="919363621">
     <w:abstractNumId w:val="12"/>
   </w:num>
-  <w:num w:numId="18">
+  <w:num w:numId="18" w16cid:durableId="1846743817">
     <w:abstractNumId w:val="6"/>
   </w:num>
-  <w:num w:numId="19">
+  <w:num w:numId="19" w16cid:durableId="750977427">
     <w:abstractNumId w:val="1"/>
   </w:num>
-  <w:num w:numId="20">
+  <w:num w:numId="20" w16cid:durableId="1139616517">
     <w:abstractNumId w:val="9"/>
   </w:num>
-  <w:num w:numId="21">
+  <w:num w:numId="21" w16cid:durableId="2020807826">
     <w:abstractNumId w:val="8"/>
   </w:num>
 </w:numbering>
 </file>
 
 <file path=word/styles.xml><?xml version="1.0" encoding="utf-8"?>
-<w:styles xmlns:mc="http://schemas.openxmlformats.org/markup-compatibility/2006" xmlns:r="http://schemas.openxmlformats.org/officeDocument/2006/relationships" xmlns:w="http://schemas.openxmlformats.org/wordprocessingml/2006/main" xmlns:w14="http://schemas.microsoft.com/office/word/2010/wordml" mc:Ignorable="w14">
+<w:styles xmlns:mc="http://schemas.openxmlformats.org/markup-compatibility/2006" xmlns:r="http://schemas.openxmlformats.org/officeDocument/2006/relationships" xmlns:w="http://schemas.openxmlformats.org/wordprocessingml/2006/main" xmlns:w14="http://schemas.microsoft.com/office/word/2010/wordml" xmlns:w15="http://schemas.microsoft.com/office/word/2012/wordml" xmlns:w16cex="http://schemas.microsoft.com/office/word/2018/wordml/cex" xmlns:w16cid="http://schemas.microsoft.com/office/word/2016/wordml/cid" xmlns:w16="http://schemas.microsoft.com/office/word/2018/wordml" xmlns:w16du="http://schemas.microsoft.com/office/word/2023/wordml/word16du" xmlns:w16sdtdh="http://schemas.microsoft.com/office/word/2020/wordml/sdtdatahash" xmlns:w16se="http://schemas.microsoft.com/office/word/2015/wordml/symex" mc:Ignorable="w14 w15 w16se w16cid w16 w16cex w16sdtdh w16du">
   <w:docDefaults>
     <w:rPrDefault>
       <w:rPr>
@@ -5833,153 +5726,374 @@
     </w:rPrDefault>
     <w:pPrDefault/>
   </w:docDefaults>
-  <w:latentStyles w:defLockedState="0" w:defUIPriority="99" w:defSemiHidden="1" w:defUnhideWhenUsed="1" w:defQFormat="0" w:count="276">
-    <w:lsdException w:name="Normal" w:semiHidden="0" w:uiPriority="0" w:unhideWhenUsed="0" w:qFormat="1"/>
-    <w:lsdException w:name="heading 1" w:semiHidden="0" w:uiPriority="9" w:unhideWhenUsed="0" w:qFormat="1"/>
-    <w:lsdException w:name="heading 2" w:uiPriority="9" w:qFormat="1"/>
-    <w:lsdException w:name="heading 3" w:uiPriority="9" w:qFormat="1"/>
-    <w:lsdException w:name="heading 4" w:uiPriority="9" w:qFormat="1"/>
-    <w:lsdException w:name="heading 5" w:uiPriority="9" w:qFormat="1"/>
-    <w:lsdException w:name="heading 6" w:uiPriority="9" w:qFormat="1"/>
-    <w:lsdException w:name="heading 7" w:uiPriority="9" w:qFormat="1"/>
-    <w:lsdException w:name="heading 8" w:uiPriority="9" w:qFormat="1"/>
-    <w:lsdException w:name="heading 9" w:uiPriority="9" w:qFormat="1"/>
-    <w:lsdException w:name="toc 1" w:uiPriority="39"/>
-    <w:lsdException w:name="toc 2" w:uiPriority="39"/>
-    <w:lsdException w:name="toc 3" w:uiPriority="39"/>
-    <w:lsdException w:name="toc 4" w:uiPriority="39"/>
-    <w:lsdException w:name="toc 5" w:uiPriority="39"/>
-    <w:lsdException w:name="toc 6" w:uiPriority="39"/>
-    <w:lsdException w:name="toc 7" w:uiPriority="39"/>
-    <w:lsdException w:name="toc 8" w:uiPriority="39"/>
-    <w:lsdException w:name="toc 9" w:uiPriority="39"/>
-    <w:lsdException w:name="caption" w:uiPriority="35" w:qFormat="1"/>
-    <w:lsdException w:name="Title" w:semiHidden="0" w:uiPriority="10" w:unhideWhenUsed="0" w:qFormat="1"/>
-    <w:lsdException w:name="Default Paragraph Font" w:uiPriority="1"/>
-    <w:lsdException w:name="Subtitle" w:semiHidden="0" w:uiPriority="11" w:unhideWhenUsed="0" w:qFormat="1"/>
-    <w:lsdException w:name="Strong" w:semiHidden="0" w:uiPriority="22" w:unhideWhenUsed="0" w:qFormat="1"/>
-    <w:lsdException w:name="Emphasis" w:semiHidden="0" w:uiPriority="20" w:unhideWhenUsed="0" w:qFormat="1"/>
-    <w:lsdException w:name="Table Grid" w:semiHidden="0" w:uiPriority="59" w:unhideWhenUsed="0"/>
-    <w:lsdException w:name="Note Level 1" w:semiHidden="0" w:unhideWhenUsed="0"/>
-    <w:lsdException w:name="Note Level 2" w:semiHidden="0" w:unhideWhenUsed="0"/>
-    <w:lsdException w:name="Note Level 3" w:semiHidden="0" w:unhideWhenUsed="0"/>
-    <w:lsdException w:name="Note Level 4" w:semiHidden="0" w:unhideWhenUsed="0"/>
-    <w:lsdException w:name="Note Level 5" w:semiHidden="0" w:unhideWhenUsed="0"/>
-    <w:lsdException w:name="Note Level 6" w:semiHidden="0" w:unhideWhenUsed="0"/>
-    <w:lsdException w:name="Note Level 7" w:semiHidden="0" w:unhideWhenUsed="0"/>
-    <w:lsdException w:name="Note Level 8" w:semiHidden="0" w:unhideWhenUsed="0"/>
-    <w:lsdException w:name="Note Level 9" w:semiHidden="0" w:unhideWhenUsed="0"/>
-    <w:lsdException w:name="Placeholder Text" w:unhideWhenUsed="0"/>
-    <w:lsdException w:name="No Spacing" w:semiHidden="0" w:uiPriority="1" w:unhideWhenUsed="0" w:qFormat="1"/>
-    <w:lsdException w:name="Light Shading" w:semiHidden="0" w:uiPriority="60" w:unhideWhenUsed="0"/>
-    <w:lsdException w:name="Light List" w:semiHidden="0" w:uiPriority="61" w:unhideWhenUsed="0"/>
-    <w:lsdException w:name="Light Grid" w:semiHidden="0" w:uiPriority="62" w:unhideWhenUsed="0"/>
-    <w:lsdException w:name="Medium Shading 1" w:semiHidden="0" w:uiPriority="63" w:unhideWhenUsed="0"/>
-    <w:lsdException w:name="Medium Shading 2" w:semiHidden="0" w:uiPriority="64" w:unhideWhenUsed="0"/>
-    <w:lsdException w:name="Medium List 1" w:semiHidden="0" w:uiPriority="65" w:unhideWhenUsed="0"/>
-    <w:lsdException w:name="Medium List 2" w:semiHidden="0" w:uiPriority="66" w:unhideWhenUsed="0"/>
-    <w:lsdException w:name="Medium Grid 1" w:semiHidden="0" w:uiPriority="67" w:unhideWhenUsed="0"/>
-    <w:lsdException w:name="Medium Grid 2" w:semiHidden="0" w:uiPriority="68" w:unhideWhenUsed="0"/>
-    <w:lsdException w:name="Medium Grid 3" w:semiHidden="0" w:uiPriority="69" w:unhideWhenUsed="0"/>
-    <w:lsdException w:name="Dark List" w:semiHidden="0" w:uiPriority="70" w:unhideWhenUsed="0"/>
-    <w:lsdException w:name="Colorful Shading" w:semiHidden="0" w:uiPriority="71" w:unhideWhenUsed="0"/>
-    <w:lsdException w:name="Colorful List" w:semiHidden="0" w:uiPriority="72" w:unhideWhenUsed="0"/>
-    <w:lsdException w:name="Colorful Grid" w:semiHidden="0" w:uiPriority="73" w:unhideWhenUsed="0"/>
-    <w:lsdException w:name="Light Shading Accent 1" w:semiHidden="0" w:uiPriority="60" w:unhideWhenUsed="0"/>
-    <w:lsdException w:name="Light List Accent 1" w:semiHidden="0" w:uiPriority="61" w:unhideWhenUsed="0"/>
-    <w:lsdException w:name="Light Grid Accent 1" w:semiHidden="0" w:uiPriority="62" w:unhideWhenUsed="0"/>
-    <w:lsdException w:name="Medium Shading 1 Accent 1" w:semiHidden="0" w:uiPriority="63" w:unhideWhenUsed="0"/>
-    <w:lsdException w:name="Medium Shading 2 Accent 1" w:semiHidden="0" w:uiPriority="64" w:unhideWhenUsed="0"/>
-    <w:lsdException w:name="Medium List 1 Accent 1" w:semiHidden="0" w:uiPriority="65" w:unhideWhenUsed="0"/>
-    <w:lsdException w:name="Revision" w:unhideWhenUsed="0"/>
-    <w:lsdException w:name="List Paragraph" w:semiHidden="0" w:uiPriority="34" w:unhideWhenUsed="0" w:qFormat="1"/>
-    <w:lsdException w:name="Quote" w:semiHidden="0" w:uiPriority="29" w:unhideWhenUsed="0" w:qFormat="1"/>
-    <w:lsdException w:name="Intense Quote" w:semiHidden="0" w:uiPriority="30" w:unhideWhenUsed="0" w:qFormat="1"/>
-    <w:lsdException w:name="Medium List 2 Accent 1" w:semiHidden="0" w:uiPriority="66" w:unhideWhenUsed="0"/>
-    <w:lsdException w:name="Medium Grid 1 Accent 1" w:semiHidden="0" w:uiPriority="67" w:unhideWhenUsed="0"/>
-    <w:lsdException w:name="Medium Grid 2 Accent 1" w:semiHidden="0" w:uiPriority="68" w:unhideWhenUsed="0"/>
-    <w:lsdException w:name="Medium Grid 3 Accent 1" w:semiHidden="0" w:uiPriority="69" w:unhideWhenUsed="0"/>
-    <w:lsdException w:name="Dark List Accent 1" w:semiHidden="0" w:uiPriority="70" w:unhideWhenUsed="0"/>
-    <w:lsdException w:name="Colorful Shading Accent 1" w:semiHidden="0" w:uiPriority="71" w:unhideWhenUsed="0"/>
-    <w:lsdException w:name="Colorful List Accent 1" w:semiHidden="0" w:uiPriority="72" w:unhideWhenUsed="0"/>
-    <w:lsdException w:name="Colorful Grid Accent 1" w:semiHidden="0" w:uiPriority="73" w:unhideWhenUsed="0"/>
-    <w:lsdException w:name="Light Shading Accent 2" w:semiHidden="0" w:uiPriority="60" w:unhideWhenUsed="0"/>
-    <w:lsdException w:name="Light List Accent 2" w:semiHidden="0" w:uiPriority="61" w:unhideWhenUsed="0"/>
-    <w:lsdException w:name="Light Grid Accent 2" w:semiHidden="0" w:uiPriority="62" w:unhideWhenUsed="0"/>
-    <w:lsdException w:name="Medium Shading 1 Accent 2" w:semiHidden="0" w:uiPriority="63" w:unhideWhenUsed="0"/>
-    <w:lsdException w:name="Medium Shading 2 Accent 2" w:semiHidden="0" w:uiPriority="64" w:unhideWhenUsed="0"/>
-    <w:lsdException w:name="Medium List 1 Accent 2" w:semiHidden="0" w:uiPriority="65" w:unhideWhenUsed="0"/>
-    <w:lsdException w:name="Medium List 2 Accent 2" w:semiHidden="0" w:uiPriority="66" w:unhideWhenUsed="0"/>
-    <w:lsdException w:name="Medium Grid 1 Accent 2" w:semiHidden="0" w:uiPriority="67" w:unhideWhenUsed="0"/>
-    <w:lsdException w:name="Medium Grid 2 Accent 2" w:semiHidden="0" w:uiPriority="68" w:unhideWhenUsed="0"/>
-    <w:lsdException w:name="Medium Grid 3 Accent 2" w:semiHidden="0" w:uiPriority="69" w:unhideWhenUsed="0"/>
-    <w:lsdException w:name="Dark List Accent 2" w:semiHidden="0" w:uiPriority="70" w:unhideWhenUsed="0"/>
-    <w:lsdException w:name="Colorful Shading Accent 2" w:semiHidden="0" w:uiPriority="71" w:unhideWhenUsed="0"/>
-    <w:lsdException w:name="Colorful List Accent 2" w:semiHidden="0" w:uiPriority="72" w:unhideWhenUsed="0"/>
-    <w:lsdException w:name="Colorful Grid Accent 2" w:semiHidden="0" w:uiPriority="73" w:unhideWhenUsed="0"/>
-    <w:lsdException w:name="Light Shading Accent 3" w:semiHidden="0" w:uiPriority="60" w:unhideWhenUsed="0"/>
-    <w:lsdException w:name="Light List Accent 3" w:semiHidden="0" w:uiPriority="61" w:unhideWhenUsed="0"/>
-    <w:lsdException w:name="Light Grid Accent 3" w:semiHidden="0" w:uiPriority="62" w:unhideWhenUsed="0"/>
-    <w:lsdException w:name="Medium Shading 1 Accent 3" w:semiHidden="0" w:uiPriority="63" w:unhideWhenUsed="0"/>
-    <w:lsdException w:name="Medium Shading 2 Accent 3" w:semiHidden="0" w:uiPriority="64" w:unhideWhenUsed="0"/>
-    <w:lsdException w:name="Medium List 1 Accent 3" w:semiHidden="0" w:uiPriority="65" w:unhideWhenUsed="0"/>
-    <w:lsdException w:name="Medium List 2 Accent 3" w:semiHidden="0" w:uiPriority="66" w:unhideWhenUsed="0"/>
-    <w:lsdException w:name="Medium Grid 1 Accent 3" w:semiHidden="0" w:uiPriority="67" w:unhideWhenUsed="0"/>
-    <w:lsdException w:name="Medium Grid 2 Accent 3" w:semiHidden="0" w:uiPriority="68" w:unhideWhenUsed="0"/>
-    <w:lsdException w:name="Medium Grid 3 Accent 3" w:semiHidden="0" w:uiPriority="69" w:unhideWhenUsed="0"/>
-    <w:lsdException w:name="Dark List Accent 3" w:semiHidden="0" w:uiPriority="70" w:unhideWhenUsed="0"/>
-    <w:lsdException w:name="Colorful Shading Accent 3" w:semiHidden="0" w:uiPriority="71" w:unhideWhenUsed="0"/>
-    <w:lsdException w:name="Colorful List Accent 3" w:semiHidden="0" w:uiPriority="72" w:unhideWhenUsed="0"/>
-    <w:lsdException w:name="Colorful Grid Accent 3" w:semiHidden="0" w:uiPriority="73" w:unhideWhenUsed="0"/>
-    <w:lsdException w:name="Light Shading Accent 4" w:semiHidden="0" w:uiPriority="60" w:unhideWhenUsed="0"/>
-    <w:lsdException w:name="Light List Accent 4" w:semiHidden="0" w:uiPriority="61" w:unhideWhenUsed="0"/>
-    <w:lsdException w:name="Light Grid Accent 4" w:semiHidden="0" w:uiPriority="62" w:unhideWhenUsed="0"/>
-    <w:lsdException w:name="Medium Shading 1 Accent 4" w:semiHidden="0" w:uiPriority="63" w:unhideWhenUsed="0"/>
-    <w:lsdException w:name="Medium Shading 2 Accent 4" w:semiHidden="0" w:uiPriority="64" w:unhideWhenUsed="0"/>
-    <w:lsdException w:name="Medium List 1 Accent 4" w:semiHidden="0" w:uiPriority="65" w:unhideWhenUsed="0"/>
-    <w:lsdException w:name="Medium List 2 Accent 4" w:semiHidden="0" w:uiPriority="66" w:unhideWhenUsed="0"/>
-    <w:lsdException w:name="Medium Grid 1 Accent 4" w:semiHidden="0" w:uiPriority="67" w:unhideWhenUsed="0"/>
-    <w:lsdException w:name="Medium Grid 2 Accent 4" w:semiHidden="0" w:uiPriority="68" w:unhideWhenUsed="0"/>
-    <w:lsdException w:name="Medium Grid 3 Accent 4" w:semiHidden="0" w:uiPriority="69" w:unhideWhenUsed="0"/>
-    <w:lsdException w:name="Dark List Accent 4" w:semiHidden="0" w:uiPriority="70" w:unhideWhenUsed="0"/>
-    <w:lsdException w:name="Colorful Shading Accent 4" w:semiHidden="0" w:uiPriority="71" w:unhideWhenUsed="0"/>
-    <w:lsdException w:name="Colorful List Accent 4" w:semiHidden="0" w:uiPriority="72" w:unhideWhenUsed="0"/>
-    <w:lsdException w:name="Colorful Grid Accent 4" w:semiHidden="0" w:uiPriority="73" w:unhideWhenUsed="0"/>
-    <w:lsdException w:name="Light Shading Accent 5" w:semiHidden="0" w:uiPriority="60" w:unhideWhenUsed="0"/>
-    <w:lsdException w:name="Light List Accent 5" w:semiHidden="0" w:uiPriority="61" w:unhideWhenUsed="0"/>
-    <w:lsdException w:name="Light Grid Accent 5" w:semiHidden="0" w:uiPriority="62" w:unhideWhenUsed="0"/>
-    <w:lsdException w:name="Medium Shading 1 Accent 5" w:semiHidden="0" w:uiPriority="63" w:unhideWhenUsed="0"/>
-    <w:lsdException w:name="Medium Shading 2 Accent 5" w:semiHidden="0" w:uiPriority="64" w:unhideWhenUsed="0"/>
-    <w:lsdException w:name="Medium List 1 Accent 5" w:semiHidden="0" w:uiPriority="65" w:unhideWhenUsed="0"/>
-    <w:lsdException w:name="Medium List 2 Accent 5" w:semiHidden="0" w:uiPriority="66" w:unhideWhenUsed="0"/>
-    <w:lsdException w:name="Medium Grid 1 Accent 5" w:semiHidden="0" w:uiPriority="67" w:unhideWhenUsed="0"/>
-    <w:lsdException w:name="Medium Grid 2 Accent 5" w:semiHidden="0" w:uiPriority="68" w:unhideWhenUsed="0"/>
-    <w:lsdException w:name="Medium Grid 3 Accent 5" w:semiHidden="0" w:uiPriority="69" w:unhideWhenUsed="0"/>
-    <w:lsdException w:name="Dark List Accent 5" w:semiHidden="0" w:uiPriority="70" w:unhideWhenUsed="0"/>
-    <w:lsdException w:name="Colorful Shading Accent 5" w:semiHidden="0" w:uiPriority="71" w:unhideWhenUsed="0"/>
-    <w:lsdException w:name="Colorful List Accent 5" w:semiHidden="0" w:uiPriority="72" w:unhideWhenUsed="0"/>
-    <w:lsdException w:name="Colorful Grid Accent 5" w:semiHidden="0" w:uiPriority="73" w:unhideWhenUsed="0"/>
-    <w:lsdException w:name="Light Shading Accent 6" w:semiHidden="0" w:uiPriority="60" w:unhideWhenUsed="0"/>
-    <w:lsdException w:name="Light List Accent 6" w:semiHidden="0" w:uiPriority="61" w:unhideWhenUsed="0"/>
-    <w:lsdException w:name="Light Grid Accent 6" w:semiHidden="0" w:uiPriority="62" w:unhideWhenUsed="0"/>
-    <w:lsdException w:name="Medium Shading 1 Accent 6" w:semiHidden="0" w:uiPriority="63" w:unhideWhenUsed="0"/>
-    <w:lsdException w:name="Medium Shading 2 Accent 6" w:semiHidden="0" w:uiPriority="64" w:unhideWhenUsed="0"/>
-    <w:lsdException w:name="Medium List 1 Accent 6" w:semiHidden="0" w:uiPriority="65" w:unhideWhenUsed="0"/>
-    <w:lsdException w:name="Medium List 2 Accent 6" w:semiHidden="0" w:uiPriority="66" w:unhideWhenUsed="0"/>
-    <w:lsdException w:name="Medium Grid 1 Accent 6" w:semiHidden="0" w:uiPriority="67" w:unhideWhenUsed="0"/>
-    <w:lsdException w:name="Medium Grid 2 Accent 6" w:semiHidden="0" w:uiPriority="68" w:unhideWhenUsed="0"/>
-    <w:lsdException w:name="Medium Grid 3 Accent 6" w:semiHidden="0" w:uiPriority="69" w:unhideWhenUsed="0"/>
-    <w:lsdException w:name="Dark List Accent 6" w:semiHidden="0" w:uiPriority="70" w:unhideWhenUsed="0"/>
-    <w:lsdException w:name="Colorful Shading Accent 6" w:semiHidden="0" w:uiPriority="71" w:unhideWhenUsed="0"/>
-    <w:lsdException w:name="Colorful List Accent 6" w:semiHidden="0" w:uiPriority="72" w:unhideWhenUsed="0"/>
-    <w:lsdException w:name="Colorful Grid Accent 6" w:semiHidden="0" w:uiPriority="73" w:unhideWhenUsed="0"/>
-    <w:lsdException w:name="Subtle Emphasis" w:semiHidden="0" w:uiPriority="19" w:unhideWhenUsed="0" w:qFormat="1"/>
-    <w:lsdException w:name="Intense Emphasis" w:semiHidden="0" w:uiPriority="21" w:unhideWhenUsed="0" w:qFormat="1"/>
-    <w:lsdException w:name="Subtle Reference" w:semiHidden="0" w:uiPriority="31" w:unhideWhenUsed="0" w:qFormat="1"/>
-    <w:lsdException w:name="Intense Reference" w:semiHidden="0" w:uiPriority="32" w:unhideWhenUsed="0" w:qFormat="1"/>
-    <w:lsdException w:name="Book Title" w:semiHidden="0" w:uiPriority="33" w:unhideWhenUsed="0" w:qFormat="1"/>
-    <w:lsdException w:name="Bibliography" w:uiPriority="37"/>
-    <w:lsdException w:name="TOC Heading" w:uiPriority="39" w:qFormat="1"/>
+  <w:latentStyles w:defLockedState="0" w:defUIPriority="99" w:defSemiHidden="0" w:defUnhideWhenUsed="0" w:defQFormat="0" w:count="376">
+    <w:lsdException w:name="Normal" w:uiPriority="0" w:qFormat="1"/>
+    <w:lsdException w:name="heading 1" w:uiPriority="9" w:qFormat="1"/>
+    <w:lsdException w:name="heading 2" w:semiHidden="1" w:uiPriority="9" w:unhideWhenUsed="1" w:qFormat="1"/>
+    <w:lsdException w:name="heading 3" w:semiHidden="1" w:uiPriority="9" w:unhideWhenUsed="1" w:qFormat="1"/>
+    <w:lsdException w:name="heading 4" w:semiHidden="1" w:uiPriority="9" w:unhideWhenUsed="1" w:qFormat="1"/>
+    <w:lsdException w:name="heading 5" w:semiHidden="1" w:uiPriority="9" w:unhideWhenUsed="1" w:qFormat="1"/>
+    <w:lsdException w:name="heading 6" w:semiHidden="1" w:uiPriority="9" w:unhideWhenUsed="1" w:qFormat="1"/>
+    <w:lsdException w:name="heading 7" w:semiHidden="1" w:uiPriority="9" w:unhideWhenUsed="1" w:qFormat="1"/>
+    <w:lsdException w:name="heading 8" w:semiHidden="1" w:uiPriority="9" w:unhideWhenUsed="1" w:qFormat="1"/>
+    <w:lsdException w:name="heading 9" w:semiHidden="1" w:uiPriority="9" w:unhideWhenUsed="1" w:qFormat="1"/>
+    <w:lsdException w:name="index 1" w:semiHidden="1" w:unhideWhenUsed="1"/>
+    <w:lsdException w:name="index 2" w:semiHidden="1" w:unhideWhenUsed="1"/>
+    <w:lsdException w:name="index 3" w:semiHidden="1" w:unhideWhenUsed="1"/>
+    <w:lsdException w:name="index 4" w:semiHidden="1" w:unhideWhenUsed="1"/>
+    <w:lsdException w:name="index 5" w:semiHidden="1" w:unhideWhenUsed="1"/>
+    <w:lsdException w:name="index 6" w:semiHidden="1" w:unhideWhenUsed="1"/>
+    <w:lsdException w:name="index 7" w:semiHidden="1" w:unhideWhenUsed="1"/>
+    <w:lsdException w:name="index 8" w:semiHidden="1" w:unhideWhenUsed="1"/>
+    <w:lsdException w:name="index 9" w:semiHidden="1" w:unhideWhenUsed="1"/>
+    <w:lsdException w:name="toc 1" w:semiHidden="1" w:uiPriority="39" w:unhideWhenUsed="1"/>
+    <w:lsdException w:name="toc 2" w:semiHidden="1" w:uiPriority="39" w:unhideWhenUsed="1"/>
+    <w:lsdException w:name="toc 3" w:semiHidden="1" w:uiPriority="39" w:unhideWhenUsed="1"/>
+    <w:lsdException w:name="toc 4" w:semiHidden="1" w:uiPriority="39" w:unhideWhenUsed="1"/>
+    <w:lsdException w:name="toc 5" w:semiHidden="1" w:uiPriority="39" w:unhideWhenUsed="1"/>
+    <w:lsdException w:name="toc 6" w:semiHidden="1" w:uiPriority="39" w:unhideWhenUsed="1"/>
+    <w:lsdException w:name="toc 7" w:semiHidden="1" w:uiPriority="39" w:unhideWhenUsed="1"/>
+    <w:lsdException w:name="toc 8" w:semiHidden="1" w:uiPriority="39" w:unhideWhenUsed="1"/>
+    <w:lsdException w:name="toc 9" w:semiHidden="1" w:uiPriority="39" w:unhideWhenUsed="1"/>
+    <w:lsdException w:name="Normal Indent" w:semiHidden="1" w:unhideWhenUsed="1"/>
+    <w:lsdException w:name="footnote text" w:semiHidden="1" w:unhideWhenUsed="1"/>
+    <w:lsdException w:name="annotation text" w:semiHidden="1" w:unhideWhenUsed="1"/>
+    <w:lsdException w:name="header" w:semiHidden="1" w:unhideWhenUsed="1"/>
+    <w:lsdException w:name="footer" w:semiHidden="1" w:unhideWhenUsed="1"/>
+    <w:lsdException w:name="index heading" w:semiHidden="1" w:unhideWhenUsed="1"/>
+    <w:lsdException w:name="caption" w:semiHidden="1" w:uiPriority="35" w:unhideWhenUsed="1" w:qFormat="1"/>
+    <w:lsdException w:name="table of figures" w:semiHidden="1" w:unhideWhenUsed="1"/>
+    <w:lsdException w:name="envelope address" w:semiHidden="1" w:unhideWhenUsed="1"/>
+    <w:lsdException w:name="envelope return" w:semiHidden="1" w:unhideWhenUsed="1"/>
+    <w:lsdException w:name="footnote reference" w:semiHidden="1" w:unhideWhenUsed="1"/>
+    <w:lsdException w:name="annotation reference" w:semiHidden="1" w:unhideWhenUsed="1"/>
+    <w:lsdException w:name="line number" w:semiHidden="1" w:unhideWhenUsed="1"/>
+    <w:lsdException w:name="page number" w:semiHidden="1" w:unhideWhenUsed="1"/>
+    <w:lsdException w:name="endnote reference" w:semiHidden="1" w:unhideWhenUsed="1"/>
+    <w:lsdException w:name="endnote text" w:semiHidden="1" w:unhideWhenUsed="1"/>
+    <w:lsdException w:name="table of authorities" w:semiHidden="1" w:unhideWhenUsed="1"/>
+    <w:lsdException w:name="macro" w:semiHidden="1" w:unhideWhenUsed="1"/>
+    <w:lsdException w:name="toa heading" w:semiHidden="1" w:unhideWhenUsed="1"/>
+    <w:lsdException w:name="List" w:semiHidden="1" w:unhideWhenUsed="1"/>
+    <w:lsdException w:name="List Bullet" w:semiHidden="1" w:unhideWhenUsed="1"/>
+    <w:lsdException w:name="List Number" w:semiHidden="1" w:unhideWhenUsed="1"/>
+    <w:lsdException w:name="List 2" w:semiHidden="1" w:unhideWhenUsed="1"/>
+    <w:lsdException w:name="List 3" w:semiHidden="1" w:unhideWhenUsed="1"/>
+    <w:lsdException w:name="List 4" w:semiHidden="1" w:unhideWhenUsed="1"/>
+    <w:lsdException w:name="List 5" w:semiHidden="1" w:unhideWhenUsed="1"/>
+    <w:lsdException w:name="List Bullet 2" w:semiHidden="1" w:unhideWhenUsed="1"/>
+    <w:lsdException w:name="List Bullet 3" w:semiHidden="1" w:unhideWhenUsed="1"/>
+    <w:lsdException w:name="List Bullet 4" w:semiHidden="1" w:unhideWhenUsed="1"/>
+    <w:lsdException w:name="List Bullet 5" w:semiHidden="1" w:unhideWhenUsed="1"/>
+    <w:lsdException w:name="List Number 2" w:semiHidden="1" w:unhideWhenUsed="1"/>
+    <w:lsdException w:name="List Number 3" w:semiHidden="1" w:unhideWhenUsed="1"/>
+    <w:lsdException w:name="List Number 4" w:semiHidden="1" w:unhideWhenUsed="1"/>
+    <w:lsdException w:name="List Number 5" w:semiHidden="1" w:unhideWhenUsed="1"/>
+    <w:lsdException w:name="Title" w:uiPriority="10" w:qFormat="1"/>
+    <w:lsdException w:name="Closing" w:semiHidden="1" w:unhideWhenUsed="1"/>
+    <w:lsdException w:name="Signature" w:semiHidden="1" w:unhideWhenUsed="1"/>
+    <w:lsdException w:name="Default Paragraph Font" w:semiHidden="1" w:uiPriority="1" w:unhideWhenUsed="1"/>
+    <w:lsdException w:name="Body Text" w:semiHidden="1" w:unhideWhenUsed="1"/>
+    <w:lsdException w:name="Body Text Indent" w:semiHidden="1" w:unhideWhenUsed="1"/>
+    <w:lsdException w:name="List Continue" w:semiHidden="1" w:unhideWhenUsed="1"/>
+    <w:lsdException w:name="List Continue 2" w:semiHidden="1" w:unhideWhenUsed="1"/>
+    <w:lsdException w:name="List Continue 3" w:semiHidden="1" w:unhideWhenUsed="1"/>
+    <w:lsdException w:name="List Continue 4" w:semiHidden="1" w:unhideWhenUsed="1"/>
+    <w:lsdException w:name="List Continue 5" w:semiHidden="1" w:unhideWhenUsed="1"/>
+    <w:lsdException w:name="Message Header" w:semiHidden="1" w:unhideWhenUsed="1"/>
+    <w:lsdException w:name="Subtitle" w:uiPriority="11" w:qFormat="1"/>
+    <w:lsdException w:name="Salutation" w:semiHidden="1" w:unhideWhenUsed="1"/>
+    <w:lsdException w:name="Date" w:semiHidden="1" w:unhideWhenUsed="1"/>
+    <w:lsdException w:name="Body Text First Indent" w:semiHidden="1" w:unhideWhenUsed="1"/>
+    <w:lsdException w:name="Body Text First Indent 2" w:semiHidden="1" w:unhideWhenUsed="1"/>
+    <w:lsdException w:name="Note Heading" w:semiHidden="1" w:unhideWhenUsed="1"/>
+    <w:lsdException w:name="Body Text 2" w:semiHidden="1" w:unhideWhenUsed="1"/>
+    <w:lsdException w:name="Body Text 3" w:semiHidden="1" w:unhideWhenUsed="1"/>
+    <w:lsdException w:name="Body Text Indent 2" w:semiHidden="1" w:unhideWhenUsed="1"/>
+    <w:lsdException w:name="Body Text Indent 3" w:semiHidden="1" w:unhideWhenUsed="1"/>
+    <w:lsdException w:name="Block Text" w:semiHidden="1" w:unhideWhenUsed="1"/>
+    <w:lsdException w:name="Hyperlink" w:semiHidden="1" w:unhideWhenUsed="1"/>
+    <w:lsdException w:name="FollowedHyperlink" w:semiHidden="1" w:unhideWhenUsed="1"/>
+    <w:lsdException w:name="Strong" w:uiPriority="22" w:qFormat="1"/>
+    <w:lsdException w:name="Emphasis" w:uiPriority="20" w:qFormat="1"/>
+    <w:lsdException w:name="Document Map" w:semiHidden="1" w:unhideWhenUsed="1"/>
+    <w:lsdException w:name="Plain Text" w:semiHidden="1" w:unhideWhenUsed="1"/>
+    <w:lsdException w:name="E-mail Signature" w:semiHidden="1" w:unhideWhenUsed="1"/>
+    <w:lsdException w:name="HTML Top of Form" w:semiHidden="1" w:unhideWhenUsed="1"/>
+    <w:lsdException w:name="HTML Bottom of Form" w:semiHidden="1" w:unhideWhenUsed="1"/>
+    <w:lsdException w:name="Normal (Web)" w:semiHidden="1" w:unhideWhenUsed="1"/>
+    <w:lsdException w:name="HTML Acronym" w:semiHidden="1" w:unhideWhenUsed="1"/>
+    <w:lsdException w:name="HTML Address" w:semiHidden="1" w:unhideWhenUsed="1"/>
+    <w:lsdException w:name="HTML Cite" w:semiHidden="1" w:unhideWhenUsed="1"/>
+    <w:lsdException w:name="HTML Code" w:semiHidden="1" w:unhideWhenUsed="1"/>
+    <w:lsdException w:name="HTML Definition" w:semiHidden="1" w:unhideWhenUsed="1"/>
+    <w:lsdException w:name="HTML Keyboard" w:semiHidden="1" w:unhideWhenUsed="1"/>
+    <w:lsdException w:name="HTML Preformatted" w:semiHidden="1" w:unhideWhenUsed="1"/>
+    <w:lsdException w:name="HTML Sample" w:semiHidden="1" w:unhideWhenUsed="1"/>
+    <w:lsdException w:name="HTML Typewriter" w:semiHidden="1" w:unhideWhenUsed="1"/>
+    <w:lsdException w:name="HTML Variable" w:semiHidden="1" w:unhideWhenUsed="1"/>
+    <w:lsdException w:name="Normal Table" w:semiHidden="1" w:unhideWhenUsed="1"/>
+    <w:lsdException w:name="annotation subject" w:semiHidden="1" w:unhideWhenUsed="1"/>
+    <w:lsdException w:name="No List" w:semiHidden="1" w:unhideWhenUsed="1"/>
+    <w:lsdException w:name="Outline List 1" w:semiHidden="1" w:unhideWhenUsed="1"/>
+    <w:lsdException w:name="Outline List 2" w:semiHidden="1" w:unhideWhenUsed="1"/>
+    <w:lsdException w:name="Outline List 3" w:semiHidden="1" w:unhideWhenUsed="1"/>
+    <w:lsdException w:name="Table Simple 1" w:semiHidden="1" w:unhideWhenUsed="1"/>
+    <w:lsdException w:name="Table Simple 2" w:semiHidden="1" w:unhideWhenUsed="1"/>
+    <w:lsdException w:name="Table Simple 3" w:semiHidden="1" w:unhideWhenUsed="1"/>
+    <w:lsdException w:name="Table Classic 1" w:semiHidden="1" w:unhideWhenUsed="1"/>
+    <w:lsdException w:name="Table Classic 2" w:semiHidden="1" w:unhideWhenUsed="1"/>
+    <w:lsdException w:name="Table Classic 3" w:semiHidden="1" w:unhideWhenUsed="1"/>
+    <w:lsdException w:name="Table Classic 4" w:semiHidden="1" w:unhideWhenUsed="1"/>
+    <w:lsdException w:name="Table Colorful 1" w:semiHidden="1" w:unhideWhenUsed="1"/>
+    <w:lsdException w:name="Table Colorful 2" w:semiHidden="1" w:unhideWhenUsed="1"/>
+    <w:lsdException w:name="Table Colorful 3" w:semiHidden="1" w:unhideWhenUsed="1"/>
+    <w:lsdException w:name="Table Columns 1" w:semiHidden="1" w:unhideWhenUsed="1"/>
+    <w:lsdException w:name="Table Columns 2" w:semiHidden="1" w:unhideWhenUsed="1"/>
+    <w:lsdException w:name="Table Columns 3" w:semiHidden="1" w:unhideWhenUsed="1"/>
+    <w:lsdException w:name="Table Columns 4" w:semiHidden="1" w:unhideWhenUsed="1"/>
+    <w:lsdException w:name="Table Columns 5" w:semiHidden="1" w:unhideWhenUsed="1"/>
+    <w:lsdException w:name="Table Grid 1" w:semiHidden="1" w:unhideWhenUsed="1"/>
+    <w:lsdException w:name="Table Grid 2" w:semiHidden="1" w:unhideWhenUsed="1"/>
+    <w:lsdException w:name="Table Grid 3" w:semiHidden="1" w:unhideWhenUsed="1"/>
+    <w:lsdException w:name="Table Grid 4" w:semiHidden="1" w:unhideWhenUsed="1"/>
+    <w:lsdException w:name="Table Grid 5" w:semiHidden="1" w:unhideWhenUsed="1"/>
+    <w:lsdException w:name="Table Grid 6" w:semiHidden="1" w:unhideWhenUsed="1"/>
+    <w:lsdException w:name="Table Grid 7" w:semiHidden="1" w:unhideWhenUsed="1"/>
+    <w:lsdException w:name="Table Grid 8" w:semiHidden="1" w:unhideWhenUsed="1"/>
+    <w:lsdException w:name="Table List 1" w:semiHidden="1" w:unhideWhenUsed="1"/>
+    <w:lsdException w:name="Table List 2" w:semiHidden="1" w:unhideWhenUsed="1"/>
+    <w:lsdException w:name="Table List 3" w:semiHidden="1" w:unhideWhenUsed="1"/>
+    <w:lsdException w:name="Table List 4" w:semiHidden="1" w:unhideWhenUsed="1"/>
+    <w:lsdException w:name="Table List 5" w:semiHidden="1" w:unhideWhenUsed="1"/>
+    <w:lsdException w:name="Table List 6" w:semiHidden="1" w:unhideWhenUsed="1"/>
+    <w:lsdException w:name="Table List 7" w:semiHidden="1" w:unhideWhenUsed="1"/>
+    <w:lsdException w:name="Table List 8" w:semiHidden="1" w:unhideWhenUsed="1"/>
+    <w:lsdException w:name="Table 3D effects 1" w:semiHidden="1" w:unhideWhenUsed="1"/>
+    <w:lsdException w:name="Table 3D effects 2" w:semiHidden="1" w:unhideWhenUsed="1"/>
+    <w:lsdException w:name="Table 3D effects 3" w:semiHidden="1" w:unhideWhenUsed="1"/>
+    <w:lsdException w:name="Table Contemporary" w:semiHidden="1" w:unhideWhenUsed="1"/>
+    <w:lsdException w:name="Table Elegant" w:semiHidden="1" w:unhideWhenUsed="1"/>
+    <w:lsdException w:name="Table Professional" w:semiHidden="1" w:unhideWhenUsed="1"/>
+    <w:lsdException w:name="Table Subtle 1" w:semiHidden="1" w:unhideWhenUsed="1"/>
+    <w:lsdException w:name="Table Subtle 2" w:semiHidden="1" w:unhideWhenUsed="1"/>
+    <w:lsdException w:name="Table Web 1" w:semiHidden="1" w:unhideWhenUsed="1"/>
+    <w:lsdException w:name="Table Web 2" w:semiHidden="1" w:unhideWhenUsed="1"/>
+    <w:lsdException w:name="Table Web 3" w:semiHidden="1" w:unhideWhenUsed="1"/>
+    <w:lsdException w:name="Balloon Text" w:semiHidden="1" w:unhideWhenUsed="1"/>
+    <w:lsdException w:name="Table Grid" w:uiPriority="59"/>
+    <w:lsdException w:name="Table Theme" w:semiHidden="1" w:unhideWhenUsed="1"/>
+    <w:lsdException w:name="Placeholder Text" w:semiHidden="1"/>
+    <w:lsdException w:name="No Spacing" w:uiPriority="1" w:qFormat="1"/>
+    <w:lsdException w:name="Light Shading" w:uiPriority="60"/>
+    <w:lsdException w:name="Light List" w:uiPriority="61"/>
+    <w:lsdException w:name="Light Grid" w:uiPriority="62"/>
+    <w:lsdException w:name="Medium Shading 1" w:uiPriority="63"/>
+    <w:lsdException w:name="Medium Shading 2" w:uiPriority="64"/>
+    <w:lsdException w:name="Medium List 1" w:uiPriority="65"/>
+    <w:lsdException w:name="Medium List 2" w:uiPriority="66"/>
+    <w:lsdException w:name="Medium Grid 1" w:uiPriority="67"/>
+    <w:lsdException w:name="Medium Grid 2" w:uiPriority="68"/>
+    <w:lsdException w:name="Medium Grid 3" w:uiPriority="69"/>
+    <w:lsdException w:name="Dark List" w:uiPriority="70"/>
+    <w:lsdException w:name="Colorful Shading" w:uiPriority="71"/>
+    <w:lsdException w:name="Colorful List" w:uiPriority="72"/>
+    <w:lsdException w:name="Colorful Grid" w:uiPriority="73"/>
+    <w:lsdException w:name="Light Shading Accent 1" w:uiPriority="60"/>
+    <w:lsdException w:name="Light List Accent 1" w:uiPriority="61"/>
+    <w:lsdException w:name="Light Grid Accent 1" w:uiPriority="62"/>
+    <w:lsdException w:name="Medium Shading 1 Accent 1" w:uiPriority="63"/>
+    <w:lsdException w:name="Medium Shading 2 Accent 1" w:uiPriority="64"/>
+    <w:lsdException w:name="Medium List 1 Accent 1" w:uiPriority="65"/>
+    <w:lsdException w:name="Revision" w:semiHidden="1"/>
+    <w:lsdException w:name="List Paragraph" w:uiPriority="34" w:qFormat="1"/>
+    <w:lsdException w:name="Quote" w:uiPriority="29" w:qFormat="1"/>
+    <w:lsdException w:name="Intense Quote" w:uiPriority="30" w:qFormat="1"/>
+    <w:lsdException w:name="Medium List 2 Accent 1" w:uiPriority="66"/>
+    <w:lsdException w:name="Medium Grid 1 Accent 1" w:uiPriority="67"/>
+    <w:lsdException w:name="Medium Grid 2 Accent 1" w:uiPriority="68"/>
+    <w:lsdException w:name="Medium Grid 3 Accent 1" w:uiPriority="69"/>
+    <w:lsdException w:name="Dark List Accent 1" w:uiPriority="70"/>
+    <w:lsdException w:name="Colorful Shading Accent 1" w:uiPriority="71"/>
+    <w:lsdException w:name="Colorful List Accent 1" w:uiPriority="72"/>
+    <w:lsdException w:name="Colorful Grid Accent 1" w:uiPriority="73"/>
+    <w:lsdException w:name="Light Shading Accent 2" w:uiPriority="60"/>
+    <w:lsdException w:name="Light List Accent 2" w:uiPriority="61"/>
+    <w:lsdException w:name="Light Grid Accent 2" w:uiPriority="62"/>
+    <w:lsdException w:name="Medium Shading 1 Accent 2" w:uiPriority="63"/>
+    <w:lsdException w:name="Medium Shading 2 Accent 2" w:uiPriority="64"/>
+    <w:lsdException w:name="Medium List 1 Accent 2" w:uiPriority="65"/>
+    <w:lsdException w:name="Medium List 2 Accent 2" w:uiPriority="66"/>
+    <w:lsdException w:name="Medium Grid 1 Accent 2" w:uiPriority="67"/>
+    <w:lsdException w:name="Medium Grid 2 Accent 2" w:uiPriority="68"/>
+    <w:lsdException w:name="Medium Grid 3 Accent 2" w:uiPriority="69"/>
+    <w:lsdException w:name="Dark List Accent 2" w:uiPriority="70"/>
+    <w:lsdException w:name="Colorful Shading Accent 2" w:uiPriority="71"/>
+    <w:lsdException w:name="Colorful List Accent 2" w:uiPriority="72"/>
+    <w:lsdException w:name="Colorful Grid Accent 2" w:uiPriority="73"/>
+    <w:lsdException w:name="Light Shading Accent 3" w:uiPriority="60"/>
+    <w:lsdException w:name="Light List Accent 3" w:uiPriority="61"/>
+    <w:lsdException w:name="Light Grid Accent 3" w:uiPriority="62"/>
+    <w:lsdException w:name="Medium Shading 1 Accent 3" w:uiPriority="63"/>
+    <w:lsdException w:name="Medium Shading 2 Accent 3" w:uiPriority="64"/>
+    <w:lsdException w:name="Medium List 1 Accent 3" w:uiPriority="65"/>
+    <w:lsdException w:name="Medium List 2 Accent 3" w:uiPriority="66"/>
+    <w:lsdException w:name="Medium Grid 1 Accent 3" w:uiPriority="67"/>
+    <w:lsdException w:name="Medium Grid 2 Accent 3" w:uiPriority="68"/>
+    <w:lsdException w:name="Medium Grid 3 Accent 3" w:uiPriority="69"/>
+    <w:lsdException w:name="Dark List Accent 3" w:uiPriority="70"/>
+    <w:lsdException w:name="Colorful Shading Accent 3" w:uiPriority="71"/>
+    <w:lsdException w:name="Colorful List Accent 3" w:uiPriority="72"/>
+    <w:lsdException w:name="Colorful Grid Accent 3" w:uiPriority="73"/>
+    <w:lsdException w:name="Light Shading Accent 4" w:uiPriority="60"/>
+    <w:lsdException w:name="Light List Accent 4" w:uiPriority="61"/>
+    <w:lsdException w:name="Light Grid Accent 4" w:uiPriority="62"/>
+    <w:lsdException w:name="Medium Shading 1 Accent 4" w:uiPriority="63"/>
+    <w:lsdException w:name="Medium Shading 2 Accent 4" w:uiPriority="64"/>
+    <w:lsdException w:name="Medium List 1 Accent 4" w:uiPriority="65"/>
+    <w:lsdException w:name="Medium List 2 Accent 4" w:uiPriority="66"/>
+    <w:lsdException w:name="Medium Grid 1 Accent 4" w:uiPriority="67"/>
+    <w:lsdException w:name="Medium Grid 2 Accent 4" w:uiPriority="68"/>
+    <w:lsdException w:name="Medium Grid 3 Accent 4" w:uiPriority="69"/>
+    <w:lsdException w:name="Dark List Accent 4" w:uiPriority="70"/>
+    <w:lsdException w:name="Colorful Shading Accent 4" w:uiPriority="71"/>
+    <w:lsdException w:name="Colorful List Accent 4" w:uiPriority="72"/>
+    <w:lsdException w:name="Colorful Grid Accent 4" w:uiPriority="73"/>
+    <w:lsdException w:name="Light Shading Accent 5" w:uiPriority="60"/>
+    <w:lsdException w:name="Light List Accent 5" w:uiPriority="61"/>
+    <w:lsdException w:name="Light Grid Accent 5" w:uiPriority="62"/>
+    <w:lsdException w:name="Medium Shading 1 Accent 5" w:uiPriority="63"/>
+    <w:lsdException w:name="Medium Shading 2 Accent 5" w:uiPriority="64"/>
+    <w:lsdException w:name="Medium List 1 Accent 5" w:uiPriority="65"/>
+    <w:lsdException w:name="Medium List 2 Accent 5" w:uiPriority="66"/>
+    <w:lsdException w:name="Medium Grid 1 Accent 5" w:uiPriority="67"/>
+    <w:lsdException w:name="Medium Grid 2 Accent 5" w:uiPriority="68"/>
+    <w:lsdException w:name="Medium Grid 3 Accent 5" w:uiPriority="69"/>
+    <w:lsdException w:name="Dark List Accent 5" w:uiPriority="70"/>
+    <w:lsdException w:name="Colorful Shading Accent 5" w:uiPriority="71"/>
+    <w:lsdException w:name="Colorful List Accent 5" w:uiPriority="72"/>
+    <w:lsdException w:name="Colorful Grid Accent 5" w:uiPriority="73"/>
+    <w:lsdException w:name="Light Shading Accent 6" w:uiPriority="60"/>
+    <w:lsdException w:name="Light List Accent 6" w:uiPriority="61"/>
+    <w:lsdException w:name="Light Grid Accent 6" w:uiPriority="62"/>
+    <w:lsdException w:name="Medium Shading 1 Accent 6" w:uiPriority="63"/>
+    <w:lsdException w:name="Medium Shading 2 Accent 6" w:uiPriority="64"/>
+    <w:lsdException w:name="Medium List 1 Accent 6" w:uiPriority="65"/>
+    <w:lsdException w:name="Medium List 2 Accent 6" w:uiPriority="66"/>
+    <w:lsdException w:name="Medium Grid 1 Accent 6" w:uiPriority="67"/>
+    <w:lsdException w:name="Medium Grid 2 Accent 6" w:uiPriority="68"/>
+    <w:lsdException w:name="Medium Grid 3 Accent 6" w:uiPriority="69"/>
+    <w:lsdException w:name="Dark List Accent 6" w:uiPriority="70"/>
+    <w:lsdException w:name="Colorful Shading Accent 6" w:uiPriority="71"/>
+    <w:lsdException w:name="Colorful List Accent 6" w:uiPriority="72"/>
+    <w:lsdException w:name="Colorful Grid Accent 6" w:uiPriority="73"/>
+    <w:lsdException w:name="Subtle Emphasis" w:uiPriority="19" w:qFormat="1"/>
+    <w:lsdException w:name="Intense Emphasis" w:uiPriority="21" w:qFormat="1"/>
+    <w:lsdException w:name="Subtle Reference" w:uiPriority="31" w:qFormat="1"/>
+    <w:lsdException w:name="Intense Reference" w:uiPriority="32" w:qFormat="1"/>
+    <w:lsdException w:name="Book Title" w:uiPriority="33" w:qFormat="1"/>
+    <w:lsdException w:name="Bibliography" w:semiHidden="1" w:uiPriority="37" w:unhideWhenUsed="1"/>
+    <w:lsdException w:name="TOC Heading" w:semiHidden="1" w:uiPriority="39" w:unhideWhenUsed="1" w:qFormat="1"/>
+    <w:lsdException w:name="Grid Table 4" w:uiPriority="49"/>
+    <w:lsdException w:name="Grid Table 5 Dark" w:uiPriority="50"/>
+    <w:lsdException w:name="Grid Table 6 Colorful" w:uiPriority="51"/>
+    <w:lsdException w:name="Grid Table 7 Colorful" w:uiPriority="52"/>
+    <w:lsdException w:name="Grid Table 1 Light Accent 1" w:uiPriority="46"/>
+    <w:lsdException w:name="Grid Table 2 Accent 1" w:uiPriority="47"/>
+    <w:lsdException w:name="Grid Table 3 Accent 1" w:uiPriority="48"/>
+    <w:lsdException w:name="Grid Table 4 Accent 1" w:uiPriority="49"/>
+    <w:lsdException w:name="Grid Table 5 Dark Accent 1" w:uiPriority="50"/>
+    <w:lsdException w:name="Grid Table 6 Colorful Accent 1" w:uiPriority="51"/>
+    <w:lsdException w:name="Grid Table 7 Colorful Accent 1" w:uiPriority="52"/>
+    <w:lsdException w:name="Grid Table 1 Light Accent 2" w:uiPriority="46"/>
+    <w:lsdException w:name="Grid Table 2 Accent 2" w:uiPriority="47"/>
+    <w:lsdException w:name="Grid Table 3 Accent 2" w:uiPriority="48"/>
+    <w:lsdException w:name="Grid Table 4 Accent 2" w:uiPriority="49"/>
+    <w:lsdException w:name="Grid Table 5 Dark Accent 2" w:uiPriority="50"/>
+    <w:lsdException w:name="Grid Table 6 Colorful Accent 2" w:uiPriority="51"/>
+    <w:lsdException w:name="Grid Table 7 Colorful Accent 2" w:uiPriority="52"/>
+    <w:lsdException w:name="Grid Table 1 Light Accent 3" w:uiPriority="46"/>
+    <w:lsdException w:name="Grid Table 2 Accent 3" w:uiPriority="47"/>
+    <w:lsdException w:name="Grid Table 3 Accent 3" w:uiPriority="48"/>
+    <w:lsdException w:name="Grid Table 4 Accent 3" w:uiPriority="49"/>
+    <w:lsdException w:name="Grid Table 5 Dark Accent 3" w:uiPriority="50"/>
+    <w:lsdException w:name="Grid Table 6 Colorful Accent 3" w:uiPriority="51"/>
+    <w:lsdException w:name="Grid Table 7 Colorful Accent 3" w:uiPriority="52"/>
+    <w:lsdException w:name="Grid Table 1 Light Accent 4" w:uiPriority="46"/>
+    <w:lsdException w:name="Grid Table 2 Accent 4" w:uiPriority="47"/>
+    <w:lsdException w:name="Grid Table 3 Accent 4" w:uiPriority="48"/>
+    <w:lsdException w:name="Grid Table 4 Accent 4" w:uiPriority="49"/>
+    <w:lsdException w:name="Grid Table 5 Dark Accent 4" w:uiPriority="50"/>
+    <w:lsdException w:name="Grid Table 6 Colorful Accent 4" w:uiPriority="51"/>
+    <w:lsdException w:name="Grid Table 7 Colorful Accent 4" w:uiPriority="52"/>
+    <w:lsdException w:name="Grid Table 1 Light Accent 5" w:uiPriority="46"/>
+    <w:lsdException w:name="Grid Table 2 Accent 5" w:uiPriority="47"/>
+    <w:lsdException w:name="Grid Table 3 Accent 5" w:uiPriority="48"/>
+    <w:lsdException w:name="Grid Table 4 Accent 5" w:uiPriority="49"/>
+    <w:lsdException w:name="Grid Table 5 Dark Accent 5" w:uiPriority="50"/>
+    <w:lsdException w:name="Grid Table 6 Colorful Accent 5" w:uiPriority="51"/>
+    <w:lsdException w:name="Grid Table 7 Colorful Accent 5" w:uiPriority="52"/>
+    <w:lsdException w:name="Grid Table 1 Light Accent 6" w:uiPriority="46"/>
+    <w:lsdException w:name="Grid Table 2 Accent 6" w:uiPriority="47"/>
+    <w:lsdException w:name="Grid Table 3 Accent 6" w:uiPriority="48"/>
+    <w:lsdException w:name="Grid Table 4 Accent 6" w:uiPriority="49"/>
+    <w:lsdException w:name="Grid Table 5 Dark Accent 6" w:uiPriority="50"/>
+    <w:lsdException w:name="Grid Table 6 Colorful Accent 6" w:uiPriority="51"/>
+    <w:lsdException w:name="Grid Table 7 Colorful Accent 6" w:uiPriority="52"/>
+    <w:lsdException w:name="List Table 1 Light" w:uiPriority="46"/>
+    <w:lsdException w:name="List Table 2" w:uiPriority="47"/>
+    <w:lsdException w:name="List Table 3" w:uiPriority="48"/>
+    <w:lsdException w:name="List Table 4" w:uiPriority="49"/>
+    <w:lsdException w:name="List Table 5 Dark" w:uiPriority="50"/>
+    <w:lsdException w:name="List Table 6 Colorful" w:uiPriority="51"/>
+    <w:lsdException w:name="List Table 7 Colorful" w:uiPriority="52"/>
+    <w:lsdException w:name="List Table 1 Light Accent 1" w:uiPriority="46"/>
+    <w:lsdException w:name="List Table 2 Accent 1" w:uiPriority="47"/>
+    <w:lsdException w:name="List Table 3 Accent 1" w:uiPriority="48"/>
+    <w:lsdException w:name="List Table 4 Accent 1" w:uiPriority="49"/>
+    <w:lsdException w:name="List Table 5 Dark Accent 1" w:uiPriority="50"/>
+    <w:lsdException w:name="List Table 6 Colorful Accent 1" w:uiPriority="51"/>
+    <w:lsdException w:name="List Table 7 Colorful Accent 1" w:uiPriority="52"/>
+    <w:lsdException w:name="List Table 1 Light Accent 2" w:uiPriority="46"/>
+    <w:lsdException w:name="List Table 2 Accent 2" w:uiPriority="47"/>
+    <w:lsdException w:name="List Table 3 Accent 2" w:uiPriority="48"/>
+    <w:lsdException w:name="List Table 4 Accent 2" w:uiPriority="49"/>
+    <w:lsdException w:name="List Table 5 Dark Accent 2" w:uiPriority="50"/>
+    <w:lsdException w:name="List Table 6 Colorful Accent 2" w:uiPriority="51"/>
+    <w:lsdException w:name="List Table 7 Colorful Accent 2" w:uiPriority="52"/>
+    <w:lsdException w:name="List Table 1 Light Accent 3" w:uiPriority="46"/>
+    <w:lsdException w:name="List Table 2 Accent 3" w:uiPriority="47"/>
+    <w:lsdException w:name="List Table 3 Accent 3" w:uiPriority="48"/>
+    <w:lsdException w:name="List Table 4 Accent 3" w:uiPriority="49"/>
+    <w:lsdException w:name="List Table 5 Dark Accent 3" w:uiPriority="50"/>
+    <w:lsdException w:name="List Table 6 Colorful Accent 3" w:uiPriority="51"/>
+    <w:lsdException w:name="List Table 7 Colorful Accent 3" w:uiPriority="52"/>
+    <w:lsdException w:name="List Table 1 Light Accent 4" w:uiPriority="46"/>
+    <w:lsdException w:name="List Table 2 Accent 4" w:uiPriority="47"/>
+    <w:lsdException w:name="List Table 3 Accent 4" w:uiPriority="48"/>
+    <w:lsdException w:name="List Table 4 Accent 4" w:uiPriority="49"/>
+    <w:lsdException w:name="List Table 5 Dark Accent 4" w:uiPriority="50"/>
+    <w:lsdException w:name="List Table 6 Colorful Accent 4" w:uiPriority="51"/>
+    <w:lsdException w:name="List Table 7 Colorful Accent 4" w:uiPriority="52"/>
+    <w:lsdException w:name="List Table 1 Light Accent 5" w:uiPriority="46"/>
+    <w:lsdException w:name="List Table 2 Accent 5" w:uiPriority="47"/>
+    <w:lsdException w:name="List Table 3 Accent 5" w:uiPriority="48"/>
+    <w:lsdException w:name="List Table 4 Accent 5" w:uiPriority="49"/>
+    <w:lsdException w:name="List Table 5 Dark Accent 5" w:uiPriority="50"/>
+    <w:lsdException w:name="List Table 6 Colorful Accent 5" w:uiPriority="51"/>
+    <w:lsdException w:name="List Table 7 Colorful Accent 5" w:uiPriority="52"/>
+    <w:lsdException w:name="List Table 1 Light Accent 6" w:uiPriority="46"/>
+    <w:lsdException w:name="List Table 2 Accent 6" w:uiPriority="47"/>
+    <w:lsdException w:name="List Table 3 Accent 6" w:uiPriority="48"/>
+    <w:lsdException w:name="List Table 4 Accent 6" w:uiPriority="49"/>
+    <w:lsdException w:name="List Table 5 Dark Accent 6" w:uiPriority="50"/>
+    <w:lsdException w:name="List Table 6 Colorful Accent 6" w:uiPriority="51"/>
+    <w:lsdException w:name="List Table 7 Colorful Accent 6" w:uiPriority="52"/>
+    <w:lsdException w:name="Mention" w:semiHidden="1" w:unhideWhenUsed="1"/>
+    <w:lsdException w:name="Smart Hyperlink" w:semiHidden="1" w:unhideWhenUsed="1"/>
+    <w:lsdException w:name="Hashtag" w:semiHidden="1" w:unhideWhenUsed="1"/>
+    <w:lsdException w:name="Unresolved Mention" w:semiHidden="1" w:unhideWhenUsed="1"/>
+    <w:lsdException w:name="Smart Link" w:semiHidden="1" w:unhideWhenUsed="1"/>
   </w:latentStyles>
   <w:style w:type="paragraph" w:default="1" w:styleId="Normal">
     <w:name w:val="Normal"/>
@@ -6090,8 +6204,8 @@
     <w:uiPriority w:val="99"/>
     <w:rsid w:val="00A00A1D"/>
   </w:style>
-  <w:style w:type="character" w:customStyle="1" w:styleId="UnresolvedMention">
-    <w:name w:val="Unresolved Mention"/>
+  <w:style w:type="character" w:customStyle="1" w:styleId="UnresolvedMention1">
+    <w:name w:val="Unresolved Mention1"/>
     <w:basedOn w:val="DefaultParagraphFont"/>
     <w:uiPriority w:val="99"/>
     <w:rsid w:val="00A00A1D"/>
@@ -6118,7 +6232,6 @@
     <w:uiPriority w:val="59"/>
     <w:rsid w:val="00B80B6C"/>
     <w:tblPr>
-      <w:tblInd w:w="0" w:type="dxa"/>
       <w:tblBorders>
         <w:top w:val="single" w:sz="4" w:space="0" w:color="auto"/>
         <w:left w:val="single" w:sz="4" w:space="0" w:color="auto"/>
@@ -6127,331 +6240,19 @@
         <w:insideH w:val="single" w:sz="4" w:space="0" w:color="auto"/>
         <w:insideV w:val="single" w:sz="4" w:space="0" w:color="auto"/>
       </w:tblBorders>
-      <w:tblCellMar>
-        <w:top w:w="0" w:type="dxa"/>
-        <w:left w:w="108" w:type="dxa"/>
-        <w:bottom w:w="0" w:type="dxa"/>
-        <w:right w:w="108" w:type="dxa"/>
-      </w:tblCellMar>
     </w:tblPr>
   </w:style>
-</w:styles>
-</file>
-
-<file path=word/stylesWithEffects.xml><?xml version="1.0" encoding="utf-8"?>
-<w:styles xmlns:wpc="http://schemas.microsoft.com/office/word/2010/wordprocessingCanvas" xmlns:mo="http://schemas.microsoft.com/office/mac/office/2008/main" xmlns:mc="http://schemas.openxmlformats.org/markup-compatibility/2006" xmlns:mv="urn:schemas-microsoft-com:mac:vml" xmlns:o="urn:schemas-microsoft-com:office:office" xmlns:r="http://schemas.openxmlformats.org/officeDocument/2006/relationships" xmlns:m="http://schemas.openxmlformats.org/officeDocument/2006/math" xmlns:v="urn:schemas-microsoft-com:vml" xmlns:wp14="http://schemas.microsoft.com/office/word/2010/wordprocessingDrawing" xmlns:wp="http://schemas.openxmlformats.org/drawingml/2006/wordprocessingDrawing" xmlns:w10="urn:schemas-microsoft-com:office:word" xmlns:w="http://schemas.openxmlformats.org/wordprocessingml/2006/main" xmlns:w14="http://schemas.microsoft.com/office/word/2010/wordml" xmlns:wpg="http://schemas.microsoft.com/office/word/2010/wordprocessingGroup" xmlns:wpi="http://schemas.microsoft.com/office/word/2010/wordprocessingInk" xmlns:wne="http://schemas.microsoft.com/office/word/2006/wordml" xmlns:wps="http://schemas.microsoft.com/office/word/2010/wordprocessingShape" mc:Ignorable="w14 wp14">
-  <w:docDefaults>
-    <w:rPrDefault>
-      <w:rPr>
-        <w:rFonts w:asciiTheme="minorHAnsi" w:eastAsiaTheme="minorEastAsia" w:hAnsiTheme="minorHAnsi" w:cstheme="minorBidi"/>
-        <w:sz w:val="24"/>
-        <w:szCs w:val="24"/>
-        <w:lang w:val="en-US" w:eastAsia="en-US" w:bidi="ar-SA"/>
-      </w:rPr>
-    </w:rPrDefault>
-    <w:pPrDefault/>
-  </w:docDefaults>
-  <w:latentStyles w:defLockedState="0" w:defUIPriority="99" w:defSemiHidden="1" w:defUnhideWhenUsed="1" w:defQFormat="0" w:count="276">
-    <w:lsdException w:name="Normal" w:semiHidden="0" w:uiPriority="0" w:unhideWhenUsed="0" w:qFormat="1"/>
-    <w:lsdException w:name="heading 1" w:semiHidden="0" w:uiPriority="9" w:unhideWhenUsed="0" w:qFormat="1"/>
-    <w:lsdException w:name="heading 2" w:uiPriority="9" w:qFormat="1"/>
-    <w:lsdException w:name="heading 3" w:uiPriority="9" w:qFormat="1"/>
-    <w:lsdException w:name="heading 4" w:uiPriority="9" w:qFormat="1"/>
-    <w:lsdException w:name="heading 5" w:uiPriority="9" w:qFormat="1"/>
-    <w:lsdException w:name="heading 6" w:uiPriority="9" w:qFormat="1"/>
-    <w:lsdException w:name="heading 7" w:uiPriority="9" w:qFormat="1"/>
-    <w:lsdException w:name="heading 8" w:uiPriority="9" w:qFormat="1"/>
-    <w:lsdException w:name="heading 9" w:uiPriority="9" w:qFormat="1"/>
-    <w:lsdException w:name="toc 1" w:uiPriority="39"/>
-    <w:lsdException w:name="toc 2" w:uiPriority="39"/>
-    <w:lsdException w:name="toc 3" w:uiPriority="39"/>
-    <w:lsdException w:name="toc 4" w:uiPriority="39"/>
-    <w:lsdException w:name="toc 5" w:uiPriority="39"/>
-    <w:lsdException w:name="toc 6" w:uiPriority="39"/>
-    <w:lsdException w:name="toc 7" w:uiPriority="39"/>
-    <w:lsdException w:name="toc 8" w:uiPriority="39"/>
-    <w:lsdException w:name="toc 9" w:uiPriority="39"/>
-    <w:lsdException w:name="caption" w:uiPriority="35" w:qFormat="1"/>
-    <w:lsdException w:name="Title" w:semiHidden="0" w:uiPriority="10" w:unhideWhenUsed="0" w:qFormat="1"/>
-    <w:lsdException w:name="Default Paragraph Font" w:uiPriority="1"/>
-    <w:lsdException w:name="Subtitle" w:semiHidden="0" w:uiPriority="11" w:unhideWhenUsed="0" w:qFormat="1"/>
-    <w:lsdException w:name="Strong" w:semiHidden="0" w:uiPriority="22" w:unhideWhenUsed="0" w:qFormat="1"/>
-    <w:lsdException w:name="Emphasis" w:semiHidden="0" w:uiPriority="20" w:unhideWhenUsed="0" w:qFormat="1"/>
-    <w:lsdException w:name="Table Grid" w:semiHidden="0" w:uiPriority="59" w:unhideWhenUsed="0"/>
-    <w:lsdException w:name="Note Level 1" w:semiHidden="0" w:unhideWhenUsed="0"/>
-    <w:lsdException w:name="Note Level 2" w:semiHidden="0" w:unhideWhenUsed="0"/>
-    <w:lsdException w:name="Note Level 3" w:semiHidden="0" w:unhideWhenUsed="0"/>
-    <w:lsdException w:name="Note Level 4" w:semiHidden="0" w:unhideWhenUsed="0"/>
-    <w:lsdException w:name="Note Level 5" w:semiHidden="0" w:unhideWhenUsed="0"/>
-    <w:lsdException w:name="Note Level 6" w:semiHidden="0" w:unhideWhenUsed="0"/>
-    <w:lsdException w:name="Note Level 7" w:semiHidden="0" w:unhideWhenUsed="0"/>
-    <w:lsdException w:name="Note Level 8" w:semiHidden="0" w:unhideWhenUsed="0"/>
-    <w:lsdException w:name="Note Level 9" w:semiHidden="0" w:unhideWhenUsed="0"/>
-    <w:lsdException w:name="Placeholder Text" w:unhideWhenUsed="0"/>
-    <w:lsdException w:name="No Spacing" w:semiHidden="0" w:uiPriority="1" w:unhideWhenUsed="0" w:qFormat="1"/>
-    <w:lsdException w:name="Light Shading" w:semiHidden="0" w:uiPriority="60" w:unhideWhenUsed="0"/>
-    <w:lsdException w:name="Light List" w:semiHidden="0" w:uiPriority="61" w:unhideWhenUsed="0"/>
-    <w:lsdException w:name="Light Grid" w:semiHidden="0" w:uiPriority="62" w:unhideWhenUsed="0"/>
-    <w:lsdException w:name="Medium Shading 1" w:semiHidden="0" w:uiPriority="63" w:unhideWhenUsed="0"/>
-    <w:lsdException w:name="Medium Shading 2" w:semiHidden="0" w:uiPriority="64" w:unhideWhenUsed="0"/>
-    <w:lsdException w:name="Medium List 1" w:semiHidden="0" w:uiPriority="65" w:unhideWhenUsed="0"/>
-    <w:lsdException w:name="Medium List 2" w:semiHidden="0" w:uiPriority="66" w:unhideWhenUsed="0"/>
-    <w:lsdException w:name="Medium Grid 1" w:semiHidden="0" w:uiPriority="67" w:unhideWhenUsed="0"/>
-    <w:lsdException w:name="Medium Grid 2" w:semiHidden="0" w:uiPriority="68" w:unhideWhenUsed="0"/>
-    <w:lsdException w:name="Medium Grid 3" w:semiHidden="0" w:uiPriority="69" w:unhideWhenUsed="0"/>
-    <w:lsdException w:name="Dark List" w:semiHidden="0" w:uiPriority="70" w:unhideWhenUsed="0"/>
-    <w:lsdException w:name="Colorful Shading" w:semiHidden="0" w:uiPriority="71" w:unhideWhenUsed="0"/>
-    <w:lsdException w:name="Colorful List" w:semiHidden="0" w:uiPriority="72" w:unhideWhenUsed="0"/>
-    <w:lsdException w:name="Colorful Grid" w:semiHidden="0" w:uiPriority="73" w:unhideWhenUsed="0"/>
-    <w:lsdException w:name="Light Shading Accent 1" w:semiHidden="0" w:uiPriority="60" w:unhideWhenUsed="0"/>
-    <w:lsdException w:name="Light List Accent 1" w:semiHidden="0" w:uiPriority="61" w:unhideWhenUsed="0"/>
-    <w:lsdException w:name="Light Grid Accent 1" w:semiHidden="0" w:uiPriority="62" w:unhideWhenUsed="0"/>
-    <w:lsdException w:name="Medium Shading 1 Accent 1" w:semiHidden="0" w:uiPriority="63" w:unhideWhenUsed="0"/>
-    <w:lsdException w:name="Medium Shading 2 Accent 1" w:semiHidden="0" w:uiPriority="64" w:unhideWhenUsed="0"/>
-    <w:lsdException w:name="Medium List 1 Accent 1" w:semiHidden="0" w:uiPriority="65" w:unhideWhenUsed="0"/>
-    <w:lsdException w:name="Revision" w:unhideWhenUsed="0"/>
-    <w:lsdException w:name="List Paragraph" w:semiHidden="0" w:uiPriority="34" w:unhideWhenUsed="0" w:qFormat="1"/>
-    <w:lsdException w:name="Quote" w:semiHidden="0" w:uiPriority="29" w:unhideWhenUsed="0" w:qFormat="1"/>
-    <w:lsdException w:name="Intense Quote" w:semiHidden="0" w:uiPriority="30" w:unhideWhenUsed="0" w:qFormat="1"/>
-    <w:lsdException w:name="Medium List 2 Accent 1" w:semiHidden="0" w:uiPriority="66" w:unhideWhenUsed="0"/>
-    <w:lsdException w:name="Medium Grid 1 Accent 1" w:semiHidden="0" w:uiPriority="67" w:unhideWhenUsed="0"/>
-    <w:lsdException w:name="Medium Grid 2 Accent 1" w:semiHidden="0" w:uiPriority="68" w:unhideWhenUsed="0"/>
-    <w:lsdException w:name="Medium Grid 3 Accent 1" w:semiHidden="0" w:uiPriority="69" w:unhideWhenUsed="0"/>
-    <w:lsdException w:name="Dark List Accent 1" w:semiHidden="0" w:uiPriority="70" w:unhideWhenUsed="0"/>
-    <w:lsdException w:name="Colorful Shading Accent 1" w:semiHidden="0" w:uiPriority="71" w:unhideWhenUsed="0"/>
-    <w:lsdException w:name="Colorful List Accent 1" w:semiHidden="0" w:uiPriority="72" w:unhideWhenUsed="0"/>
-    <w:lsdException w:name="Colorful Grid Accent 1" w:semiHidden="0" w:uiPriority="73" w:unhideWhenUsed="0"/>
-    <w:lsdException w:name="Light Shading Accent 2" w:semiHidden="0" w:uiPriority="60" w:unhideWhenUsed="0"/>
-    <w:lsdException w:name="Light List Accent 2" w:semiHidden="0" w:uiPriority="61" w:unhideWhenUsed="0"/>
-    <w:lsdException w:name="Light Grid Accent 2" w:semiHidden="0" w:uiPriority="62" w:unhideWhenUsed="0"/>
-    <w:lsdException w:name="Medium Shading 1 Accent 2" w:semiHidden="0" w:uiPriority="63" w:unhideWhenUsed="0"/>
-    <w:lsdException w:name="Medium Shading 2 Accent 2" w:semiHidden="0" w:uiPriority="64" w:unhideWhenUsed="0"/>
-    <w:lsdException w:name="Medium List 1 Accent 2" w:semiHidden="0" w:uiPriority="65" w:unhideWhenUsed="0"/>
-    <w:lsdException w:name="Medium List 2 Accent 2" w:semiHidden="0" w:uiPriority="66" w:unhideWhenUsed="0"/>
-    <w:lsdException w:name="Medium Grid 1 Accent 2" w:semiHidden="0" w:uiPriority="67" w:unhideWhenUsed="0"/>
-    <w:lsdException w:name="Medium Grid 2 Accent 2" w:semiHidden="0" w:uiPriority="68" w:unhideWhenUsed="0"/>
-    <w:lsdException w:name="Medium Grid 3 Accent 2" w:semiHidden="0" w:uiPriority="69" w:unhideWhenUsed="0"/>
-    <w:lsdException w:name="Dark List Accent 2" w:semiHidden="0" w:uiPriority="70" w:unhideWhenUsed="0"/>
-    <w:lsdException w:name="Colorful Shading Accent 2" w:semiHidden="0" w:uiPriority="71" w:unhideWhenUsed="0"/>
-    <w:lsdException w:name="Colorful List Accent 2" w:semiHidden="0" w:uiPriority="72" w:unhideWhenUsed="0"/>
-    <w:lsdException w:name="Colorful Grid Accent 2" w:semiHidden="0" w:uiPriority="73" w:unhideWhenUsed="0"/>
-    <w:lsdException w:name="Light Shading Accent 3" w:semiHidden="0" w:uiPriority="60" w:unhideWhenUsed="0"/>
-    <w:lsdException w:name="Light List Accent 3" w:semiHidden="0" w:uiPriority="61" w:unhideWhenUsed="0"/>
-    <w:lsdException w:name="Light Grid Accent 3" w:semiHidden="0" w:uiPriority="62" w:unhideWhenUsed="0"/>
-    <w:lsdException w:name="Medium Shading 1 Accent 3" w:semiHidden="0" w:uiPriority="63" w:unhideWhenUsed="0"/>
-    <w:lsdException w:name="Medium Shading 2 Accent 3" w:semiHidden="0" w:uiPriority="64" w:unhideWhenUsed="0"/>
-    <w:lsdException w:name="Medium List 1 Accent 3" w:semiHidden="0" w:uiPriority="65" w:unhideWhenUsed="0"/>
-    <w:lsdException w:name="Medium List 2 Accent 3" w:semiHidden="0" w:uiPriority="66" w:unhideWhenUsed="0"/>
-    <w:lsdException w:name="Medium Grid 1 Accent 3" w:semiHidden="0" w:uiPriority="67" w:unhideWhenUsed="0"/>
-    <w:lsdException w:name="Medium Grid 2 Accent 3" w:semiHidden="0" w:uiPriority="68" w:unhideWhenUsed="0"/>
-    <w:lsdException w:name="Medium Grid 3 Accent 3" w:semiHidden="0" w:uiPriority="69" w:unhideWhenUsed="0"/>
-    <w:lsdException w:name="Dark List Accent 3" w:semiHidden="0" w:uiPriority="70" w:unhideWhenUsed="0"/>
-    <w:lsdException w:name="Colorful Shading Accent 3" w:semiHidden="0" w:uiPriority="71" w:unhideWhenUsed="0"/>
-    <w:lsdException w:name="Colorful List Accent 3" w:semiHidden="0" w:uiPriority="72" w:unhideWhenUsed="0"/>
-    <w:lsdException w:name="Colorful Grid Accent 3" w:semiHidden="0" w:uiPriority="73" w:unhideWhenUsed="0"/>
-    <w:lsdException w:name="Light Shading Accent 4" w:semiHidden="0" w:uiPriority="60" w:unhideWhenUsed="0"/>
-    <w:lsdException w:name="Light List Accent 4" w:semiHidden="0" w:uiPriority="61" w:unhideWhenUsed="0"/>
-    <w:lsdException w:name="Light Grid Accent 4" w:semiHidden="0" w:uiPriority="62" w:unhideWhenUsed="0"/>
-    <w:lsdException w:name="Medium Shading 1 Accent 4" w:semiHidden="0" w:uiPriority="63" w:unhideWhenUsed="0"/>
-    <w:lsdException w:name="Medium Shading 2 Accent 4" w:semiHidden="0" w:uiPriority="64" w:unhideWhenUsed="0"/>
-    <w:lsdException w:name="Medium List 1 Accent 4" w:semiHidden="0" w:uiPriority="65" w:unhideWhenUsed="0"/>
-    <w:lsdException w:name="Medium List 2 Accent 4" w:semiHidden="0" w:uiPriority="66" w:unhideWhenUsed="0"/>
-    <w:lsdException w:name="Medium Grid 1 Accent 4" w:semiHidden="0" w:uiPriority="67" w:unhideWhenUsed="0"/>
-    <w:lsdException w:name="Medium Grid 2 Accent 4" w:semiHidden="0" w:uiPriority="68" w:unhideWhenUsed="0"/>
-    <w:lsdException w:name="Medium Grid 3 Accent 4" w:semiHidden="0" w:uiPriority="69" w:unhideWhenUsed="0"/>
-    <w:lsdException w:name="Dark List Accent 4" w:semiHidden="0" w:uiPriority="70" w:unhideWhenUsed="0"/>
-    <w:lsdException w:name="Colorful Shading Accent 4" w:semiHidden="0" w:uiPriority="71" w:unhideWhenUsed="0"/>
-    <w:lsdException w:name="Colorful List Accent 4" w:semiHidden="0" w:uiPriority="72" w:unhideWhenUsed="0"/>
-    <w:lsdException w:name="Colorful Grid Accent 4" w:semiHidden="0" w:uiPriority="73" w:unhideWhenUsed="0"/>
-    <w:lsdException w:name="Light Shading Accent 5" w:semiHidden="0" w:uiPriority="60" w:unhideWhenUsed="0"/>
-    <w:lsdException w:name="Light List Accent 5" w:semiHidden="0" w:uiPriority="61" w:unhideWhenUsed="0"/>
-    <w:lsdException w:name="Light Grid Accent 5" w:semiHidden="0" w:uiPriority="62" w:unhideWhenUsed="0"/>
-    <w:lsdException w:name="Medium Shading 1 Accent 5" w:semiHidden="0" w:uiPriority="63" w:unhideWhenUsed="0"/>
-    <w:lsdException w:name="Medium Shading 2 Accent 5" w:semiHidden="0" w:uiPriority="64" w:unhideWhenUsed="0"/>
-    <w:lsdException w:name="Medium List 1 Accent 5" w:semiHidden="0" w:uiPriority="65" w:unhideWhenUsed="0"/>
-    <w:lsdException w:name="Medium List 2 Accent 5" w:semiHidden="0" w:uiPriority="66" w:unhideWhenUsed="0"/>
-    <w:lsdException w:name="Medium Grid 1 Accent 5" w:semiHidden="0" w:uiPriority="67" w:unhideWhenUsed="0"/>
-    <w:lsdException w:name="Medium Grid 2 Accent 5" w:semiHidden="0" w:uiPriority="68" w:unhideWhenUsed="0"/>
-    <w:lsdException w:name="Medium Grid 3 Accent 5" w:semiHidden="0" w:uiPriority="69" w:unhideWhenUsed="0"/>
-    <w:lsdException w:name="Dark List Accent 5" w:semiHidden="0" w:uiPriority="70" w:unhideWhenUsed="0"/>
-    <w:lsdException w:name="Colorful Shading Accent 5" w:semiHidden="0" w:uiPriority="71" w:unhideWhenUsed="0"/>
-    <w:lsdException w:name="Colorful List Accent 5" w:semiHidden="0" w:uiPriority="72" w:unhideWhenUsed="0"/>
-    <w:lsdException w:name="Colorful Grid Accent 5" w:semiHidden="0" w:uiPriority="73" w:unhideWhenUsed="0"/>
-    <w:lsdException w:name="Light Shading Accent 6" w:semiHidden="0" w:uiPriority="60" w:unhideWhenUsed="0"/>
-    <w:lsdException w:name="Light List Accent 6" w:semiHidden="0" w:uiPriority="61" w:unhideWhenUsed="0"/>
-    <w:lsdException w:name="Light Grid Accent 6" w:semiHidden="0" w:uiPriority="62" w:unhideWhenUsed="0"/>
-    <w:lsdException w:name="Medium Shading 1 Accent 6" w:semiHidden="0" w:uiPriority="63" w:unhideWhenUsed="0"/>
-    <w:lsdException w:name="Medium Shading 2 Accent 6" w:semiHidden="0" w:uiPriority="64" w:unhideWhenUsed="0"/>
-    <w:lsdException w:name="Medium List 1 Accent 6" w:semiHidden="0" w:uiPriority="65" w:unhideWhenUsed="0"/>
-    <w:lsdException w:name="Medium List 2 Accent 6" w:semiHidden="0" w:uiPriority="66" w:unhideWhenUsed="0"/>
-    <w:lsdException w:name="Medium Grid 1 Accent 6" w:semiHidden="0" w:uiPriority="67" w:unhideWhenUsed="0"/>
-    <w:lsdException w:name="Medium Grid 2 Accent 6" w:semiHidden="0" w:uiPriority="68" w:unhideWhenUsed="0"/>
-    <w:lsdException w:name="Medium Grid 3 Accent 6" w:semiHidden="0" w:uiPriority="69" w:unhideWhenUsed="0"/>
-    <w:lsdException w:name="Dark List Accent 6" w:semiHidden="0" w:uiPriority="70" w:unhideWhenUsed="0"/>
-    <w:lsdException w:name="Colorful Shading Accent 6" w:semiHidden="0" w:uiPriority="71" w:unhideWhenUsed="0"/>
-    <w:lsdException w:name="Colorful List Accent 6" w:semiHidden="0" w:uiPriority="72" w:unhideWhenUsed="0"/>
-    <w:lsdException w:name="Colorful Grid Accent 6" w:semiHidden="0" w:uiPriority="73" w:unhideWhenUsed="0"/>
-    <w:lsdException w:name="Subtle Emphasis" w:semiHidden="0" w:uiPriority="19" w:unhideWhenUsed="0" w:qFormat="1"/>
-    <w:lsdException w:name="Intense Emphasis" w:semiHidden="0" w:uiPriority="21" w:unhideWhenUsed="0" w:qFormat="1"/>
-    <w:lsdException w:name="Subtle Reference" w:semiHidden="0" w:uiPriority="31" w:unhideWhenUsed="0" w:qFormat="1"/>
-    <w:lsdException w:name="Intense Reference" w:semiHidden="0" w:uiPriority="32" w:unhideWhenUsed="0" w:qFormat="1"/>
-    <w:lsdException w:name="Book Title" w:semiHidden="0" w:uiPriority="33" w:unhideWhenUsed="0" w:qFormat="1"/>
-    <w:lsdException w:name="Bibliography" w:uiPriority="37"/>
-    <w:lsdException w:name="TOC Heading" w:uiPriority="39" w:qFormat="1"/>
-  </w:latentStyles>
-  <w:style w:type="paragraph" w:default="1" w:styleId="Normal">
-    <w:name w:val="Normal"/>
-    <w:qFormat/>
-  </w:style>
-  <w:style w:type="character" w:default="1" w:styleId="DefaultParagraphFont">
-    <w:name w:val="Default Paragraph Font"/>
-    <w:uiPriority w:val="1"/>
-    <w:semiHidden/>
-    <w:unhideWhenUsed/>
-  </w:style>
-  <w:style w:type="table" w:default="1" w:styleId="TableNormal">
-    <w:name w:val="Normal Table"/>
-    <w:uiPriority w:val="99"/>
-    <w:semiHidden/>
-    <w:unhideWhenUsed/>
-    <w:tblPr>
-      <w:tblInd w:w="0" w:type="dxa"/>
-      <w:tblCellMar>
-        <w:top w:w="0" w:type="dxa"/>
-        <w:left w:w="108" w:type="dxa"/>
-        <w:bottom w:w="0" w:type="dxa"/>
-        <w:right w:w="108" w:type="dxa"/>
-      </w:tblCellMar>
-    </w:tblPr>
-  </w:style>
-  <w:style w:type="numbering" w:default="1" w:styleId="NoList">
-    <w:name w:val="No List"/>
-    <w:uiPriority w:val="99"/>
-    <w:semiHidden/>
-    <w:unhideWhenUsed/>
-  </w:style>
-  <w:style w:type="paragraph" w:customStyle="1" w:styleId="Default">
-    <w:name w:val="Default"/>
-    <w:rsid w:val="00D7551A"/>
-    <w:pPr>
-      <w:widowControl w:val="0"/>
-      <w:autoSpaceDE w:val="0"/>
-      <w:autoSpaceDN w:val="0"/>
-      <w:adjustRightInd w:val="0"/>
-    </w:pPr>
-    <w:rPr>
-      <w:rFonts w:ascii="Times New Roman" w:hAnsi="Times New Roman" w:cs="Times New Roman"/>
-      <w:color w:val="000000"/>
-    </w:rPr>
-  </w:style>
-  <w:style w:type="paragraph" w:styleId="ListParagraph">
-    <w:name w:val="List Paragraph"/>
-    <w:basedOn w:val="Normal"/>
-    <w:uiPriority w:val="34"/>
-    <w:qFormat/>
-    <w:rsid w:val="006109F5"/>
-    <w:pPr>
-      <w:ind w:left="720"/>
-      <w:contextualSpacing/>
-    </w:pPr>
-  </w:style>
-  <w:style w:type="character" w:styleId="Hyperlink">
-    <w:name w:val="Hyperlink"/>
-    <w:basedOn w:val="DefaultParagraphFont"/>
-    <w:uiPriority w:val="99"/>
-    <w:unhideWhenUsed/>
-    <w:rsid w:val="002078BD"/>
-    <w:rPr>
-      <w:color w:val="0000FF" w:themeColor="hyperlink"/>
-      <w:u w:val="single"/>
-    </w:rPr>
-  </w:style>
-  <w:style w:type="paragraph" w:styleId="Header">
-    <w:name w:val="header"/>
-    <w:basedOn w:val="Normal"/>
-    <w:link w:val="HeaderChar"/>
-    <w:uiPriority w:val="99"/>
-    <w:unhideWhenUsed/>
-    <w:rsid w:val="00A00A1D"/>
-    <w:pPr>
-      <w:tabs>
-        <w:tab w:val="center" w:pos="4680"/>
-        <w:tab w:val="right" w:pos="9360"/>
-      </w:tabs>
-    </w:pPr>
-  </w:style>
-  <w:style w:type="character" w:customStyle="1" w:styleId="HeaderChar">
-    <w:name w:val="Header Char"/>
-    <w:basedOn w:val="DefaultParagraphFont"/>
-    <w:link w:val="Header"/>
-    <w:uiPriority w:val="99"/>
-    <w:rsid w:val="00A00A1D"/>
-  </w:style>
-  <w:style w:type="paragraph" w:styleId="Footer">
-    <w:name w:val="footer"/>
-    <w:basedOn w:val="Normal"/>
-    <w:link w:val="FooterChar"/>
-    <w:uiPriority w:val="99"/>
-    <w:unhideWhenUsed/>
-    <w:rsid w:val="00A00A1D"/>
-    <w:pPr>
-      <w:tabs>
-        <w:tab w:val="center" w:pos="4680"/>
-        <w:tab w:val="right" w:pos="9360"/>
-      </w:tabs>
-    </w:pPr>
-  </w:style>
-  <w:style w:type="character" w:customStyle="1" w:styleId="FooterChar">
-    <w:name w:val="Footer Char"/>
-    <w:basedOn w:val="DefaultParagraphFont"/>
-    <w:link w:val="Footer"/>
-    <w:uiPriority w:val="99"/>
-    <w:rsid w:val="00A00A1D"/>
-  </w:style>
-  <w:style w:type="character" w:customStyle="1" w:styleId="UnresolvedMention">
+  <w:style w:type="character" w:styleId="UnresolvedMention">
     <w:name w:val="Unresolved Mention"/>
-    <w:basedOn w:val="DefaultParagraphFont"/>
-    <w:uiPriority w:val="99"/>
-    <w:rsid w:val="00A00A1D"/>
-    <w:rPr>
-      <w:color w:val="808080"/>
-      <w:shd w:val="clear" w:color="auto" w:fill="E6E6E6"/>
-    </w:rPr>
-  </w:style>
-  <w:style w:type="character" w:styleId="FollowedHyperlink">
-    <w:name w:val="FollowedHyperlink"/>
     <w:basedOn w:val="DefaultParagraphFont"/>
     <w:uiPriority w:val="99"/>
     <w:semiHidden/>
     <w:unhideWhenUsed/>
-    <w:rsid w:val="00921C57"/>
+    <w:rsid w:val="00BD7FE9"/>
     <w:rPr>
-      <w:color w:val="800080" w:themeColor="followedHyperlink"/>
-      <w:u w:val="single"/>
+      <w:color w:val="605E5C"/>
+      <w:shd w:val="clear" w:color="auto" w:fill="E1DFDD"/>
     </w:rPr>
-  </w:style>
-  <w:style w:type="table" w:styleId="TableGrid">
-    <w:name w:val="Table Grid"/>
-    <w:basedOn w:val="TableNormal"/>
-    <w:uiPriority w:val="59"/>
-    <w:rsid w:val="00B80B6C"/>
-    <w:tblPr>
-      <w:tblInd w:w="0" w:type="dxa"/>
-      <w:tblBorders>
-        <w:top w:val="single" w:sz="4" w:space="0" w:color="auto"/>
-        <w:left w:val="single" w:sz="4" w:space="0" w:color="auto"/>
-        <w:bottom w:val="single" w:sz="4" w:space="0" w:color="auto"/>
-        <w:right w:val="single" w:sz="4" w:space="0" w:color="auto"/>
-        <w:insideH w:val="single" w:sz="4" w:space="0" w:color="auto"/>
-        <w:insideV w:val="single" w:sz="4" w:space="0" w:color="auto"/>
-      </w:tblBorders>
-      <w:tblCellMar>
-        <w:top w:w="0" w:type="dxa"/>
-        <w:left w:w="108" w:type="dxa"/>
-        <w:bottom w:w="0" w:type="dxa"/>
-        <w:right w:w="108" w:type="dxa"/>
-      </w:tblCellMar>
-    </w:tblPr>
   </w:style>
 </w:styles>
 </file>

</xml_diff>